<commit_message>
Updated cover page, requirements and important algorithms section of DesignDocument.docx
</commit_message>
<xml_diff>
--- a/trunk/trkr/docs/DesignDocument.docx
+++ b/trunk/trkr/docs/DesignDocument.docx
@@ -141,46 +141,7 @@
         </w:rPr>
       </w:pPr>
     </w:p>
-    <w:p>
-      <w:pPr>
-        <w:pStyle w:val="Heading2"/>
-        <w:jc w:val="center"/>
-        <w:rPr>
-          <w:sz w:val="40"/>
-          <w:szCs w:val="40"/>
-        </w:rPr>
-      </w:pPr>
-    </w:p>
-    <w:p>
-      <w:pPr>
-        <w:pStyle w:val="Heading2"/>
-        <w:jc w:val="center"/>
-        <w:rPr>
-          <w:sz w:val="40"/>
-          <w:szCs w:val="40"/>
-        </w:rPr>
-      </w:pPr>
-    </w:p>
-    <w:p>
-      <w:pPr>
-        <w:pStyle w:val="Heading2"/>
-        <w:jc w:val="center"/>
-        <w:rPr>
-          <w:sz w:val="40"/>
-          <w:szCs w:val="40"/>
-        </w:rPr>
-      </w:pPr>
-    </w:p>
-    <w:p>
-      <w:pPr>
-        <w:pStyle w:val="Heading2"/>
-        <w:jc w:val="center"/>
-        <w:rPr>
-          <w:sz w:val="40"/>
-          <w:szCs w:val="40"/>
-        </w:rPr>
-      </w:pPr>
-    </w:p>
+    <w:p/>
     <w:p/>
     <w:p/>
     <w:p>
@@ -199,19 +160,19 @@
           <w:sz w:val="56"/>
           <w:szCs w:val="56"/>
         </w:rPr>
-        <w:t xml:space="preserve">Wesley </w:t>
-      </w:r>
-      <w:proofErr w:type="spellStart"/>
-      <w:r>
-        <w:rPr>
-          <w:sz w:val="56"/>
-          <w:szCs w:val="56"/>
-        </w:rPr>
-        <w:t>Folz</w:t>
+        <w:t>Wesley Folz</w:t>
       </w:r>
       <w:bookmarkEnd w:id="2"/>
       <w:bookmarkEnd w:id="3"/>
-      <w:proofErr w:type="spellEnd"/>
+    </w:p>
+    <w:p>
+      <w:pPr>
+        <w:pStyle w:val="Heading4"/>
+        <w:jc w:val="center"/>
+      </w:pPr>
+      <w:r>
+        <w:t>wesfolz@email.arizona.edu</w:t>
+      </w:r>
     </w:p>
     <w:p>
       <w:pPr>
@@ -229,10 +190,28 @@
           <w:sz w:val="56"/>
           <w:szCs w:val="56"/>
         </w:rPr>
-        <w:t>Ryan Hoefferle</w:t>
+        <w:t xml:space="preserve">Ryan </w:t>
+      </w:r>
+      <w:proofErr w:type="spellStart"/>
+      <w:r>
+        <w:rPr>
+          <w:sz w:val="56"/>
+          <w:szCs w:val="56"/>
+        </w:rPr>
+        <w:t>Hoefferle</w:t>
       </w:r>
       <w:bookmarkEnd w:id="4"/>
       <w:bookmarkEnd w:id="5"/>
+      <w:proofErr w:type="spellEnd"/>
+    </w:p>
+    <w:p>
+      <w:pPr>
+        <w:pStyle w:val="Heading4"/>
+        <w:jc w:val="center"/>
+      </w:pPr>
+      <w:r>
+        <w:t>drhoeffe@email.arizona.edu</w:t>
+      </w:r>
     </w:p>
     <w:p/>
     <w:p>
@@ -280,6 +259,8 @@
       <w:bookmarkEnd w:id="6"/>
       <w:bookmarkEnd w:id="7"/>
     </w:p>
+    <w:p/>
+    <w:p/>
     <w:p/>
     <w:p/>
     <w:p/>
@@ -2353,8 +2334,6 @@
       <w:r>
         <w:fldChar w:fldCharType="end"/>
       </w:r>
-      <w:bookmarkStart w:id="10" w:name="_GoBack"/>
-      <w:bookmarkEnd w:id="10"/>
     </w:p>
     <w:p>
       <w:pPr>
@@ -2364,14 +2343,14 @@
           <w:b w:val="0"/>
         </w:rPr>
       </w:pPr>
-      <w:bookmarkStart w:id="11" w:name="_Toc412149060"/>
+      <w:bookmarkStart w:id="10" w:name="_Toc412149060"/>
       <w:r>
         <w:rPr>
           <w:b w:val="0"/>
         </w:rPr>
         <w:t>1.2 Table of Tables</w:t>
       </w:r>
-      <w:bookmarkEnd w:id="11"/>
+      <w:bookmarkEnd w:id="10"/>
     </w:p>
     <w:p>
       <w:pPr>
@@ -2809,7 +2788,7 @@
           <w:b w:val="0"/>
         </w:rPr>
       </w:pPr>
-      <w:bookmarkStart w:id="12" w:name="_Toc412149061"/>
+      <w:bookmarkStart w:id="11" w:name="_Toc412149061"/>
       <w:r>
         <w:rPr>
           <w:b w:val="0"/>
@@ -2828,7 +2807,7 @@
         </w:rPr>
         <w:t>Executive Summary</w:t>
       </w:r>
-      <w:bookmarkEnd w:id="12"/>
+      <w:bookmarkEnd w:id="11"/>
     </w:p>
     <w:p>
       <w:pPr>
@@ -2919,7 +2898,7 @@
           <w:b w:val="0"/>
         </w:rPr>
       </w:pPr>
-      <w:bookmarkStart w:id="13" w:name="_Toc412149062"/>
+      <w:bookmarkStart w:id="12" w:name="_Toc412149062"/>
       <w:r>
         <w:rPr>
           <w:b w:val="0"/>
@@ -2938,7 +2917,7 @@
         </w:rPr>
         <w:t>Project Overview</w:t>
       </w:r>
-      <w:bookmarkEnd w:id="13"/>
+      <w:bookmarkEnd w:id="12"/>
     </w:p>
     <w:p>
       <w:r>
@@ -3032,12 +3011,12 @@
           <w:numId w:val="5"/>
         </w:numPr>
       </w:pPr>
-      <w:bookmarkStart w:id="14" w:name="_Toc412149063"/>
+      <w:bookmarkStart w:id="13" w:name="_Toc412149063"/>
       <w:r>
         <w:lastRenderedPageBreak/>
         <w:t>Analysis and Models</w:t>
       </w:r>
-      <w:bookmarkEnd w:id="14"/>
+      <w:bookmarkEnd w:id="13"/>
     </w:p>
     <w:p>
       <w:pPr>
@@ -3048,7 +3027,7 @@
           <w:b w:val="0"/>
         </w:rPr>
       </w:pPr>
-      <w:bookmarkStart w:id="15" w:name="_Toc412149064"/>
+      <w:bookmarkStart w:id="14" w:name="_Toc412149064"/>
       <w:r>
         <w:rPr>
           <w:rFonts w:eastAsia="Times New Roman" w:cs="Times New Roman"/>
@@ -3070,7 +3049,7 @@
         </w:rPr>
         <w:t>Requirements</w:t>
       </w:r>
-      <w:bookmarkEnd w:id="15"/>
+      <w:bookmarkEnd w:id="14"/>
     </w:p>
     <w:p>
       <w:pPr>
@@ -3085,7 +3064,7 @@
     </w:p>
     <w:tbl>
       <w:tblPr>
-        <w:tblW w:w="0" w:type="auto"/>
+        <w:tblW w:w="9135" w:type="dxa"/>
         <w:tblCellMar>
           <w:top w:w="15" w:type="dxa"/>
           <w:left w:w="15" w:type="dxa"/>
@@ -3096,14 +3075,14 @@
       </w:tblPr>
       <w:tblGrid>
         <w:gridCol w:w="760"/>
-        <w:gridCol w:w="5007"/>
-        <w:gridCol w:w="1268"/>
-        <w:gridCol w:w="1967"/>
+        <w:gridCol w:w="4719"/>
+        <w:gridCol w:w="1210"/>
+        <w:gridCol w:w="1878"/>
         <w:gridCol w:w="568"/>
       </w:tblGrid>
       <w:tr>
         <w:trPr>
-          <w:trHeight w:val="420"/>
+          <w:trHeight w:val="387"/>
         </w:trPr>
         <w:tc>
           <w:tcPr>
@@ -3172,6 +3151,9 @@
         </w:tc>
       </w:tr>
       <w:tr>
+        <w:trPr>
+          <w:trHeight w:val="483"/>
+        </w:trPr>
         <w:tc>
           <w:tcPr>
             <w:tcW w:w="0" w:type="auto"/>
@@ -3262,7 +3244,7 @@
         </w:tc>
         <w:tc>
           <w:tcPr>
-            <w:tcW w:w="1268" w:type="dxa"/>
+            <w:tcW w:w="1210" w:type="dxa"/>
             <w:tcBorders>
               <w:top w:val="single" w:sz="6" w:space="0" w:color="000000"/>
               <w:left w:val="single" w:sz="6" w:space="0" w:color="000000"/>
@@ -3320,7 +3302,7 @@
         </w:tc>
         <w:tc>
           <w:tcPr>
-            <w:tcW w:w="1967" w:type="dxa"/>
+            <w:tcW w:w="1878" w:type="dxa"/>
             <w:tcBorders>
               <w:top w:val="single" w:sz="6" w:space="0" w:color="000000"/>
               <w:left w:val="single" w:sz="6" w:space="0" w:color="000000"/>
@@ -3396,6 +3378,9 @@
         </w:tc>
       </w:tr>
       <w:tr>
+        <w:trPr>
+          <w:trHeight w:val="483"/>
+        </w:trPr>
         <w:tc>
           <w:tcPr>
             <w:tcW w:w="0" w:type="auto"/>
@@ -3474,7 +3459,7 @@
         </w:tc>
         <w:tc>
           <w:tcPr>
-            <w:tcW w:w="1268" w:type="dxa"/>
+            <w:tcW w:w="1210" w:type="dxa"/>
             <w:tcBorders>
               <w:top w:val="single" w:sz="6" w:space="0" w:color="000000"/>
               <w:left w:val="single" w:sz="6" w:space="0" w:color="000000"/>
@@ -3512,7 +3497,7 @@
         </w:tc>
         <w:tc>
           <w:tcPr>
-            <w:tcW w:w="1967" w:type="dxa"/>
+            <w:tcW w:w="1878" w:type="dxa"/>
             <w:tcBorders>
               <w:top w:val="single" w:sz="6" w:space="0" w:color="000000"/>
               <w:left w:val="single" w:sz="6" w:space="0" w:color="000000"/>
@@ -3588,6 +3573,9 @@
         </w:tc>
       </w:tr>
       <w:tr>
+        <w:trPr>
+          <w:trHeight w:val="497"/>
+        </w:trPr>
         <w:tc>
           <w:tcPr>
             <w:tcW w:w="0" w:type="auto"/>
@@ -3688,7 +3676,7 @@
         </w:tc>
         <w:tc>
           <w:tcPr>
-            <w:tcW w:w="1268" w:type="dxa"/>
+            <w:tcW w:w="1210" w:type="dxa"/>
             <w:tcBorders>
               <w:top w:val="single" w:sz="6" w:space="0" w:color="000000"/>
               <w:left w:val="single" w:sz="6" w:space="0" w:color="000000"/>
@@ -3726,7 +3714,7 @@
         </w:tc>
         <w:tc>
           <w:tcPr>
-            <w:tcW w:w="1967" w:type="dxa"/>
+            <w:tcW w:w="1878" w:type="dxa"/>
             <w:tcBorders>
               <w:top w:val="single" w:sz="6" w:space="0" w:color="000000"/>
               <w:left w:val="single" w:sz="6" w:space="0" w:color="000000"/>
@@ -3802,6 +3790,9 @@
         </w:tc>
       </w:tr>
       <w:tr>
+        <w:trPr>
+          <w:trHeight w:val="732"/>
+        </w:trPr>
         <w:tc>
           <w:tcPr>
             <w:tcW w:w="0" w:type="auto"/>
@@ -3902,7 +3893,7 @@
         </w:tc>
         <w:tc>
           <w:tcPr>
-            <w:tcW w:w="1268" w:type="dxa"/>
+            <w:tcW w:w="1210" w:type="dxa"/>
             <w:tcBorders>
               <w:top w:val="single" w:sz="6" w:space="0" w:color="000000"/>
               <w:left w:val="single" w:sz="6" w:space="0" w:color="000000"/>
@@ -3940,7 +3931,7 @@
         </w:tc>
         <w:tc>
           <w:tcPr>
-            <w:tcW w:w="1967" w:type="dxa"/>
+            <w:tcW w:w="1878" w:type="dxa"/>
             <w:tcBorders>
               <w:top w:val="single" w:sz="6" w:space="0" w:color="000000"/>
               <w:left w:val="single" w:sz="6" w:space="0" w:color="000000"/>
@@ -4016,6 +4007,9 @@
         </w:tc>
       </w:tr>
       <w:tr>
+        <w:trPr>
+          <w:trHeight w:val="483"/>
+        </w:trPr>
         <w:tc>
           <w:tcPr>
             <w:tcW w:w="0" w:type="auto"/>
@@ -4116,7 +4110,7 @@
         </w:tc>
         <w:tc>
           <w:tcPr>
-            <w:tcW w:w="1268" w:type="dxa"/>
+            <w:tcW w:w="1210" w:type="dxa"/>
             <w:tcBorders>
               <w:top w:val="single" w:sz="6" w:space="0" w:color="000000"/>
               <w:left w:val="single" w:sz="6" w:space="0" w:color="000000"/>
@@ -4154,7 +4148,7 @@
         </w:tc>
         <w:tc>
           <w:tcPr>
-            <w:tcW w:w="1967" w:type="dxa"/>
+            <w:tcW w:w="1878" w:type="dxa"/>
             <w:tcBorders>
               <w:top w:val="single" w:sz="6" w:space="0" w:color="000000"/>
               <w:left w:val="single" w:sz="6" w:space="0" w:color="000000"/>
@@ -4230,6 +4224,9 @@
         </w:tc>
       </w:tr>
       <w:tr>
+        <w:trPr>
+          <w:trHeight w:val="732"/>
+        </w:trPr>
         <w:tc>
           <w:tcPr>
             <w:tcW w:w="0" w:type="auto"/>
@@ -4324,13 +4321,53 @@
                 <w:szCs w:val="23"/>
                 <w:shd w:val="clear" w:color="auto" w:fill="FFFFFF"/>
               </w:rPr>
-              <w:t xml:space="preserve"> similar features from multiple images taken of the same object from different angles.</w:t>
-            </w:r>
-          </w:p>
-        </w:tc>
-        <w:tc>
-          <w:tcPr>
-            <w:tcW w:w="1268" w:type="dxa"/>
+              <w:t xml:space="preserve"> similar features from multiple images taken of the same object from different</w:t>
+            </w:r>
+            <w:r>
+              <w:rPr>
+                <w:rFonts w:ascii="Arial" w:eastAsia="Times New Roman" w:hAnsi="Arial" w:cs="Arial"/>
+                <w:color w:val="212121"/>
+                <w:sz w:val="23"/>
+                <w:szCs w:val="23"/>
+                <w:shd w:val="clear" w:color="auto" w:fill="FFFFFF"/>
+              </w:rPr>
+              <w:t xml:space="preserve"> known</w:t>
+            </w:r>
+            <w:r>
+              <w:rPr>
+                <w:rFonts w:ascii="Arial" w:eastAsia="Times New Roman" w:hAnsi="Arial" w:cs="Arial"/>
+                <w:color w:val="212121"/>
+                <w:sz w:val="23"/>
+                <w:szCs w:val="23"/>
+                <w:shd w:val="clear" w:color="auto" w:fill="FFFFFF"/>
+              </w:rPr>
+              <w:t xml:space="preserve"> </w:t>
+            </w:r>
+            <w:r>
+              <w:rPr>
+                <w:rFonts w:ascii="Arial" w:eastAsia="Times New Roman" w:hAnsi="Arial" w:cs="Arial"/>
+                <w:color w:val="212121"/>
+                <w:sz w:val="23"/>
+                <w:szCs w:val="23"/>
+                <w:shd w:val="clear" w:color="auto" w:fill="FFFFFF"/>
+              </w:rPr>
+              <w:t>positions</w:t>
+            </w:r>
+            <w:r>
+              <w:rPr>
+                <w:rFonts w:ascii="Arial" w:eastAsia="Times New Roman" w:hAnsi="Arial" w:cs="Arial"/>
+                <w:color w:val="212121"/>
+                <w:sz w:val="23"/>
+                <w:szCs w:val="23"/>
+                <w:shd w:val="clear" w:color="auto" w:fill="FFFFFF"/>
+              </w:rPr>
+              <w:t>.</w:t>
+            </w:r>
+          </w:p>
+        </w:tc>
+        <w:tc>
+          <w:tcPr>
+            <w:tcW w:w="1210" w:type="dxa"/>
             <w:tcBorders>
               <w:top w:val="single" w:sz="6" w:space="0" w:color="000000"/>
               <w:left w:val="single" w:sz="6" w:space="0" w:color="000000"/>
@@ -4368,7 +4405,7 @@
         </w:tc>
         <w:tc>
           <w:tcPr>
-            <w:tcW w:w="1967" w:type="dxa"/>
+            <w:tcW w:w="1878" w:type="dxa"/>
             <w:tcBorders>
               <w:top w:val="single" w:sz="6" w:space="0" w:color="000000"/>
               <w:left w:val="single" w:sz="6" w:space="0" w:color="000000"/>
@@ -4444,6 +4481,9 @@
         </w:tc>
       </w:tr>
       <w:tr>
+        <w:trPr>
+          <w:trHeight w:val="483"/>
+        </w:trPr>
         <w:tc>
           <w:tcPr>
             <w:tcW w:w="0" w:type="auto"/>
@@ -4544,7 +4584,7 @@
         </w:tc>
         <w:tc>
           <w:tcPr>
-            <w:tcW w:w="1268" w:type="dxa"/>
+            <w:tcW w:w="1210" w:type="dxa"/>
             <w:tcBorders>
               <w:top w:val="single" w:sz="6" w:space="0" w:color="000000"/>
               <w:left w:val="single" w:sz="6" w:space="0" w:color="000000"/>
@@ -4582,7 +4622,7 @@
         </w:tc>
         <w:tc>
           <w:tcPr>
-            <w:tcW w:w="1967" w:type="dxa"/>
+            <w:tcW w:w="1878" w:type="dxa"/>
             <w:tcBorders>
               <w:top w:val="single" w:sz="6" w:space="0" w:color="000000"/>
               <w:left w:val="single" w:sz="6" w:space="0" w:color="000000"/>
@@ -4658,6 +4698,9 @@
         </w:tc>
       </w:tr>
       <w:tr>
+        <w:trPr>
+          <w:trHeight w:val="249"/>
+        </w:trPr>
         <w:tc>
           <w:tcPr>
             <w:tcW w:w="0" w:type="auto"/>
@@ -4758,7 +4801,7 @@
         </w:tc>
         <w:tc>
           <w:tcPr>
-            <w:tcW w:w="1268" w:type="dxa"/>
+            <w:tcW w:w="1210" w:type="dxa"/>
             <w:tcBorders>
               <w:top w:val="single" w:sz="6" w:space="0" w:color="000000"/>
               <w:left w:val="single" w:sz="6" w:space="0" w:color="000000"/>
@@ -4796,7 +4839,7 @@
         </w:tc>
         <w:tc>
           <w:tcPr>
-            <w:tcW w:w="1967" w:type="dxa"/>
+            <w:tcW w:w="1878" w:type="dxa"/>
             <w:tcBorders>
               <w:top w:val="single" w:sz="6" w:space="0" w:color="000000"/>
               <w:left w:val="single" w:sz="6" w:space="0" w:color="000000"/>
@@ -4872,6 +4915,9 @@
         </w:tc>
       </w:tr>
       <w:tr>
+        <w:trPr>
+          <w:trHeight w:val="235"/>
+        </w:trPr>
         <w:tc>
           <w:tcPr>
             <w:tcW w:w="0" w:type="auto"/>
@@ -4994,7 +5040,7 @@
         </w:tc>
         <w:tc>
           <w:tcPr>
-            <w:tcW w:w="1268" w:type="dxa"/>
+            <w:tcW w:w="1210" w:type="dxa"/>
             <w:tcBorders>
               <w:top w:val="single" w:sz="6" w:space="0" w:color="000000"/>
               <w:left w:val="single" w:sz="6" w:space="0" w:color="000000"/>
@@ -5032,7 +5078,7 @@
         </w:tc>
         <w:tc>
           <w:tcPr>
-            <w:tcW w:w="1967" w:type="dxa"/>
+            <w:tcW w:w="1878" w:type="dxa"/>
             <w:tcBorders>
               <w:top w:val="single" w:sz="6" w:space="0" w:color="000000"/>
               <w:left w:val="single" w:sz="6" w:space="0" w:color="000000"/>
@@ -5108,6 +5154,9 @@
         </w:tc>
       </w:tr>
       <w:tr>
+        <w:trPr>
+          <w:trHeight w:val="497"/>
+        </w:trPr>
         <w:tc>
           <w:tcPr>
             <w:tcW w:w="0" w:type="auto"/>
@@ -5186,7 +5235,7 @@
         </w:tc>
         <w:tc>
           <w:tcPr>
-            <w:tcW w:w="1268" w:type="dxa"/>
+            <w:tcW w:w="1210" w:type="dxa"/>
             <w:tcBorders>
               <w:top w:val="single" w:sz="6" w:space="0" w:color="000000"/>
               <w:left w:val="single" w:sz="6" w:space="0" w:color="000000"/>
@@ -5224,7 +5273,7 @@
         </w:tc>
         <w:tc>
           <w:tcPr>
-            <w:tcW w:w="1967" w:type="dxa"/>
+            <w:tcW w:w="1878" w:type="dxa"/>
             <w:tcBorders>
               <w:top w:val="single" w:sz="6" w:space="0" w:color="000000"/>
               <w:left w:val="single" w:sz="6" w:space="0" w:color="000000"/>
@@ -5300,6 +5349,9 @@
         </w:tc>
       </w:tr>
       <w:tr>
+        <w:trPr>
+          <w:trHeight w:val="483"/>
+        </w:trPr>
         <w:tc>
           <w:tcPr>
             <w:tcW w:w="0" w:type="auto"/>
@@ -5400,7 +5452,7 @@
         </w:tc>
         <w:tc>
           <w:tcPr>
-            <w:tcW w:w="1268" w:type="dxa"/>
+            <w:tcW w:w="1210" w:type="dxa"/>
             <w:tcBorders>
               <w:top w:val="single" w:sz="6" w:space="0" w:color="000000"/>
               <w:left w:val="single" w:sz="6" w:space="0" w:color="000000"/>
@@ -5438,7 +5490,7 @@
         </w:tc>
         <w:tc>
           <w:tcPr>
-            <w:tcW w:w="1967" w:type="dxa"/>
+            <w:tcW w:w="1878" w:type="dxa"/>
             <w:tcBorders>
               <w:top w:val="single" w:sz="6" w:space="0" w:color="000000"/>
               <w:left w:val="single" w:sz="6" w:space="0" w:color="000000"/>
@@ -5514,6 +5566,9 @@
         </w:tc>
       </w:tr>
       <w:tr>
+        <w:trPr>
+          <w:trHeight w:val="483"/>
+        </w:trPr>
         <w:tc>
           <w:tcPr>
             <w:tcW w:w="0" w:type="auto"/>
@@ -5614,7 +5669,7 @@
         </w:tc>
         <w:tc>
           <w:tcPr>
-            <w:tcW w:w="1268" w:type="dxa"/>
+            <w:tcW w:w="1210" w:type="dxa"/>
             <w:tcBorders>
               <w:top w:val="single" w:sz="6" w:space="0" w:color="000000"/>
               <w:left w:val="single" w:sz="6" w:space="0" w:color="000000"/>
@@ -5652,7 +5707,7 @@
         </w:tc>
         <w:tc>
           <w:tcPr>
-            <w:tcW w:w="1967" w:type="dxa"/>
+            <w:tcW w:w="1878" w:type="dxa"/>
             <w:tcBorders>
               <w:top w:val="single" w:sz="6" w:space="0" w:color="000000"/>
               <w:left w:val="single" w:sz="6" w:space="0" w:color="000000"/>
@@ -5728,6 +5783,9 @@
         </w:tc>
       </w:tr>
       <w:tr>
+        <w:trPr>
+          <w:trHeight w:val="732"/>
+        </w:trPr>
         <w:tc>
           <w:tcPr>
             <w:tcW w:w="0" w:type="auto"/>
@@ -5743,6 +5801,488 @@
               <w:bottom w:w="105" w:type="dxa"/>
               <w:right w:w="105" w:type="dxa"/>
             </w:tcMar>
+          </w:tcPr>
+          <w:p>
+            <w:pPr>
+              <w:spacing w:after="0" w:line="0" w:lineRule="atLeast"/>
+              <w:rPr>
+                <w:rFonts w:ascii="Arial" w:eastAsia="Times New Roman" w:hAnsi="Arial" w:cs="Arial"/>
+                <w:color w:val="212121"/>
+                <w:sz w:val="23"/>
+                <w:szCs w:val="23"/>
+                <w:shd w:val="clear" w:color="auto" w:fill="FFFFFF"/>
+              </w:rPr>
+            </w:pPr>
+            <w:r>
+              <w:rPr>
+                <w:rFonts w:ascii="Arial" w:eastAsia="Times New Roman" w:hAnsi="Arial" w:cs="Arial"/>
+                <w:color w:val="212121"/>
+                <w:sz w:val="23"/>
+                <w:szCs w:val="23"/>
+                <w:shd w:val="clear" w:color="auto" w:fill="FFFFFF"/>
+              </w:rPr>
+              <w:t>1.12</w:t>
+            </w:r>
+          </w:p>
+        </w:tc>
+        <w:tc>
+          <w:tcPr>
+            <w:tcW w:w="0" w:type="auto"/>
+            <w:tcBorders>
+              <w:top w:val="single" w:sz="6" w:space="0" w:color="000000"/>
+              <w:left w:val="single" w:sz="6" w:space="0" w:color="000000"/>
+              <w:bottom w:val="single" w:sz="6" w:space="0" w:color="000000"/>
+              <w:right w:val="single" w:sz="6" w:space="0" w:color="000000"/>
+            </w:tcBorders>
+            <w:tcMar>
+              <w:top w:w="105" w:type="dxa"/>
+              <w:left w:w="105" w:type="dxa"/>
+              <w:bottom w:w="105" w:type="dxa"/>
+              <w:right w:w="105" w:type="dxa"/>
+            </w:tcMar>
+          </w:tcPr>
+          <w:p>
+            <w:pPr>
+              <w:spacing w:after="0" w:line="0" w:lineRule="atLeast"/>
+              <w:rPr>
+                <w:rFonts w:ascii="Arial" w:eastAsia="Times New Roman" w:hAnsi="Arial" w:cs="Arial"/>
+                <w:color w:val="212121"/>
+                <w:sz w:val="23"/>
+                <w:szCs w:val="23"/>
+                <w:shd w:val="clear" w:color="auto" w:fill="FFFFFF"/>
+              </w:rPr>
+            </w:pPr>
+            <w:r>
+              <w:rPr>
+                <w:rFonts w:ascii="Arial" w:eastAsia="Times New Roman" w:hAnsi="Arial" w:cs="Arial"/>
+                <w:color w:val="212121"/>
+                <w:sz w:val="23"/>
+                <w:szCs w:val="23"/>
+                <w:shd w:val="clear" w:color="auto" w:fill="FFFFFF"/>
+              </w:rPr>
+              <w:t xml:space="preserve">TSS </w:t>
+            </w:r>
+            <w:proofErr w:type="gramStart"/>
+            <w:r>
+              <w:rPr>
+                <w:rFonts w:ascii="Arial" w:eastAsia="Times New Roman" w:hAnsi="Arial" w:cs="Arial"/>
+                <w:color w:val="212121"/>
+                <w:sz w:val="23"/>
+                <w:szCs w:val="23"/>
+                <w:shd w:val="clear" w:color="auto" w:fill="FFFFFF"/>
+              </w:rPr>
+              <w:t>match</w:t>
+            </w:r>
+            <w:proofErr w:type="gramEnd"/>
+            <w:r>
+              <w:rPr>
+                <w:rFonts w:ascii="Arial" w:eastAsia="Times New Roman" w:hAnsi="Arial" w:cs="Arial"/>
+                <w:color w:val="212121"/>
+                <w:sz w:val="23"/>
+                <w:szCs w:val="23"/>
+                <w:shd w:val="clear" w:color="auto" w:fill="FFFFFF"/>
+              </w:rPr>
+              <w:t xml:space="preserve"> similar features from multiple images taken of the same object from different</w:t>
+            </w:r>
+            <w:r>
+              <w:rPr>
+                <w:rFonts w:ascii="Arial" w:eastAsia="Times New Roman" w:hAnsi="Arial" w:cs="Arial"/>
+                <w:color w:val="212121"/>
+                <w:sz w:val="23"/>
+                <w:szCs w:val="23"/>
+                <w:shd w:val="clear" w:color="auto" w:fill="FFFFFF"/>
+              </w:rPr>
+              <w:t xml:space="preserve"> unknown</w:t>
+            </w:r>
+            <w:r>
+              <w:rPr>
+                <w:rFonts w:ascii="Arial" w:eastAsia="Times New Roman" w:hAnsi="Arial" w:cs="Arial"/>
+                <w:color w:val="212121"/>
+                <w:sz w:val="23"/>
+                <w:szCs w:val="23"/>
+                <w:shd w:val="clear" w:color="auto" w:fill="FFFFFF"/>
+              </w:rPr>
+              <w:t xml:space="preserve"> </w:t>
+            </w:r>
+            <w:r>
+              <w:rPr>
+                <w:rFonts w:ascii="Arial" w:eastAsia="Times New Roman" w:hAnsi="Arial" w:cs="Arial"/>
+                <w:color w:val="212121"/>
+                <w:sz w:val="23"/>
+                <w:szCs w:val="23"/>
+                <w:shd w:val="clear" w:color="auto" w:fill="FFFFFF"/>
+              </w:rPr>
+              <w:t>positions</w:t>
+            </w:r>
+            <w:r>
+              <w:rPr>
+                <w:rFonts w:ascii="Arial" w:eastAsia="Times New Roman" w:hAnsi="Arial" w:cs="Arial"/>
+                <w:color w:val="212121"/>
+                <w:sz w:val="23"/>
+                <w:szCs w:val="23"/>
+                <w:shd w:val="clear" w:color="auto" w:fill="FFFFFF"/>
+              </w:rPr>
+              <w:t>.</w:t>
+            </w:r>
+          </w:p>
+        </w:tc>
+        <w:tc>
+          <w:tcPr>
+            <w:tcW w:w="1210" w:type="dxa"/>
+            <w:tcBorders>
+              <w:top w:val="single" w:sz="6" w:space="0" w:color="000000"/>
+              <w:left w:val="single" w:sz="6" w:space="0" w:color="000000"/>
+              <w:bottom w:val="single" w:sz="6" w:space="0" w:color="000000"/>
+              <w:right w:val="single" w:sz="6" w:space="0" w:color="000000"/>
+            </w:tcBorders>
+            <w:tcMar>
+              <w:top w:w="105" w:type="dxa"/>
+              <w:left w:w="105" w:type="dxa"/>
+              <w:bottom w:w="105" w:type="dxa"/>
+              <w:right w:w="105" w:type="dxa"/>
+            </w:tcMar>
+          </w:tcPr>
+          <w:p>
+            <w:pPr>
+              <w:spacing w:after="0" w:line="0" w:lineRule="atLeast"/>
+              <w:rPr>
+                <w:rFonts w:ascii="Arial" w:eastAsia="Times New Roman" w:hAnsi="Arial" w:cs="Arial"/>
+                <w:color w:val="212121"/>
+                <w:sz w:val="23"/>
+                <w:szCs w:val="23"/>
+                <w:shd w:val="clear" w:color="auto" w:fill="FFFFFF"/>
+              </w:rPr>
+            </w:pPr>
+            <w:r>
+              <w:rPr>
+                <w:rFonts w:ascii="Arial" w:eastAsia="Times New Roman" w:hAnsi="Arial" w:cs="Arial"/>
+                <w:color w:val="212121"/>
+                <w:sz w:val="23"/>
+                <w:szCs w:val="23"/>
+                <w:shd w:val="clear" w:color="auto" w:fill="FFFFFF"/>
+              </w:rPr>
+              <w:t>4</w:t>
+            </w:r>
+          </w:p>
+        </w:tc>
+        <w:tc>
+          <w:tcPr>
+            <w:tcW w:w="1878" w:type="dxa"/>
+            <w:tcBorders>
+              <w:top w:val="single" w:sz="6" w:space="0" w:color="000000"/>
+              <w:left w:val="single" w:sz="6" w:space="0" w:color="000000"/>
+              <w:bottom w:val="single" w:sz="6" w:space="0" w:color="000000"/>
+              <w:right w:val="single" w:sz="6" w:space="0" w:color="000000"/>
+            </w:tcBorders>
+            <w:tcMar>
+              <w:top w:w="105" w:type="dxa"/>
+              <w:left w:w="105" w:type="dxa"/>
+              <w:bottom w:w="105" w:type="dxa"/>
+              <w:right w:w="105" w:type="dxa"/>
+            </w:tcMar>
+          </w:tcPr>
+          <w:p>
+            <w:pPr>
+              <w:spacing w:after="0" w:line="0" w:lineRule="atLeast"/>
+              <w:rPr>
+                <w:rFonts w:ascii="Arial" w:eastAsia="Times New Roman" w:hAnsi="Arial" w:cs="Arial"/>
+                <w:color w:val="212121"/>
+                <w:sz w:val="23"/>
+                <w:szCs w:val="23"/>
+                <w:shd w:val="clear" w:color="auto" w:fill="FFFFFF"/>
+              </w:rPr>
+            </w:pPr>
+            <w:r>
+              <w:rPr>
+                <w:rFonts w:ascii="Arial" w:eastAsia="Times New Roman" w:hAnsi="Arial" w:cs="Arial"/>
+                <w:color w:val="212121"/>
+                <w:sz w:val="23"/>
+                <w:szCs w:val="23"/>
+                <w:shd w:val="clear" w:color="auto" w:fill="FFFFFF"/>
+              </w:rPr>
+              <w:t>1.5</w:t>
+            </w:r>
+          </w:p>
+        </w:tc>
+        <w:tc>
+          <w:tcPr>
+            <w:tcW w:w="0" w:type="auto"/>
+            <w:tcBorders>
+              <w:top w:val="single" w:sz="6" w:space="0" w:color="000000"/>
+              <w:left w:val="single" w:sz="6" w:space="0" w:color="000000"/>
+              <w:bottom w:val="single" w:sz="6" w:space="0" w:color="000000"/>
+              <w:right w:val="single" w:sz="6" w:space="0" w:color="000000"/>
+            </w:tcBorders>
+            <w:tcMar>
+              <w:top w:w="105" w:type="dxa"/>
+              <w:left w:w="105" w:type="dxa"/>
+              <w:bottom w:w="105" w:type="dxa"/>
+              <w:right w:w="105" w:type="dxa"/>
+            </w:tcMar>
+          </w:tcPr>
+          <w:p>
+            <w:pPr>
+              <w:spacing w:after="0" w:line="0" w:lineRule="atLeast"/>
+              <w:rPr>
+                <w:rFonts w:ascii="Arial" w:eastAsia="Times New Roman" w:hAnsi="Arial" w:cs="Arial"/>
+                <w:color w:val="212121"/>
+                <w:sz w:val="23"/>
+                <w:szCs w:val="23"/>
+                <w:shd w:val="clear" w:color="auto" w:fill="FFFFFF"/>
+              </w:rPr>
+            </w:pPr>
+            <w:r>
+              <w:rPr>
+                <w:rFonts w:ascii="Arial" w:eastAsia="Times New Roman" w:hAnsi="Arial" w:cs="Arial"/>
+                <w:color w:val="212121"/>
+                <w:sz w:val="23"/>
+                <w:szCs w:val="23"/>
+                <w:shd w:val="clear" w:color="auto" w:fill="FFFFFF"/>
+              </w:rPr>
+              <w:t>A</w:t>
+            </w:r>
+          </w:p>
+        </w:tc>
+      </w:tr>
+      <w:tr>
+        <w:trPr>
+          <w:trHeight w:val="483"/>
+        </w:trPr>
+        <w:tc>
+          <w:tcPr>
+            <w:tcW w:w="0" w:type="auto"/>
+            <w:tcBorders>
+              <w:top w:val="single" w:sz="6" w:space="0" w:color="000000"/>
+              <w:left w:val="single" w:sz="6" w:space="0" w:color="000000"/>
+              <w:bottom w:val="single" w:sz="6" w:space="0" w:color="000000"/>
+              <w:right w:val="single" w:sz="6" w:space="0" w:color="000000"/>
+            </w:tcBorders>
+            <w:tcMar>
+              <w:top w:w="105" w:type="dxa"/>
+              <w:left w:w="105" w:type="dxa"/>
+              <w:bottom w:w="105" w:type="dxa"/>
+              <w:right w:w="105" w:type="dxa"/>
+            </w:tcMar>
+          </w:tcPr>
+          <w:p>
+            <w:pPr>
+              <w:spacing w:after="0" w:line="0" w:lineRule="atLeast"/>
+              <w:rPr>
+                <w:rFonts w:ascii="Arial" w:eastAsia="Times New Roman" w:hAnsi="Arial" w:cs="Arial"/>
+                <w:color w:val="212121"/>
+                <w:sz w:val="23"/>
+                <w:szCs w:val="23"/>
+                <w:shd w:val="clear" w:color="auto" w:fill="FFFFFF"/>
+              </w:rPr>
+            </w:pPr>
+            <w:r>
+              <w:rPr>
+                <w:rFonts w:ascii="Arial" w:eastAsia="Times New Roman" w:hAnsi="Arial" w:cs="Arial"/>
+                <w:color w:val="212121"/>
+                <w:sz w:val="23"/>
+                <w:szCs w:val="23"/>
+                <w:shd w:val="clear" w:color="auto" w:fill="FFFFFF"/>
+              </w:rPr>
+              <w:lastRenderedPageBreak/>
+              <w:t>1.13</w:t>
+            </w:r>
+          </w:p>
+        </w:tc>
+        <w:tc>
+          <w:tcPr>
+            <w:tcW w:w="0" w:type="auto"/>
+            <w:tcBorders>
+              <w:top w:val="single" w:sz="6" w:space="0" w:color="000000"/>
+              <w:left w:val="single" w:sz="6" w:space="0" w:color="000000"/>
+              <w:bottom w:val="single" w:sz="6" w:space="0" w:color="000000"/>
+              <w:right w:val="single" w:sz="6" w:space="0" w:color="000000"/>
+            </w:tcBorders>
+            <w:tcMar>
+              <w:top w:w="105" w:type="dxa"/>
+              <w:left w:w="105" w:type="dxa"/>
+              <w:bottom w:w="105" w:type="dxa"/>
+              <w:right w:w="105" w:type="dxa"/>
+            </w:tcMar>
+          </w:tcPr>
+          <w:p>
+            <w:pPr>
+              <w:spacing w:after="0" w:line="0" w:lineRule="atLeast"/>
+              <w:rPr>
+                <w:rFonts w:ascii="Arial" w:eastAsia="Times New Roman" w:hAnsi="Arial" w:cs="Arial"/>
+                <w:color w:val="212121"/>
+                <w:sz w:val="23"/>
+                <w:szCs w:val="23"/>
+                <w:shd w:val="clear" w:color="auto" w:fill="FFFFFF"/>
+              </w:rPr>
+            </w:pPr>
+            <w:r>
+              <w:rPr>
+                <w:rFonts w:ascii="Arial" w:eastAsia="Times New Roman" w:hAnsi="Arial" w:cs="Arial"/>
+                <w:color w:val="212121"/>
+                <w:sz w:val="23"/>
+                <w:szCs w:val="23"/>
+                <w:shd w:val="clear" w:color="auto" w:fill="FFFFFF"/>
+              </w:rPr>
+              <w:t xml:space="preserve">TSS </w:t>
+            </w:r>
+            <w:proofErr w:type="gramStart"/>
+            <w:r>
+              <w:rPr>
+                <w:rFonts w:ascii="Arial" w:eastAsia="Times New Roman" w:hAnsi="Arial" w:cs="Arial"/>
+                <w:color w:val="212121"/>
+                <w:sz w:val="23"/>
+                <w:szCs w:val="23"/>
+                <w:shd w:val="clear" w:color="auto" w:fill="FFFFFF"/>
+              </w:rPr>
+              <w:t>allow</w:t>
+            </w:r>
+            <w:proofErr w:type="gramEnd"/>
+            <w:r>
+              <w:rPr>
+                <w:rFonts w:ascii="Arial" w:eastAsia="Times New Roman" w:hAnsi="Arial" w:cs="Arial"/>
+                <w:color w:val="212121"/>
+                <w:sz w:val="23"/>
+                <w:szCs w:val="23"/>
+                <w:shd w:val="clear" w:color="auto" w:fill="FFFFFF"/>
+              </w:rPr>
+              <w:t xml:space="preserve"> the user to calibrate camera settings.</w:t>
+            </w:r>
+          </w:p>
+        </w:tc>
+        <w:tc>
+          <w:tcPr>
+            <w:tcW w:w="1210" w:type="dxa"/>
+            <w:tcBorders>
+              <w:top w:val="single" w:sz="6" w:space="0" w:color="000000"/>
+              <w:left w:val="single" w:sz="6" w:space="0" w:color="000000"/>
+              <w:bottom w:val="single" w:sz="6" w:space="0" w:color="000000"/>
+              <w:right w:val="single" w:sz="6" w:space="0" w:color="000000"/>
+            </w:tcBorders>
+            <w:tcMar>
+              <w:top w:w="105" w:type="dxa"/>
+              <w:left w:w="105" w:type="dxa"/>
+              <w:bottom w:w="105" w:type="dxa"/>
+              <w:right w:w="105" w:type="dxa"/>
+            </w:tcMar>
+          </w:tcPr>
+          <w:p>
+            <w:pPr>
+              <w:spacing w:after="0" w:line="0" w:lineRule="atLeast"/>
+              <w:rPr>
+                <w:rFonts w:ascii="Arial" w:eastAsia="Times New Roman" w:hAnsi="Arial" w:cs="Arial"/>
+                <w:color w:val="212121"/>
+                <w:sz w:val="23"/>
+                <w:szCs w:val="23"/>
+                <w:shd w:val="clear" w:color="auto" w:fill="FFFFFF"/>
+              </w:rPr>
+            </w:pPr>
+            <w:r>
+              <w:rPr>
+                <w:rFonts w:ascii="Arial" w:eastAsia="Times New Roman" w:hAnsi="Arial" w:cs="Arial"/>
+                <w:color w:val="212121"/>
+                <w:sz w:val="23"/>
+                <w:szCs w:val="23"/>
+                <w:shd w:val="clear" w:color="auto" w:fill="FFFFFF"/>
+              </w:rPr>
+              <w:t>1</w:t>
+            </w:r>
+          </w:p>
+        </w:tc>
+        <w:tc>
+          <w:tcPr>
+            <w:tcW w:w="1878" w:type="dxa"/>
+            <w:tcBorders>
+              <w:top w:val="single" w:sz="6" w:space="0" w:color="000000"/>
+              <w:left w:val="single" w:sz="6" w:space="0" w:color="000000"/>
+              <w:bottom w:val="single" w:sz="6" w:space="0" w:color="000000"/>
+              <w:right w:val="single" w:sz="6" w:space="0" w:color="000000"/>
+            </w:tcBorders>
+            <w:tcMar>
+              <w:top w:w="105" w:type="dxa"/>
+              <w:left w:w="105" w:type="dxa"/>
+              <w:bottom w:w="105" w:type="dxa"/>
+              <w:right w:w="105" w:type="dxa"/>
+            </w:tcMar>
+          </w:tcPr>
+          <w:p>
+            <w:pPr>
+              <w:spacing w:after="0" w:line="0" w:lineRule="atLeast"/>
+              <w:rPr>
+                <w:rFonts w:ascii="Arial" w:eastAsia="Times New Roman" w:hAnsi="Arial" w:cs="Arial"/>
+                <w:color w:val="212121"/>
+                <w:sz w:val="23"/>
+                <w:szCs w:val="23"/>
+                <w:shd w:val="clear" w:color="auto" w:fill="FFFFFF"/>
+              </w:rPr>
+            </w:pPr>
+            <w:r>
+              <w:rPr>
+                <w:rFonts w:ascii="Arial" w:eastAsia="Times New Roman" w:hAnsi="Arial" w:cs="Arial"/>
+                <w:color w:val="212121"/>
+                <w:sz w:val="23"/>
+                <w:szCs w:val="23"/>
+                <w:shd w:val="clear" w:color="auto" w:fill="FFFFFF"/>
+              </w:rPr>
+              <w:t>1.1</w:t>
+            </w:r>
+          </w:p>
+        </w:tc>
+        <w:tc>
+          <w:tcPr>
+            <w:tcW w:w="0" w:type="auto"/>
+            <w:tcBorders>
+              <w:top w:val="single" w:sz="6" w:space="0" w:color="000000"/>
+              <w:left w:val="single" w:sz="6" w:space="0" w:color="000000"/>
+              <w:bottom w:val="single" w:sz="6" w:space="0" w:color="000000"/>
+              <w:right w:val="single" w:sz="6" w:space="0" w:color="000000"/>
+            </w:tcBorders>
+            <w:tcMar>
+              <w:top w:w="105" w:type="dxa"/>
+              <w:left w:w="105" w:type="dxa"/>
+              <w:bottom w:w="105" w:type="dxa"/>
+              <w:right w:w="105" w:type="dxa"/>
+            </w:tcMar>
+          </w:tcPr>
+          <w:p>
+            <w:pPr>
+              <w:spacing w:after="0" w:line="0" w:lineRule="atLeast"/>
+              <w:rPr>
+                <w:rFonts w:ascii="Arial" w:eastAsia="Times New Roman" w:hAnsi="Arial" w:cs="Arial"/>
+                <w:color w:val="212121"/>
+                <w:sz w:val="23"/>
+                <w:szCs w:val="23"/>
+                <w:shd w:val="clear" w:color="auto" w:fill="FFFFFF"/>
+              </w:rPr>
+            </w:pPr>
+            <w:r>
+              <w:rPr>
+                <w:rFonts w:ascii="Arial" w:eastAsia="Times New Roman" w:hAnsi="Arial" w:cs="Arial"/>
+                <w:color w:val="212121"/>
+                <w:sz w:val="23"/>
+                <w:szCs w:val="23"/>
+                <w:shd w:val="clear" w:color="auto" w:fill="FFFFFF"/>
+              </w:rPr>
+              <w:t>A</w:t>
+            </w:r>
+          </w:p>
+        </w:tc>
+      </w:tr>
+      <w:tr>
+        <w:tc>
+          <w:tcPr>
+            <w:tcW w:w="0" w:type="auto"/>
+            <w:tcBorders>
+              <w:top w:val="single" w:sz="6" w:space="0" w:color="000000"/>
+              <w:left w:val="single" w:sz="6" w:space="0" w:color="000000"/>
+              <w:bottom w:val="single" w:sz="6" w:space="0" w:color="000000"/>
+              <w:right w:val="single" w:sz="6" w:space="0" w:color="000000"/>
+            </w:tcBorders>
+            <w:tcMar>
+              <w:top w:w="105" w:type="dxa"/>
+              <w:left w:w="105" w:type="dxa"/>
+              <w:bottom w:w="105" w:type="dxa"/>
+              <w:right w:w="105" w:type="dxa"/>
+            </w:tcMar>
             <w:hideMark/>
           </w:tcPr>
           <w:p>
@@ -5786,7 +6326,7 @@
         </w:tc>
         <w:tc>
           <w:tcPr>
-            <w:tcW w:w="1268" w:type="dxa"/>
+            <w:tcW w:w="1210" w:type="dxa"/>
             <w:tcBorders>
               <w:top w:val="single" w:sz="6" w:space="0" w:color="000000"/>
               <w:left w:val="single" w:sz="6" w:space="0" w:color="000000"/>
@@ -5814,7 +6354,7 @@
         </w:tc>
         <w:tc>
           <w:tcPr>
-            <w:tcW w:w="1967" w:type="dxa"/>
+            <w:tcW w:w="1878" w:type="dxa"/>
             <w:tcBorders>
               <w:top w:val="single" w:sz="6" w:space="0" w:color="000000"/>
               <w:left w:val="single" w:sz="6" w:space="0" w:color="000000"/>
@@ -5880,7 +6420,7 @@
           <w:szCs w:val="24"/>
         </w:rPr>
       </w:pPr>
-      <w:bookmarkStart w:id="16" w:name="_Toc412156026"/>
+      <w:bookmarkStart w:id="15" w:name="_Toc412156026"/>
       <w:r>
         <w:rPr>
           <w:b w:val="0"/>
@@ -5938,9 +6478,8 @@
         </w:rPr>
         <w:t>: Functional Requirements</w:t>
       </w:r>
-      <w:bookmarkEnd w:id="16"/>
+      <w:bookmarkEnd w:id="15"/>
     </w:p>
-    <w:p/>
     <w:p/>
     <w:tbl>
       <w:tblPr>
@@ -5955,9 +6494,9 @@
       </w:tblPr>
       <w:tblGrid>
         <w:gridCol w:w="760"/>
-        <w:gridCol w:w="5094"/>
+        <w:gridCol w:w="5159"/>
         <w:gridCol w:w="1271"/>
-        <w:gridCol w:w="1877"/>
+        <w:gridCol w:w="1812"/>
         <w:gridCol w:w="568"/>
       </w:tblGrid>
       <w:tr>
@@ -6001,7 +6540,6 @@
                 <w:szCs w:val="23"/>
                 <w:shd w:val="clear" w:color="auto" w:fill="FFFFFF"/>
               </w:rPr>
-              <w:lastRenderedPageBreak/>
               <w:t xml:space="preserve">Non-Functional Requirements </w:t>
             </w:r>
           </w:p>
@@ -6156,7 +6694,7 @@
         </w:tc>
         <w:tc>
           <w:tcPr>
-            <w:tcW w:w="1877" w:type="dxa"/>
+            <w:tcW w:w="1812" w:type="dxa"/>
             <w:tcBorders>
               <w:top w:val="single" w:sz="6" w:space="0" w:color="000000"/>
               <w:left w:val="single" w:sz="6" w:space="0" w:color="000000"/>
@@ -6392,7 +6930,7 @@
         </w:tc>
         <w:tc>
           <w:tcPr>
-            <w:tcW w:w="1877" w:type="dxa"/>
+            <w:tcW w:w="1812" w:type="dxa"/>
             <w:tcBorders>
               <w:top w:val="single" w:sz="6" w:space="0" w:color="000000"/>
               <w:left w:val="single" w:sz="6" w:space="0" w:color="000000"/>
@@ -6606,7 +7144,7 @@
         </w:tc>
         <w:tc>
           <w:tcPr>
-            <w:tcW w:w="1877" w:type="dxa"/>
+            <w:tcW w:w="1812" w:type="dxa"/>
             <w:tcBorders>
               <w:top w:val="single" w:sz="6" w:space="0" w:color="000000"/>
               <w:left w:val="single" w:sz="6" w:space="0" w:color="000000"/>
@@ -6842,7 +7380,7 @@
         </w:tc>
         <w:tc>
           <w:tcPr>
-            <w:tcW w:w="1877" w:type="dxa"/>
+            <w:tcW w:w="1812" w:type="dxa"/>
             <w:tcBorders>
               <w:top w:val="single" w:sz="6" w:space="0" w:color="000000"/>
               <w:left w:val="single" w:sz="6" w:space="0" w:color="000000"/>
@@ -7078,7 +7616,7 @@
         </w:tc>
         <w:tc>
           <w:tcPr>
-            <w:tcW w:w="1877" w:type="dxa"/>
+            <w:tcW w:w="1812" w:type="dxa"/>
             <w:tcBorders>
               <w:top w:val="single" w:sz="6" w:space="0" w:color="000000"/>
               <w:left w:val="single" w:sz="6" w:space="0" w:color="000000"/>
@@ -7292,7 +7830,7 @@
         </w:tc>
         <w:tc>
           <w:tcPr>
-            <w:tcW w:w="1877" w:type="dxa"/>
+            <w:tcW w:w="1812" w:type="dxa"/>
             <w:tcBorders>
               <w:top w:val="single" w:sz="6" w:space="0" w:color="000000"/>
               <w:left w:val="single" w:sz="6" w:space="0" w:color="000000"/>
@@ -7440,7 +7978,39 @@
                 <w:szCs w:val="23"/>
                 <w:shd w:val="clear" w:color="auto" w:fill="FFFFFF"/>
               </w:rPr>
-              <w:t>TSS will give dimensional ratios (height, width, and length) within an accuracy of a 10% POE (percent of Error)</w:t>
+              <w:t xml:space="preserve">TSS will give dimensional ratios (height, width, and length) within </w:t>
+            </w:r>
+            <w:proofErr w:type="gramStart"/>
+            <w:r>
+              <w:rPr>
+                <w:rFonts w:ascii="Arial" w:eastAsia="Times New Roman" w:hAnsi="Arial" w:cs="Arial"/>
+                <w:color w:val="212121"/>
+                <w:sz w:val="23"/>
+                <w:szCs w:val="23"/>
+                <w:shd w:val="clear" w:color="auto" w:fill="FFFFFF"/>
+              </w:rPr>
+              <w:t>a</w:t>
+            </w:r>
+            <w:r>
+              <w:rPr>
+                <w:rFonts w:ascii="Arial" w:eastAsia="Times New Roman" w:hAnsi="Arial" w:cs="Arial"/>
+                <w:color w:val="212121"/>
+                <w:sz w:val="23"/>
+                <w:szCs w:val="23"/>
+                <w:shd w:val="clear" w:color="auto" w:fill="FFFFFF"/>
+              </w:rPr>
+              <w:t xml:space="preserve"> to</w:t>
+            </w:r>
+            <w:proofErr w:type="gramEnd"/>
+            <w:r>
+              <w:rPr>
+                <w:rFonts w:ascii="Arial" w:eastAsia="Times New Roman" w:hAnsi="Arial" w:cs="Arial"/>
+                <w:color w:val="212121"/>
+                <w:sz w:val="23"/>
+                <w:szCs w:val="23"/>
+                <w:shd w:val="clear" w:color="auto" w:fill="FFFFFF"/>
+              </w:rPr>
+              <w:t xml:space="preserve"> be determined accuracy.</w:t>
             </w:r>
           </w:p>
         </w:tc>
@@ -7484,7 +8054,7 @@
         </w:tc>
         <w:tc>
           <w:tcPr>
-            <w:tcW w:w="1877" w:type="dxa"/>
+            <w:tcW w:w="1812" w:type="dxa"/>
             <w:tcBorders>
               <w:top w:val="single" w:sz="6" w:space="0" w:color="000000"/>
               <w:left w:val="single" w:sz="6" w:space="0" w:color="000000"/>
@@ -7569,7 +8139,7 @@
           <w:szCs w:val="24"/>
         </w:rPr>
       </w:pPr>
-      <w:bookmarkStart w:id="17" w:name="_Toc412156027"/>
+      <w:bookmarkStart w:id="16" w:name="_Toc412156027"/>
       <w:r>
         <w:rPr>
           <w:b w:val="0"/>
@@ -7627,11 +8197,18 @@
         </w:rPr>
         <w:t>: Non-Functional Requirements</w:t>
       </w:r>
-      <w:bookmarkEnd w:id="17"/>
+      <w:bookmarkEnd w:id="16"/>
     </w:p>
     <w:p>
-      <w:bookmarkStart w:id="18" w:name="_Toc412149065"/>
+      <w:bookmarkStart w:id="17" w:name="_Toc412149065"/>
     </w:p>
+    <w:p/>
+    <w:p/>
+    <w:p/>
+    <w:p/>
+    <w:p/>
+    <w:p/>
+    <w:p/>
     <w:p>
       <w:pPr>
         <w:pStyle w:val="Heading2"/>
@@ -7643,6 +8220,7 @@
         <w:rPr>
           <w:b w:val="0"/>
         </w:rPr>
+        <w:lastRenderedPageBreak/>
         <w:t>2</w:t>
       </w:r>
       <w:r>
@@ -7663,7 +8241,7 @@
         </w:rPr>
         <w:t>s</w:t>
       </w:r>
-      <w:bookmarkEnd w:id="18"/>
+      <w:bookmarkEnd w:id="17"/>
     </w:p>
     <w:p/>
     <w:p>
@@ -7858,8 +8436,8 @@
           <w:szCs w:val="24"/>
         </w:rPr>
       </w:pPr>
+      <w:bookmarkStart w:id="18" w:name="_Toc412208604"/>
       <w:bookmarkStart w:id="19" w:name="_Toc412148309"/>
-      <w:bookmarkStart w:id="20" w:name="_Toc412208604"/>
       <w:r>
         <w:rPr>
           <w:b w:val="0"/>
@@ -8063,7 +8641,7 @@
         </w:rPr>
         <w:t>n</w:t>
       </w:r>
-      <w:bookmarkEnd w:id="20"/>
+      <w:bookmarkEnd w:id="18"/>
     </w:p>
     <w:p>
       <w:pPr>
@@ -8077,7 +8655,6 @@
         <w:rPr>
           <w:noProof/>
         </w:rPr>
-        <w:lastRenderedPageBreak/>
         <w:drawing>
           <wp:anchor distT="0" distB="0" distL="114300" distR="114300" simplePos="0" relativeHeight="251661312" behindDoc="0" locked="0" layoutInCell="1" allowOverlap="1" wp14:anchorId="5BC819D6" wp14:editId="2693FE2F">
             <wp:simplePos x="0" y="0"/>
@@ -8249,6 +8826,8 @@
         </w:drawing>
       </w:r>
     </w:p>
+    <w:bookmarkStart w:id="20" w:name="_Toc412208606"/>
+    <w:bookmarkEnd w:id="19"/>
     <w:p>
       <w:pPr>
         <w:pStyle w:val="Caption"/>
@@ -8258,8 +8837,6 @@
           <w:szCs w:val="24"/>
         </w:rPr>
       </w:pPr>
-      <w:bookmarkStart w:id="21" w:name="_Toc412208606"/>
-      <w:bookmarkEnd w:id="19"/>
       <w:r>
         <w:rPr>
           <w:noProof/>
@@ -8312,7 +8889,7 @@
                                 <w:szCs w:val="24"/>
                               </w:rPr>
                             </w:pPr>
-                            <w:bookmarkStart w:id="22" w:name="_Toc412208605"/>
+                            <w:bookmarkStart w:id="21" w:name="_Toc412208605"/>
                             <w:r>
                               <w:rPr>
                                 <w:b w:val="0"/>
@@ -8370,7 +8947,7 @@
                               </w:rPr>
                               <w:t>: Use Case Diagram</w:t>
                             </w:r>
-                            <w:bookmarkEnd w:id="22"/>
+                            <w:bookmarkEnd w:id="21"/>
                           </w:p>
                         </w:txbxContent>
                       </wps:txbx>
@@ -8405,7 +8982,7 @@
                           <w:szCs w:val="24"/>
                         </w:rPr>
                       </w:pPr>
-                      <w:bookmarkStart w:id="23" w:name="_Toc412208605"/>
+                      <w:bookmarkStart w:id="22" w:name="_Toc412208605"/>
                       <w:r>
                         <w:rPr>
                           <w:b w:val="0"/>
@@ -8463,7 +9040,7 @@
                         </w:rPr>
                         <w:t>: Use Case Diagram</w:t>
                       </w:r>
-                      <w:bookmarkEnd w:id="23"/>
+                      <w:bookmarkEnd w:id="22"/>
                     </w:p>
                   </w:txbxContent>
                 </v:textbox>
@@ -8603,13 +9180,13 @@
         </w:rPr>
         <w:t>: Model View Screen</w:t>
       </w:r>
-      <w:bookmarkEnd w:id="21"/>
+      <w:bookmarkEnd w:id="20"/>
     </w:p>
     <w:p>
       <w:pPr>
         <w:pStyle w:val="NoSpacing"/>
       </w:pPr>
-      <w:bookmarkStart w:id="24" w:name="_Toc412149066"/>
+      <w:bookmarkStart w:id="22" w:name="_Toc412149066"/>
     </w:p>
     <w:p>
       <w:pPr>
@@ -8620,6 +9197,7 @@
         <w:rPr>
           <w:noProof/>
         </w:rPr>
+        <w:lastRenderedPageBreak/>
         <w:drawing>
           <wp:inline distT="0" distB="0" distL="0" distR="0">
             <wp:extent cx="4456588" cy="3895725"/>
@@ -8680,7 +9258,7 @@
           <w:szCs w:val="24"/>
         </w:rPr>
       </w:pPr>
-      <w:bookmarkStart w:id="25" w:name="_Toc412208607"/>
+      <w:bookmarkStart w:id="23" w:name="_Toc412208607"/>
       <w:r>
         <w:rPr>
           <w:b w:val="0"/>
@@ -8736,17 +9314,9 @@
           <w:sz w:val="24"/>
           <w:szCs w:val="24"/>
         </w:rPr>
-        <w:t xml:space="preserve">: </w:t>
-      </w:r>
-      <w:r>
-        <w:rPr>
-          <w:b w:val="0"/>
-          <w:sz w:val="24"/>
-          <w:szCs w:val="24"/>
-        </w:rPr>
-        <w:t>GUI State Diagram</w:t>
-      </w:r>
-      <w:bookmarkEnd w:id="25"/>
+        <w:t>: GUI State Diagram</w:t>
+      </w:r>
+      <w:bookmarkEnd w:id="23"/>
     </w:p>
     <w:p>
       <w:pPr>
@@ -8784,7 +9354,7 @@
         </w:rPr>
         <w:t>nalysis</w:t>
       </w:r>
-      <w:bookmarkEnd w:id="24"/>
+      <w:bookmarkEnd w:id="22"/>
     </w:p>
     <w:p/>
     <w:p>
@@ -8796,10 +9366,9 @@
         <w:rPr>
           <w:noProof/>
         </w:rPr>
-        <w:lastRenderedPageBreak/>
         <w:drawing>
           <wp:inline distT="0" distB="0" distL="0" distR="0" wp14:anchorId="75CC9729" wp14:editId="44D00079">
-            <wp:extent cx="5067300" cy="3245238"/>
+            <wp:extent cx="4610590" cy="2952750"/>
             <wp:effectExtent l="0" t="0" r="0" b="0"/>
             <wp:docPr id="8" name="Picture 8" descr="C:\Users\wesley\Downloads\SequenceDiagram.png"/>
             <wp:cNvGraphicFramePr>
@@ -8830,7 +9399,7 @@
                   <pic:spPr bwMode="auto">
                     <a:xfrm>
                       <a:off x="0" y="0"/>
-                      <a:ext cx="5068422" cy="3245957"/>
+                      <a:ext cx="4612389" cy="2953902"/>
                     </a:xfrm>
                     <a:prstGeom prst="rect">
                       <a:avLst/>
@@ -8857,7 +9426,7 @@
           <w:szCs w:val="24"/>
         </w:rPr>
       </w:pPr>
-      <w:bookmarkStart w:id="26" w:name="_Toc412208608"/>
+      <w:bookmarkStart w:id="24" w:name="_Toc412208608"/>
       <w:r>
         <w:rPr>
           <w:b w:val="0"/>
@@ -8915,7 +9484,7 @@
         </w:rPr>
         <w:t>: Sequence Diagram</w:t>
       </w:r>
-      <w:bookmarkEnd w:id="26"/>
+      <w:bookmarkEnd w:id="24"/>
     </w:p>
     <w:p>
       <w:pPr>
@@ -8992,7 +9561,7 @@
           <w:szCs w:val="24"/>
         </w:rPr>
       </w:pPr>
-      <w:bookmarkStart w:id="27" w:name="_Toc412208609"/>
+      <w:bookmarkStart w:id="25" w:name="_Toc412208609"/>
       <w:r>
         <w:rPr>
           <w:b w:val="0"/>
@@ -9050,7 +9619,7 @@
         </w:rPr>
         <w:t>: Application Activity Diagram</w:t>
       </w:r>
-      <w:bookmarkEnd w:id="27"/>
+      <w:bookmarkEnd w:id="25"/>
     </w:p>
     <w:p>
       <w:pPr>
@@ -9066,10 +9635,9 @@
         <w:rPr>
           <w:noProof/>
         </w:rPr>
-        <w:lastRenderedPageBreak/>
         <w:drawing>
           <wp:inline distT="0" distB="0" distL="0" distR="0" wp14:anchorId="7F695519" wp14:editId="06F2A6F5">
-            <wp:extent cx="4255206" cy="4200525"/>
+            <wp:extent cx="3924300" cy="3873872"/>
             <wp:effectExtent l="0" t="0" r="0" b="0"/>
             <wp:docPr id="7" name="Picture 7" descr="C:\Users\wesley\Downloads\ImageProcessingActivityDiagram (1).png"/>
             <wp:cNvGraphicFramePr>
@@ -9100,7 +9668,7 @@
                   <pic:spPr bwMode="auto">
                     <a:xfrm>
                       <a:off x="0" y="0"/>
-                      <a:ext cx="4257034" cy="4202330"/>
+                      <a:ext cx="3930304" cy="3879798"/>
                     </a:xfrm>
                     <a:prstGeom prst="rect">
                       <a:avLst/>
@@ -9127,7 +9695,7 @@
           <w:szCs w:val="24"/>
         </w:rPr>
       </w:pPr>
-      <w:bookmarkStart w:id="28" w:name="_Toc412208610"/>
+      <w:bookmarkStart w:id="26" w:name="_Toc412208610"/>
       <w:r>
         <w:rPr>
           <w:b w:val="0"/>
@@ -9185,7 +9753,7 @@
         </w:rPr>
         <w:t>: Image to 3D Model Conversion Activity Diagram</w:t>
       </w:r>
-      <w:bookmarkEnd w:id="28"/>
+      <w:bookmarkEnd w:id="26"/>
     </w:p>
     <w:p>
       <w:pPr>
@@ -9194,40 +9762,35 @@
           <w:b w:val="0"/>
         </w:rPr>
       </w:pPr>
-    </w:p>
-    <w:p>
-      <w:pPr>
-        <w:pStyle w:val="Heading2"/>
+      <w:r>
         <w:rPr>
           <w:b w:val="0"/>
         </w:rPr>
-      </w:pPr>
+        <w:lastRenderedPageBreak/>
+        <w:t xml:space="preserve"> </w:t>
+      </w:r>
+      <w:bookmarkStart w:id="27" w:name="_Toc412149067"/>
       <w:r>
         <w:rPr>
           <w:b w:val="0"/>
         </w:rPr>
-        <w:t xml:space="preserve"> </w:t>
-      </w:r>
-      <w:bookmarkStart w:id="29" w:name="_Toc412149067"/>
+        <w:t>2</w:t>
+      </w:r>
       <w:r>
         <w:rPr>
           <w:b w:val="0"/>
         </w:rPr>
-        <w:t>2</w:t>
+        <w:t xml:space="preserve">.4 </w:t>
       </w:r>
       <w:r>
         <w:rPr>
           <w:b w:val="0"/>
         </w:rPr>
-        <w:t xml:space="preserve">.4 </w:t>
-      </w:r>
-      <w:r>
-        <w:rPr>
-          <w:b w:val="0"/>
-        </w:rPr>
         <w:t>Important Algorithms:</w:t>
       </w:r>
-      <w:bookmarkEnd w:id="29"/>
+      <w:bookmarkStart w:id="28" w:name="_GoBack"/>
+      <w:bookmarkEnd w:id="27"/>
+      <w:bookmarkEnd w:id="28"/>
     </w:p>
     <w:p>
       <w:pPr>
@@ -9245,6 +9808,9 @@
       </w:pPr>
       <w:r>
         <w:t>Canny86 algorithm: This algorithm will be used to detect the edges of an object in an image.</w:t>
+      </w:r>
+      <w:r>
+        <w:t xml:space="preserve"> It works by looking at color gradients, when it finds a spot in an image where the color gradient is changing drastically it marks it as an edge.</w:t>
       </w:r>
       <w:r>
         <w:rPr>
@@ -9327,6 +9893,21 @@
       <w:r>
         <w:t xml:space="preserve"> which will help with object reconstruction.</w:t>
       </w:r>
+      <w:r>
+        <w:t xml:space="preserve"> Color contours are lines of pixels within an image that </w:t>
+      </w:r>
+      <w:r>
+        <w:t>have essentially the same color;</w:t>
+      </w:r>
+      <w:r>
+        <w:t xml:space="preserve"> these contours give us locations of different features within an image</w:t>
+      </w:r>
+      <w:r>
+        <w:t xml:space="preserve"> that can later be mapped compared to similar features in other images</w:t>
+      </w:r>
+      <w:r>
+        <w:t>.</w:t>
+      </w:r>
     </w:p>
     <w:p>
       <w:pPr>
@@ -9408,6 +9989,12 @@
         <w:t>Shi94 algorithm: This algorithm detects strong corners of an object in an image.</w:t>
       </w:r>
       <w:r>
+        <w:t xml:space="preserve"> It works similarly t</w:t>
+      </w:r>
+      <w:r>
+        <w:t>o the edge detection, but it looks at color gradients in multiple directions to determine specific points where object corners are likely to be.</w:t>
+      </w:r>
+      <w:r>
         <w:rPr>
           <w:rFonts w:ascii="Arial" w:eastAsia="Times New Roman" w:hAnsi="Arial" w:cs="Arial"/>
           <w:color w:val="000000"/>
@@ -9466,6 +10053,17 @@
           <w:color w:val="000000"/>
         </w:rPr>
         <w:t>. Proceedings of the IEEE Conference on Computer Vision and Pattern Recognition, pages 593-600, June 1994.</w:t>
+      </w:r>
+    </w:p>
+    <w:p>
+      <w:pPr>
+        <w:ind w:left="360"/>
+      </w:pPr>
+      <w:r>
+        <w:t>Once we map edges, corners and contours onto each individual image</w:t>
+      </w:r>
+      <w:r>
+        <w:t xml:space="preserve">, these features can be compared and lined up with features on each other image to stitch them together. Since each image will be taken from a known location, we will be able to interpolate the z-coordinate of each image point to give us a 3D representation of the images.  </w:t>
       </w:r>
     </w:p>
     <w:p>
@@ -9476,12 +10074,12 @@
           <w:numId w:val="5"/>
         </w:numPr>
       </w:pPr>
-      <w:bookmarkStart w:id="30" w:name="_Toc412149068"/>
+      <w:bookmarkStart w:id="29" w:name="_Toc412149068"/>
       <w:r>
         <w:lastRenderedPageBreak/>
         <w:t>Design and Test</w:t>
       </w:r>
-      <w:bookmarkEnd w:id="30"/>
+      <w:bookmarkEnd w:id="29"/>
     </w:p>
     <w:p>
       <w:pPr>
@@ -9491,14 +10089,14 @@
           <w:b w:val="0"/>
         </w:rPr>
       </w:pPr>
-      <w:bookmarkStart w:id="31" w:name="_Toc412149069"/>
+      <w:bookmarkStart w:id="30" w:name="_Toc412149069"/>
       <w:r>
         <w:rPr>
           <w:b w:val="0"/>
         </w:rPr>
         <w:t>3.1 Class Design</w:t>
       </w:r>
-      <w:bookmarkEnd w:id="31"/>
+      <w:bookmarkEnd w:id="30"/>
     </w:p>
     <w:p>
       <w:r>
@@ -9559,8 +10157,8 @@
           <w:szCs w:val="24"/>
         </w:rPr>
       </w:pPr>
+      <w:bookmarkStart w:id="31" w:name="_Toc412208611"/>
       <w:bookmarkStart w:id="32" w:name="_Toc412149070"/>
-      <w:bookmarkStart w:id="33" w:name="_Toc412208611"/>
       <w:r>
         <w:rPr>
           <w:b w:val="0"/>
@@ -9618,7 +10216,7 @@
         </w:rPr>
         <w:t>: UML Object Diagram</w:t>
       </w:r>
-      <w:bookmarkEnd w:id="33"/>
+      <w:bookmarkEnd w:id="31"/>
     </w:p>
     <w:p/>
     <w:p>
@@ -9651,9 +10249,9 @@
       <w:tblGrid>
         <w:gridCol w:w="760"/>
         <w:gridCol w:w="7445"/>
-        <w:gridCol w:w="529"/>
-        <w:gridCol w:w="439"/>
-        <w:gridCol w:w="397"/>
+        <w:gridCol w:w="547"/>
+        <w:gridCol w:w="429"/>
+        <w:gridCol w:w="389"/>
       </w:tblGrid>
       <w:tr>
         <w:trPr>
@@ -9882,7 +10480,7 @@
         </w:tc>
         <w:tc>
           <w:tcPr>
-            <w:tcW w:w="511" w:type="dxa"/>
+            <w:tcW w:w="540" w:type="dxa"/>
             <w:tcBorders>
               <w:top w:val="single" w:sz="6" w:space="0" w:color="000000"/>
               <w:left w:val="single" w:sz="6" w:space="0" w:color="000000"/>
@@ -10068,7 +10666,7 @@
         </w:tc>
         <w:tc>
           <w:tcPr>
-            <w:tcW w:w="511" w:type="dxa"/>
+            <w:tcW w:w="540" w:type="dxa"/>
             <w:tcBorders>
               <w:top w:val="single" w:sz="6" w:space="0" w:color="000000"/>
               <w:left w:val="single" w:sz="6" w:space="0" w:color="000000"/>
@@ -10262,7 +10860,7 @@
         </w:tc>
         <w:tc>
           <w:tcPr>
-            <w:tcW w:w="511" w:type="dxa"/>
+            <w:tcW w:w="540" w:type="dxa"/>
             <w:tcBorders>
               <w:top w:val="single" w:sz="6" w:space="0" w:color="000000"/>
               <w:left w:val="single" w:sz="6" w:space="0" w:color="000000"/>
@@ -10456,7 +11054,7 @@
         </w:tc>
         <w:tc>
           <w:tcPr>
-            <w:tcW w:w="511" w:type="dxa"/>
+            <w:tcW w:w="540" w:type="dxa"/>
             <w:tcBorders>
               <w:top w:val="single" w:sz="6" w:space="0" w:color="000000"/>
               <w:left w:val="single" w:sz="6" w:space="0" w:color="000000"/>
@@ -10650,7 +11248,7 @@
         </w:tc>
         <w:tc>
           <w:tcPr>
-            <w:tcW w:w="511" w:type="dxa"/>
+            <w:tcW w:w="540" w:type="dxa"/>
             <w:tcBorders>
               <w:top w:val="single" w:sz="6" w:space="0" w:color="000000"/>
               <w:left w:val="single" w:sz="6" w:space="0" w:color="000000"/>
@@ -10847,13 +11445,33 @@
                 <w:shd w:val="clear" w:color="auto" w:fill="FFFFFF"/>
               </w:rPr>
               <w:lastRenderedPageBreak/>
-              <w:t>object from different angles.</w:t>
-            </w:r>
-          </w:p>
-        </w:tc>
-        <w:tc>
-          <w:tcPr>
-            <w:tcW w:w="511" w:type="dxa"/>
+              <w:t xml:space="preserve">object from different </w:t>
+            </w:r>
+            <w:r>
+              <w:rPr>
+                <w:rFonts w:ascii="Arial" w:eastAsia="Times New Roman" w:hAnsi="Arial" w:cs="Arial"/>
+                <w:color w:val="212121"/>
+                <w:sz w:val="23"/>
+                <w:szCs w:val="23"/>
+                <w:shd w:val="clear" w:color="auto" w:fill="FFFFFF"/>
+              </w:rPr>
+              <w:t>known positions</w:t>
+            </w:r>
+            <w:r>
+              <w:rPr>
+                <w:rFonts w:ascii="Arial" w:eastAsia="Times New Roman" w:hAnsi="Arial" w:cs="Arial"/>
+                <w:color w:val="212121"/>
+                <w:sz w:val="23"/>
+                <w:szCs w:val="23"/>
+                <w:shd w:val="clear" w:color="auto" w:fill="FFFFFF"/>
+              </w:rPr>
+              <w:t>.</w:t>
+            </w:r>
+          </w:p>
+        </w:tc>
+        <w:tc>
+          <w:tcPr>
+            <w:tcW w:w="540" w:type="dxa"/>
             <w:tcBorders>
               <w:top w:val="single" w:sz="6" w:space="0" w:color="000000"/>
               <w:left w:val="single" w:sz="6" w:space="0" w:color="000000"/>
@@ -11046,7 +11664,7 @@
         </w:tc>
         <w:tc>
           <w:tcPr>
-            <w:tcW w:w="511" w:type="dxa"/>
+            <w:tcW w:w="540" w:type="dxa"/>
             <w:tcBorders>
               <w:top w:val="single" w:sz="6" w:space="0" w:color="000000"/>
               <w:left w:val="single" w:sz="6" w:space="0" w:color="000000"/>
@@ -11240,7 +11858,7 @@
         </w:tc>
         <w:tc>
           <w:tcPr>
-            <w:tcW w:w="511" w:type="dxa"/>
+            <w:tcW w:w="540" w:type="dxa"/>
             <w:tcBorders>
               <w:top w:val="single" w:sz="6" w:space="0" w:color="000000"/>
               <w:left w:val="single" w:sz="6" w:space="0" w:color="000000"/>
@@ -11456,7 +12074,7 @@
         </w:tc>
         <w:tc>
           <w:tcPr>
-            <w:tcW w:w="511" w:type="dxa"/>
+            <w:tcW w:w="540" w:type="dxa"/>
             <w:tcBorders>
               <w:top w:val="single" w:sz="6" w:space="0" w:color="000000"/>
               <w:left w:val="single" w:sz="6" w:space="0" w:color="000000"/>
@@ -11658,7 +12276,7 @@
         </w:tc>
         <w:tc>
           <w:tcPr>
-            <w:tcW w:w="511" w:type="dxa"/>
+            <w:tcW w:w="540" w:type="dxa"/>
             <w:tcBorders>
               <w:top w:val="single" w:sz="6" w:space="0" w:color="000000"/>
               <w:left w:val="single" w:sz="6" w:space="0" w:color="000000"/>
@@ -11852,7 +12470,7 @@
         </w:tc>
         <w:tc>
           <w:tcPr>
-            <w:tcW w:w="511" w:type="dxa"/>
+            <w:tcW w:w="540" w:type="dxa"/>
             <w:tcBorders>
               <w:top w:val="single" w:sz="6" w:space="0" w:color="000000"/>
               <w:left w:val="single" w:sz="6" w:space="0" w:color="000000"/>
@@ -12044,7 +12662,7 @@
         </w:tc>
         <w:tc>
           <w:tcPr>
-            <w:tcW w:w="511" w:type="dxa"/>
+            <w:tcW w:w="540" w:type="dxa"/>
             <w:tcBorders>
               <w:top w:val="single" w:sz="6" w:space="0" w:color="000000"/>
               <w:left w:val="single" w:sz="6" w:space="0" w:color="000000"/>
@@ -12132,6 +12750,428 @@
                 <w:szCs w:val="24"/>
               </w:rPr>
             </w:pPr>
+          </w:p>
+        </w:tc>
+      </w:tr>
+      <w:tr>
+        <w:tc>
+          <w:tcPr>
+            <w:tcW w:w="0" w:type="auto"/>
+            <w:tcBorders>
+              <w:top w:val="single" w:sz="6" w:space="0" w:color="000000"/>
+              <w:left w:val="single" w:sz="6" w:space="0" w:color="000000"/>
+              <w:bottom w:val="single" w:sz="6" w:space="0" w:color="000000"/>
+              <w:right w:val="single" w:sz="6" w:space="0" w:color="000000"/>
+            </w:tcBorders>
+            <w:tcMar>
+              <w:top w:w="105" w:type="dxa"/>
+              <w:left w:w="105" w:type="dxa"/>
+              <w:bottom w:w="105" w:type="dxa"/>
+              <w:right w:w="105" w:type="dxa"/>
+            </w:tcMar>
+          </w:tcPr>
+          <w:p>
+            <w:pPr>
+              <w:spacing w:after="0" w:line="0" w:lineRule="atLeast"/>
+              <w:rPr>
+                <w:rFonts w:ascii="Arial" w:eastAsia="Times New Roman" w:hAnsi="Arial" w:cs="Arial"/>
+                <w:color w:val="212121"/>
+                <w:sz w:val="23"/>
+                <w:szCs w:val="23"/>
+                <w:shd w:val="clear" w:color="auto" w:fill="FFFFFF"/>
+              </w:rPr>
+            </w:pPr>
+            <w:r>
+              <w:rPr>
+                <w:rFonts w:ascii="Arial" w:eastAsia="Times New Roman" w:hAnsi="Arial" w:cs="Arial"/>
+                <w:color w:val="212121"/>
+                <w:sz w:val="23"/>
+                <w:szCs w:val="23"/>
+                <w:shd w:val="clear" w:color="auto" w:fill="FFFFFF"/>
+              </w:rPr>
+              <w:t>1.12</w:t>
+            </w:r>
+          </w:p>
+        </w:tc>
+        <w:tc>
+          <w:tcPr>
+            <w:tcW w:w="7445" w:type="dxa"/>
+            <w:tcBorders>
+              <w:top w:val="single" w:sz="6" w:space="0" w:color="000000"/>
+              <w:left w:val="single" w:sz="6" w:space="0" w:color="000000"/>
+              <w:bottom w:val="single" w:sz="6" w:space="0" w:color="000000"/>
+              <w:right w:val="single" w:sz="6" w:space="0" w:color="000000"/>
+            </w:tcBorders>
+            <w:tcMar>
+              <w:top w:w="105" w:type="dxa"/>
+              <w:left w:w="105" w:type="dxa"/>
+              <w:bottom w:w="105" w:type="dxa"/>
+              <w:right w:w="105" w:type="dxa"/>
+            </w:tcMar>
+          </w:tcPr>
+          <w:p>
+            <w:pPr>
+              <w:spacing w:after="0" w:line="0" w:lineRule="atLeast"/>
+              <w:rPr>
+                <w:rFonts w:ascii="Arial" w:eastAsia="Times New Roman" w:hAnsi="Arial" w:cs="Arial"/>
+                <w:color w:val="212121"/>
+                <w:sz w:val="23"/>
+                <w:szCs w:val="23"/>
+                <w:shd w:val="clear" w:color="auto" w:fill="FFFFFF"/>
+              </w:rPr>
+            </w:pPr>
+            <w:r>
+              <w:rPr>
+                <w:rFonts w:ascii="Arial" w:eastAsia="Times New Roman" w:hAnsi="Arial" w:cs="Arial"/>
+                <w:color w:val="212121"/>
+                <w:sz w:val="23"/>
+                <w:szCs w:val="23"/>
+                <w:shd w:val="clear" w:color="auto" w:fill="FFFFFF"/>
+              </w:rPr>
+              <w:t xml:space="preserve">TSS </w:t>
+            </w:r>
+            <w:proofErr w:type="gramStart"/>
+            <w:r>
+              <w:rPr>
+                <w:rFonts w:ascii="Arial" w:eastAsia="Times New Roman" w:hAnsi="Arial" w:cs="Arial"/>
+                <w:color w:val="212121"/>
+                <w:sz w:val="23"/>
+                <w:szCs w:val="23"/>
+                <w:shd w:val="clear" w:color="auto" w:fill="FFFFFF"/>
+              </w:rPr>
+              <w:t>match</w:t>
+            </w:r>
+            <w:proofErr w:type="gramEnd"/>
+            <w:r>
+              <w:rPr>
+                <w:rFonts w:ascii="Arial" w:eastAsia="Times New Roman" w:hAnsi="Arial" w:cs="Arial"/>
+                <w:color w:val="212121"/>
+                <w:sz w:val="23"/>
+                <w:szCs w:val="23"/>
+                <w:shd w:val="clear" w:color="auto" w:fill="FFFFFF"/>
+              </w:rPr>
+              <w:t xml:space="preserve"> similar features from multiple images taken of the same object from different</w:t>
+            </w:r>
+            <w:r>
+              <w:rPr>
+                <w:rFonts w:ascii="Arial" w:eastAsia="Times New Roman" w:hAnsi="Arial" w:cs="Arial"/>
+                <w:color w:val="212121"/>
+                <w:sz w:val="23"/>
+                <w:szCs w:val="23"/>
+                <w:shd w:val="clear" w:color="auto" w:fill="FFFFFF"/>
+              </w:rPr>
+              <w:t xml:space="preserve"> unknown</w:t>
+            </w:r>
+            <w:r>
+              <w:rPr>
+                <w:rFonts w:ascii="Arial" w:eastAsia="Times New Roman" w:hAnsi="Arial" w:cs="Arial"/>
+                <w:color w:val="212121"/>
+                <w:sz w:val="23"/>
+                <w:szCs w:val="23"/>
+                <w:shd w:val="clear" w:color="auto" w:fill="FFFFFF"/>
+              </w:rPr>
+              <w:t xml:space="preserve"> </w:t>
+            </w:r>
+            <w:r>
+              <w:rPr>
+                <w:rFonts w:ascii="Arial" w:eastAsia="Times New Roman" w:hAnsi="Arial" w:cs="Arial"/>
+                <w:color w:val="212121"/>
+                <w:sz w:val="23"/>
+                <w:szCs w:val="23"/>
+                <w:shd w:val="clear" w:color="auto" w:fill="FFFFFF"/>
+              </w:rPr>
+              <w:t>positions</w:t>
+            </w:r>
+            <w:r>
+              <w:rPr>
+                <w:rFonts w:ascii="Arial" w:eastAsia="Times New Roman" w:hAnsi="Arial" w:cs="Arial"/>
+                <w:color w:val="212121"/>
+                <w:sz w:val="23"/>
+                <w:szCs w:val="23"/>
+                <w:shd w:val="clear" w:color="auto" w:fill="FFFFFF"/>
+              </w:rPr>
+              <w:t>.</w:t>
+            </w:r>
+          </w:p>
+        </w:tc>
+        <w:tc>
+          <w:tcPr>
+            <w:tcW w:w="540" w:type="dxa"/>
+            <w:tcBorders>
+              <w:top w:val="single" w:sz="6" w:space="0" w:color="000000"/>
+              <w:left w:val="single" w:sz="6" w:space="0" w:color="000000"/>
+              <w:bottom w:val="single" w:sz="6" w:space="0" w:color="000000"/>
+              <w:right w:val="single" w:sz="6" w:space="0" w:color="000000"/>
+            </w:tcBorders>
+            <w:tcMar>
+              <w:top w:w="105" w:type="dxa"/>
+              <w:left w:w="105" w:type="dxa"/>
+              <w:bottom w:w="105" w:type="dxa"/>
+              <w:right w:w="105" w:type="dxa"/>
+            </w:tcMar>
+          </w:tcPr>
+          <w:p>
+            <w:pPr>
+              <w:spacing w:after="0" w:line="0" w:lineRule="atLeast"/>
+              <w:rPr>
+                <w:rFonts w:ascii="Times New Roman" w:eastAsia="Times New Roman" w:hAnsi="Times New Roman" w:cs="Times New Roman"/>
+                <w:sz w:val="24"/>
+                <w:szCs w:val="24"/>
+              </w:rPr>
+            </w:pPr>
+          </w:p>
+        </w:tc>
+        <w:tc>
+          <w:tcPr>
+            <w:tcW w:w="0" w:type="auto"/>
+            <w:tcBorders>
+              <w:top w:val="single" w:sz="6" w:space="0" w:color="000000"/>
+              <w:left w:val="single" w:sz="6" w:space="0" w:color="000000"/>
+              <w:bottom w:val="single" w:sz="6" w:space="0" w:color="000000"/>
+              <w:right w:val="single" w:sz="6" w:space="0" w:color="000000"/>
+            </w:tcBorders>
+            <w:tcMar>
+              <w:top w:w="105" w:type="dxa"/>
+              <w:left w:w="105" w:type="dxa"/>
+              <w:bottom w:w="105" w:type="dxa"/>
+              <w:right w:w="105" w:type="dxa"/>
+            </w:tcMar>
+          </w:tcPr>
+          <w:p>
+            <w:pPr>
+              <w:spacing w:after="0" w:line="0" w:lineRule="atLeast"/>
+              <w:rPr>
+                <w:rFonts w:ascii="Times New Roman" w:eastAsia="Times New Roman" w:hAnsi="Times New Roman" w:cs="Times New Roman"/>
+                <w:sz w:val="24"/>
+                <w:szCs w:val="24"/>
+              </w:rPr>
+            </w:pPr>
+          </w:p>
+        </w:tc>
+        <w:tc>
+          <w:tcPr>
+            <w:tcW w:w="0" w:type="auto"/>
+            <w:tcBorders>
+              <w:top w:val="single" w:sz="6" w:space="0" w:color="000000"/>
+              <w:left w:val="single" w:sz="6" w:space="0" w:color="000000"/>
+              <w:bottom w:val="single" w:sz="6" w:space="0" w:color="000000"/>
+              <w:right w:val="single" w:sz="6" w:space="0" w:color="000000"/>
+            </w:tcBorders>
+            <w:tcMar>
+              <w:top w:w="105" w:type="dxa"/>
+              <w:left w:w="105" w:type="dxa"/>
+              <w:bottom w:w="105" w:type="dxa"/>
+              <w:right w:w="105" w:type="dxa"/>
+            </w:tcMar>
+          </w:tcPr>
+          <w:p>
+            <w:pPr>
+              <w:spacing w:after="0" w:line="0" w:lineRule="atLeast"/>
+              <w:rPr>
+                <w:rFonts w:ascii="Times New Roman" w:eastAsia="Times New Roman" w:hAnsi="Times New Roman" w:cs="Times New Roman"/>
+                <w:sz w:val="24"/>
+                <w:szCs w:val="24"/>
+              </w:rPr>
+            </w:pPr>
+            <w:r>
+              <w:rPr>
+                <w:rFonts w:ascii="Times New Roman" w:eastAsia="Times New Roman" w:hAnsi="Times New Roman" w:cs="Times New Roman"/>
+                <w:sz w:val="24"/>
+                <w:szCs w:val="24"/>
+              </w:rPr>
+              <w:t>X</w:t>
+            </w:r>
+          </w:p>
+        </w:tc>
+      </w:tr>
+      <w:tr>
+        <w:tc>
+          <w:tcPr>
+            <w:tcW w:w="0" w:type="auto"/>
+            <w:tcBorders>
+              <w:top w:val="single" w:sz="6" w:space="0" w:color="000000"/>
+              <w:left w:val="single" w:sz="6" w:space="0" w:color="000000"/>
+              <w:bottom w:val="single" w:sz="6" w:space="0" w:color="000000"/>
+              <w:right w:val="single" w:sz="6" w:space="0" w:color="000000"/>
+            </w:tcBorders>
+            <w:tcMar>
+              <w:top w:w="105" w:type="dxa"/>
+              <w:left w:w="105" w:type="dxa"/>
+              <w:bottom w:w="105" w:type="dxa"/>
+              <w:right w:w="105" w:type="dxa"/>
+            </w:tcMar>
+          </w:tcPr>
+          <w:p>
+            <w:pPr>
+              <w:spacing w:after="0" w:line="0" w:lineRule="atLeast"/>
+              <w:rPr>
+                <w:rFonts w:ascii="Arial" w:eastAsia="Times New Roman" w:hAnsi="Arial" w:cs="Arial"/>
+                <w:color w:val="212121"/>
+                <w:sz w:val="23"/>
+                <w:szCs w:val="23"/>
+                <w:shd w:val="clear" w:color="auto" w:fill="FFFFFF"/>
+              </w:rPr>
+            </w:pPr>
+            <w:r>
+              <w:rPr>
+                <w:rFonts w:ascii="Arial" w:eastAsia="Times New Roman" w:hAnsi="Arial" w:cs="Arial"/>
+                <w:color w:val="212121"/>
+                <w:sz w:val="23"/>
+                <w:szCs w:val="23"/>
+                <w:shd w:val="clear" w:color="auto" w:fill="FFFFFF"/>
+              </w:rPr>
+              <w:t>1.13</w:t>
+            </w:r>
+          </w:p>
+        </w:tc>
+        <w:tc>
+          <w:tcPr>
+            <w:tcW w:w="7445" w:type="dxa"/>
+            <w:tcBorders>
+              <w:top w:val="single" w:sz="6" w:space="0" w:color="000000"/>
+              <w:left w:val="single" w:sz="6" w:space="0" w:color="000000"/>
+              <w:bottom w:val="single" w:sz="6" w:space="0" w:color="000000"/>
+              <w:right w:val="single" w:sz="6" w:space="0" w:color="000000"/>
+            </w:tcBorders>
+            <w:tcMar>
+              <w:top w:w="105" w:type="dxa"/>
+              <w:left w:w="105" w:type="dxa"/>
+              <w:bottom w:w="105" w:type="dxa"/>
+              <w:right w:w="105" w:type="dxa"/>
+            </w:tcMar>
+          </w:tcPr>
+          <w:p>
+            <w:pPr>
+              <w:spacing w:after="0" w:line="0" w:lineRule="atLeast"/>
+              <w:rPr>
+                <w:rFonts w:ascii="Arial" w:eastAsia="Times New Roman" w:hAnsi="Arial" w:cs="Arial"/>
+                <w:color w:val="212121"/>
+                <w:sz w:val="23"/>
+                <w:szCs w:val="23"/>
+                <w:shd w:val="clear" w:color="auto" w:fill="FFFFFF"/>
+              </w:rPr>
+            </w:pPr>
+            <w:r>
+              <w:rPr>
+                <w:rFonts w:ascii="Arial" w:eastAsia="Times New Roman" w:hAnsi="Arial" w:cs="Arial"/>
+                <w:color w:val="212121"/>
+                <w:sz w:val="23"/>
+                <w:szCs w:val="23"/>
+                <w:shd w:val="clear" w:color="auto" w:fill="FFFFFF"/>
+              </w:rPr>
+              <w:t xml:space="preserve">TSS </w:t>
+            </w:r>
+            <w:proofErr w:type="gramStart"/>
+            <w:r>
+              <w:rPr>
+                <w:rFonts w:ascii="Arial" w:eastAsia="Times New Roman" w:hAnsi="Arial" w:cs="Arial"/>
+                <w:color w:val="212121"/>
+                <w:sz w:val="23"/>
+                <w:szCs w:val="23"/>
+                <w:shd w:val="clear" w:color="auto" w:fill="FFFFFF"/>
+              </w:rPr>
+              <w:t>allow</w:t>
+            </w:r>
+            <w:proofErr w:type="gramEnd"/>
+            <w:r>
+              <w:rPr>
+                <w:rFonts w:ascii="Arial" w:eastAsia="Times New Roman" w:hAnsi="Arial" w:cs="Arial"/>
+                <w:color w:val="212121"/>
+                <w:sz w:val="23"/>
+                <w:szCs w:val="23"/>
+                <w:shd w:val="clear" w:color="auto" w:fill="FFFFFF"/>
+              </w:rPr>
+              <w:t xml:space="preserve"> the user to calibrate camera settings.</w:t>
+            </w:r>
+          </w:p>
+        </w:tc>
+        <w:tc>
+          <w:tcPr>
+            <w:tcW w:w="540" w:type="dxa"/>
+            <w:tcBorders>
+              <w:top w:val="single" w:sz="6" w:space="0" w:color="000000"/>
+              <w:left w:val="single" w:sz="6" w:space="0" w:color="000000"/>
+              <w:bottom w:val="single" w:sz="6" w:space="0" w:color="000000"/>
+              <w:right w:val="single" w:sz="6" w:space="0" w:color="000000"/>
+            </w:tcBorders>
+            <w:tcMar>
+              <w:top w:w="105" w:type="dxa"/>
+              <w:left w:w="105" w:type="dxa"/>
+              <w:bottom w:w="105" w:type="dxa"/>
+              <w:right w:w="105" w:type="dxa"/>
+            </w:tcMar>
+          </w:tcPr>
+          <w:p>
+            <w:pPr>
+              <w:spacing w:after="0" w:line="0" w:lineRule="atLeast"/>
+              <w:rPr>
+                <w:rFonts w:ascii="Times New Roman" w:eastAsia="Times New Roman" w:hAnsi="Times New Roman" w:cs="Times New Roman"/>
+                <w:sz w:val="24"/>
+                <w:szCs w:val="24"/>
+              </w:rPr>
+            </w:pPr>
+          </w:p>
+        </w:tc>
+        <w:tc>
+          <w:tcPr>
+            <w:tcW w:w="0" w:type="auto"/>
+            <w:tcBorders>
+              <w:top w:val="single" w:sz="6" w:space="0" w:color="000000"/>
+              <w:left w:val="single" w:sz="6" w:space="0" w:color="000000"/>
+              <w:bottom w:val="single" w:sz="6" w:space="0" w:color="000000"/>
+              <w:right w:val="single" w:sz="6" w:space="0" w:color="000000"/>
+            </w:tcBorders>
+            <w:tcMar>
+              <w:top w:w="105" w:type="dxa"/>
+              <w:left w:w="105" w:type="dxa"/>
+              <w:bottom w:w="105" w:type="dxa"/>
+              <w:right w:w="105" w:type="dxa"/>
+            </w:tcMar>
+          </w:tcPr>
+          <w:p>
+            <w:pPr>
+              <w:spacing w:after="0" w:line="0" w:lineRule="atLeast"/>
+              <w:rPr>
+                <w:rFonts w:ascii="Times New Roman" w:eastAsia="Times New Roman" w:hAnsi="Times New Roman" w:cs="Times New Roman"/>
+                <w:sz w:val="24"/>
+                <w:szCs w:val="24"/>
+              </w:rPr>
+            </w:pPr>
+          </w:p>
+        </w:tc>
+        <w:tc>
+          <w:tcPr>
+            <w:tcW w:w="0" w:type="auto"/>
+            <w:tcBorders>
+              <w:top w:val="single" w:sz="6" w:space="0" w:color="000000"/>
+              <w:left w:val="single" w:sz="6" w:space="0" w:color="000000"/>
+              <w:bottom w:val="single" w:sz="6" w:space="0" w:color="000000"/>
+              <w:right w:val="single" w:sz="6" w:space="0" w:color="000000"/>
+            </w:tcBorders>
+            <w:tcMar>
+              <w:top w:w="105" w:type="dxa"/>
+              <w:left w:w="105" w:type="dxa"/>
+              <w:bottom w:w="105" w:type="dxa"/>
+              <w:right w:w="105" w:type="dxa"/>
+            </w:tcMar>
+          </w:tcPr>
+          <w:p>
+            <w:pPr>
+              <w:spacing w:after="0" w:line="0" w:lineRule="atLeast"/>
+              <w:rPr>
+                <w:rFonts w:ascii="Times New Roman" w:eastAsia="Times New Roman" w:hAnsi="Times New Roman" w:cs="Times New Roman"/>
+                <w:sz w:val="24"/>
+                <w:szCs w:val="24"/>
+              </w:rPr>
+            </w:pPr>
+            <w:r>
+              <w:rPr>
+                <w:rFonts w:ascii="Times New Roman" w:eastAsia="Times New Roman" w:hAnsi="Times New Roman" w:cs="Times New Roman"/>
+                <w:sz w:val="24"/>
+                <w:szCs w:val="24"/>
+              </w:rPr>
+              <w:t>X</w:t>
+            </w:r>
           </w:p>
         </w:tc>
       </w:tr>
@@ -12147,7 +13187,7 @@
           <w:szCs w:val="24"/>
         </w:rPr>
       </w:pPr>
-      <w:bookmarkStart w:id="34" w:name="_Toc412156028"/>
+      <w:bookmarkStart w:id="33" w:name="_Toc412156028"/>
       <w:r>
         <w:rPr>
           <w:b w:val="0"/>
@@ -12205,7 +13245,7 @@
         </w:rPr>
         <w:t>: Functional Requirement Testing</w:t>
       </w:r>
-      <w:bookmarkEnd w:id="34"/>
+      <w:bookmarkEnd w:id="33"/>
     </w:p>
     <w:p/>
     <w:tbl>
@@ -13653,7 +14693,49 @@
                 <w:szCs w:val="23"/>
                 <w:shd w:val="clear" w:color="auto" w:fill="FFFFFF"/>
               </w:rPr>
-              <w:t>TSS will give dimensional ratios (height, width, and length) within an accuracy of a 10% POE (percent of Error)</w:t>
+              <w:t xml:space="preserve">TSS will give dimensional ratios (height, width, and length) within </w:t>
+            </w:r>
+            <w:proofErr w:type="gramStart"/>
+            <w:r>
+              <w:rPr>
+                <w:rFonts w:ascii="Arial" w:eastAsia="Times New Roman" w:hAnsi="Arial" w:cs="Arial"/>
+                <w:color w:val="212121"/>
+                <w:sz w:val="23"/>
+                <w:szCs w:val="23"/>
+                <w:shd w:val="clear" w:color="auto" w:fill="FFFFFF"/>
+              </w:rPr>
+              <w:t>a</w:t>
+            </w:r>
+            <w:r>
+              <w:rPr>
+                <w:rFonts w:ascii="Arial" w:eastAsia="Times New Roman" w:hAnsi="Arial" w:cs="Arial"/>
+                <w:color w:val="212121"/>
+                <w:sz w:val="23"/>
+                <w:szCs w:val="23"/>
+                <w:shd w:val="clear" w:color="auto" w:fill="FFFFFF"/>
+              </w:rPr>
+              <w:t xml:space="preserve"> to</w:t>
+            </w:r>
+            <w:proofErr w:type="gramEnd"/>
+            <w:r>
+              <w:rPr>
+                <w:rFonts w:ascii="Arial" w:eastAsia="Times New Roman" w:hAnsi="Arial" w:cs="Arial"/>
+                <w:color w:val="212121"/>
+                <w:sz w:val="23"/>
+                <w:szCs w:val="23"/>
+                <w:shd w:val="clear" w:color="auto" w:fill="FFFFFF"/>
+              </w:rPr>
+              <w:t xml:space="preserve"> be determined accuracy</w:t>
+            </w:r>
+            <w:r>
+              <w:rPr>
+                <w:rFonts w:ascii="Arial" w:eastAsia="Times New Roman" w:hAnsi="Arial" w:cs="Arial"/>
+                <w:color w:val="212121"/>
+                <w:sz w:val="23"/>
+                <w:szCs w:val="23"/>
+                <w:shd w:val="clear" w:color="auto" w:fill="FFFFFF"/>
+              </w:rPr>
+              <w:t>.</w:t>
             </w:r>
           </w:p>
         </w:tc>
@@ -13762,7 +14844,7 @@
           <w:szCs w:val="24"/>
         </w:rPr>
       </w:pPr>
-      <w:bookmarkStart w:id="35" w:name="_Toc412156029"/>
+      <w:bookmarkStart w:id="34" w:name="_Toc412156029"/>
       <w:r>
         <w:rPr>
           <w:b w:val="0"/>
@@ -13836,7 +14918,7 @@
         </w:rPr>
         <w:t>Functional Requirement Testing</w:t>
       </w:r>
-      <w:bookmarkEnd w:id="35"/>
+      <w:bookmarkEnd w:id="34"/>
     </w:p>
     <w:p/>
     <w:p>
@@ -13850,14 +14932,15 @@
           <w:b w:val="0"/>
         </w:rPr>
       </w:pPr>
-      <w:bookmarkStart w:id="36" w:name="_Toc412149071"/>
+      <w:bookmarkStart w:id="35" w:name="_Toc412149071"/>
       <w:r>
         <w:rPr>
           <w:b w:val="0"/>
         </w:rPr>
+        <w:lastRenderedPageBreak/>
         <w:t>Integration with Platform</w:t>
       </w:r>
-      <w:bookmarkEnd w:id="36"/>
+      <w:bookmarkEnd w:id="35"/>
     </w:p>
     <w:p>
       <w:pPr>
@@ -13920,12 +15003,11 @@
           <w:numId w:val="5"/>
         </w:numPr>
       </w:pPr>
-      <w:bookmarkStart w:id="37" w:name="_Toc412149072"/>
-      <w:r>
-        <w:lastRenderedPageBreak/>
+      <w:bookmarkStart w:id="36" w:name="_Toc412149072"/>
+      <w:r>
         <w:t>Implementation Plan</w:t>
       </w:r>
-      <w:bookmarkEnd w:id="37"/>
+      <w:bookmarkEnd w:id="36"/>
     </w:p>
     <w:p>
       <w:pPr>
@@ -13935,14 +15017,14 @@
           <w:b w:val="0"/>
         </w:rPr>
       </w:pPr>
-      <w:bookmarkStart w:id="38" w:name="_Toc412149073"/>
+      <w:bookmarkStart w:id="37" w:name="_Toc412149073"/>
       <w:r>
         <w:rPr>
           <w:b w:val="0"/>
         </w:rPr>
         <w:t>4.1 Task Allocation and Breakdown</w:t>
       </w:r>
-      <w:bookmarkEnd w:id="38"/>
+      <w:bookmarkEnd w:id="37"/>
     </w:p>
     <w:tbl>
       <w:tblPr>
@@ -13957,8 +15039,8 @@
       </w:tblPr>
       <w:tblGrid>
         <w:gridCol w:w="760"/>
-        <w:gridCol w:w="7445"/>
-        <w:gridCol w:w="1530"/>
+        <w:gridCol w:w="6133"/>
+        <w:gridCol w:w="2842"/>
       </w:tblGrid>
       <w:tr>
         <w:trPr>
@@ -14071,7 +15153,7 @@
         </w:tc>
         <w:tc>
           <w:tcPr>
-            <w:tcW w:w="7445" w:type="dxa"/>
+            <w:tcW w:w="6133" w:type="dxa"/>
             <w:tcBorders>
               <w:top w:val="single" w:sz="6" w:space="0" w:color="000000"/>
               <w:left w:val="single" w:sz="6" w:space="0" w:color="000000"/>
@@ -14109,7 +15191,7 @@
         </w:tc>
         <w:tc>
           <w:tcPr>
-            <w:tcW w:w="1530" w:type="dxa"/>
+            <w:tcW w:w="2842" w:type="dxa"/>
             <w:tcBorders>
               <w:top w:val="single" w:sz="6" w:space="0" w:color="000000"/>
               <w:left w:val="single" w:sz="6" w:space="0" w:color="000000"/>
@@ -14184,7 +15266,7 @@
         </w:tc>
         <w:tc>
           <w:tcPr>
-            <w:tcW w:w="7445" w:type="dxa"/>
+            <w:tcW w:w="6133" w:type="dxa"/>
             <w:tcBorders>
               <w:top w:val="single" w:sz="6" w:space="0" w:color="000000"/>
               <w:left w:val="single" w:sz="6" w:space="0" w:color="000000"/>
@@ -14222,7 +15304,7 @@
         </w:tc>
         <w:tc>
           <w:tcPr>
-            <w:tcW w:w="1530" w:type="dxa"/>
+            <w:tcW w:w="2842" w:type="dxa"/>
             <w:tcBorders>
               <w:top w:val="single" w:sz="6" w:space="0" w:color="000000"/>
               <w:left w:val="single" w:sz="6" w:space="0" w:color="000000"/>
@@ -14297,7 +15379,7 @@
         </w:tc>
         <w:tc>
           <w:tcPr>
-            <w:tcW w:w="7445" w:type="dxa"/>
+            <w:tcW w:w="6133" w:type="dxa"/>
             <w:tcBorders>
               <w:top w:val="single" w:sz="6" w:space="0" w:color="000000"/>
               <w:left w:val="single" w:sz="6" w:space="0" w:color="000000"/>
@@ -14357,7 +15439,7 @@
         </w:tc>
         <w:tc>
           <w:tcPr>
-            <w:tcW w:w="1530" w:type="dxa"/>
+            <w:tcW w:w="2842" w:type="dxa"/>
             <w:tcBorders>
               <w:top w:val="single" w:sz="6" w:space="0" w:color="000000"/>
               <w:left w:val="single" w:sz="6" w:space="0" w:color="000000"/>
@@ -14432,7 +15514,7 @@
         </w:tc>
         <w:tc>
           <w:tcPr>
-            <w:tcW w:w="7445" w:type="dxa"/>
+            <w:tcW w:w="6133" w:type="dxa"/>
             <w:tcBorders>
               <w:top w:val="single" w:sz="6" w:space="0" w:color="000000"/>
               <w:left w:val="single" w:sz="6" w:space="0" w:color="000000"/>
@@ -14492,7 +15574,7 @@
         </w:tc>
         <w:tc>
           <w:tcPr>
-            <w:tcW w:w="1530" w:type="dxa"/>
+            <w:tcW w:w="2842" w:type="dxa"/>
             <w:tcBorders>
               <w:top w:val="single" w:sz="6" w:space="0" w:color="000000"/>
               <w:left w:val="single" w:sz="6" w:space="0" w:color="000000"/>
@@ -14567,7 +15649,7 @@
         </w:tc>
         <w:tc>
           <w:tcPr>
-            <w:tcW w:w="7445" w:type="dxa"/>
+            <w:tcW w:w="6133" w:type="dxa"/>
             <w:tcBorders>
               <w:top w:val="single" w:sz="6" w:space="0" w:color="000000"/>
               <w:left w:val="single" w:sz="6" w:space="0" w:color="000000"/>
@@ -14627,7 +15709,7 @@
         </w:tc>
         <w:tc>
           <w:tcPr>
-            <w:tcW w:w="1530" w:type="dxa"/>
+            <w:tcW w:w="2842" w:type="dxa"/>
             <w:tcBorders>
               <w:top w:val="single" w:sz="6" w:space="0" w:color="000000"/>
               <w:left w:val="single" w:sz="6" w:space="0" w:color="000000"/>
@@ -14702,7 +15784,7 @@
         </w:tc>
         <w:tc>
           <w:tcPr>
-            <w:tcW w:w="7445" w:type="dxa"/>
+            <w:tcW w:w="6133" w:type="dxa"/>
             <w:tcBorders>
               <w:top w:val="single" w:sz="6" w:space="0" w:color="000000"/>
               <w:left w:val="single" w:sz="6" w:space="0" w:color="000000"/>
@@ -14756,13 +15838,33 @@
                 <w:szCs w:val="23"/>
                 <w:shd w:val="clear" w:color="auto" w:fill="FFFFFF"/>
               </w:rPr>
-              <w:t xml:space="preserve"> similar features from multiple images taken of the same object from different angles.</w:t>
-            </w:r>
-          </w:p>
-        </w:tc>
-        <w:tc>
-          <w:tcPr>
-            <w:tcW w:w="1530" w:type="dxa"/>
+              <w:t xml:space="preserve"> similar features from multiple images taken of the same object from different </w:t>
+            </w:r>
+            <w:r>
+              <w:rPr>
+                <w:rFonts w:ascii="Arial" w:eastAsia="Times New Roman" w:hAnsi="Arial" w:cs="Arial"/>
+                <w:color w:val="212121"/>
+                <w:sz w:val="23"/>
+                <w:szCs w:val="23"/>
+                <w:shd w:val="clear" w:color="auto" w:fill="FFFFFF"/>
+              </w:rPr>
+              <w:t>known positions</w:t>
+            </w:r>
+            <w:r>
+              <w:rPr>
+                <w:rFonts w:ascii="Arial" w:eastAsia="Times New Roman" w:hAnsi="Arial" w:cs="Arial"/>
+                <w:color w:val="212121"/>
+                <w:sz w:val="23"/>
+                <w:szCs w:val="23"/>
+                <w:shd w:val="clear" w:color="auto" w:fill="FFFFFF"/>
+              </w:rPr>
+              <w:t>.</w:t>
+            </w:r>
+          </w:p>
+        </w:tc>
+        <w:tc>
+          <w:tcPr>
+            <w:tcW w:w="2842" w:type="dxa"/>
             <w:tcBorders>
               <w:top w:val="single" w:sz="6" w:space="0" w:color="000000"/>
               <w:left w:val="single" w:sz="6" w:space="0" w:color="000000"/>
@@ -14837,7 +15939,7 @@
         </w:tc>
         <w:tc>
           <w:tcPr>
-            <w:tcW w:w="7445" w:type="dxa"/>
+            <w:tcW w:w="6133" w:type="dxa"/>
             <w:tcBorders>
               <w:top w:val="single" w:sz="6" w:space="0" w:color="000000"/>
               <w:left w:val="single" w:sz="6" w:space="0" w:color="000000"/>
@@ -14897,7 +15999,7 @@
         </w:tc>
         <w:tc>
           <w:tcPr>
-            <w:tcW w:w="1530" w:type="dxa"/>
+            <w:tcW w:w="2842" w:type="dxa"/>
             <w:tcBorders>
               <w:top w:val="single" w:sz="6" w:space="0" w:color="000000"/>
               <w:left w:val="single" w:sz="6" w:space="0" w:color="000000"/>
@@ -14972,7 +16074,7 @@
         </w:tc>
         <w:tc>
           <w:tcPr>
-            <w:tcW w:w="7445" w:type="dxa"/>
+            <w:tcW w:w="6133" w:type="dxa"/>
             <w:tcBorders>
               <w:top w:val="single" w:sz="6" w:space="0" w:color="000000"/>
               <w:left w:val="single" w:sz="6" w:space="0" w:color="000000"/>
@@ -15032,7 +16134,7 @@
         </w:tc>
         <w:tc>
           <w:tcPr>
-            <w:tcW w:w="1530" w:type="dxa"/>
+            <w:tcW w:w="2842" w:type="dxa"/>
             <w:tcBorders>
               <w:top w:val="single" w:sz="6" w:space="0" w:color="000000"/>
               <w:left w:val="single" w:sz="6" w:space="0" w:color="000000"/>
@@ -15107,7 +16209,7 @@
         </w:tc>
         <w:tc>
           <w:tcPr>
-            <w:tcW w:w="7445" w:type="dxa"/>
+            <w:tcW w:w="6133" w:type="dxa"/>
             <w:tcBorders>
               <w:top w:val="single" w:sz="6" w:space="0" w:color="000000"/>
               <w:left w:val="single" w:sz="6" w:space="0" w:color="000000"/>
@@ -15189,7 +16291,7 @@
         </w:tc>
         <w:tc>
           <w:tcPr>
-            <w:tcW w:w="1530" w:type="dxa"/>
+            <w:tcW w:w="2842" w:type="dxa"/>
             <w:tcBorders>
               <w:top w:val="single" w:sz="6" w:space="0" w:color="000000"/>
               <w:left w:val="single" w:sz="6" w:space="0" w:color="000000"/>
@@ -15264,7 +16366,7 @@
         </w:tc>
         <w:tc>
           <w:tcPr>
-            <w:tcW w:w="7445" w:type="dxa"/>
+            <w:tcW w:w="6133" w:type="dxa"/>
             <w:tcBorders>
               <w:top w:val="single" w:sz="6" w:space="0" w:color="000000"/>
               <w:left w:val="single" w:sz="6" w:space="0" w:color="000000"/>
@@ -15334,7 +16436,7 @@
         </w:tc>
         <w:tc>
           <w:tcPr>
-            <w:tcW w:w="1530" w:type="dxa"/>
+            <w:tcW w:w="2842" w:type="dxa"/>
             <w:tcBorders>
               <w:top w:val="single" w:sz="6" w:space="0" w:color="000000"/>
               <w:left w:val="single" w:sz="6" w:space="0" w:color="000000"/>
@@ -15409,7 +16511,7 @@
         </w:tc>
         <w:tc>
           <w:tcPr>
-            <w:tcW w:w="7445" w:type="dxa"/>
+            <w:tcW w:w="6133" w:type="dxa"/>
             <w:tcBorders>
               <w:top w:val="single" w:sz="6" w:space="0" w:color="000000"/>
               <w:left w:val="single" w:sz="6" w:space="0" w:color="000000"/>
@@ -15469,7 +16571,7 @@
         </w:tc>
         <w:tc>
           <w:tcPr>
-            <w:tcW w:w="1530" w:type="dxa"/>
+            <w:tcW w:w="2842" w:type="dxa"/>
             <w:tcBorders>
               <w:top w:val="single" w:sz="6" w:space="0" w:color="000000"/>
               <w:left w:val="single" w:sz="6" w:space="0" w:color="000000"/>
@@ -15544,7 +16646,7 @@
         </w:tc>
         <w:tc>
           <w:tcPr>
-            <w:tcW w:w="7445" w:type="dxa"/>
+            <w:tcW w:w="6133" w:type="dxa"/>
             <w:tcBorders>
               <w:top w:val="single" w:sz="6" w:space="0" w:color="000000"/>
               <w:left w:val="single" w:sz="6" w:space="0" w:color="000000"/>
@@ -15604,7 +16706,322 @@
         </w:tc>
         <w:tc>
           <w:tcPr>
-            <w:tcW w:w="1530" w:type="dxa"/>
+            <w:tcW w:w="2842" w:type="dxa"/>
+            <w:tcBorders>
+              <w:top w:val="single" w:sz="6" w:space="0" w:color="000000"/>
+              <w:left w:val="single" w:sz="6" w:space="0" w:color="000000"/>
+              <w:bottom w:val="single" w:sz="6" w:space="0" w:color="000000"/>
+              <w:right w:val="single" w:sz="6" w:space="0" w:color="000000"/>
+            </w:tcBorders>
+            <w:tcMar>
+              <w:top w:w="105" w:type="dxa"/>
+              <w:left w:w="105" w:type="dxa"/>
+              <w:bottom w:w="105" w:type="dxa"/>
+              <w:right w:w="105" w:type="dxa"/>
+            </w:tcMar>
+          </w:tcPr>
+          <w:p>
+            <w:pPr>
+              <w:spacing w:after="0" w:line="0" w:lineRule="atLeast"/>
+              <w:rPr>
+                <w:rFonts w:ascii="Times New Roman" w:eastAsia="Times New Roman" w:hAnsi="Times New Roman" w:cs="Times New Roman"/>
+                <w:sz w:val="24"/>
+                <w:szCs w:val="24"/>
+              </w:rPr>
+            </w:pPr>
+            <w:r>
+              <w:rPr>
+                <w:rFonts w:ascii="Times New Roman" w:eastAsia="Times New Roman" w:hAnsi="Times New Roman" w:cs="Times New Roman"/>
+                <w:sz w:val="24"/>
+                <w:szCs w:val="24"/>
+              </w:rPr>
+              <w:t>Ryan</w:t>
+            </w:r>
+          </w:p>
+        </w:tc>
+      </w:tr>
+      <w:tr>
+        <w:tc>
+          <w:tcPr>
+            <w:tcW w:w="0" w:type="auto"/>
+            <w:tcBorders>
+              <w:top w:val="single" w:sz="6" w:space="0" w:color="000000"/>
+              <w:left w:val="single" w:sz="6" w:space="0" w:color="000000"/>
+              <w:bottom w:val="single" w:sz="6" w:space="0" w:color="000000"/>
+              <w:right w:val="single" w:sz="6" w:space="0" w:color="000000"/>
+            </w:tcBorders>
+            <w:tcMar>
+              <w:top w:w="105" w:type="dxa"/>
+              <w:left w:w="105" w:type="dxa"/>
+              <w:bottom w:w="105" w:type="dxa"/>
+              <w:right w:w="105" w:type="dxa"/>
+            </w:tcMar>
+          </w:tcPr>
+          <w:p>
+            <w:pPr>
+              <w:spacing w:after="0" w:line="0" w:lineRule="atLeast"/>
+              <w:rPr>
+                <w:rFonts w:ascii="Arial" w:eastAsia="Times New Roman" w:hAnsi="Arial" w:cs="Arial"/>
+                <w:color w:val="212121"/>
+                <w:sz w:val="23"/>
+                <w:szCs w:val="23"/>
+                <w:shd w:val="clear" w:color="auto" w:fill="FFFFFF"/>
+              </w:rPr>
+            </w:pPr>
+            <w:r>
+              <w:rPr>
+                <w:rFonts w:ascii="Arial" w:eastAsia="Times New Roman" w:hAnsi="Arial" w:cs="Arial"/>
+                <w:color w:val="212121"/>
+                <w:sz w:val="23"/>
+                <w:szCs w:val="23"/>
+                <w:shd w:val="clear" w:color="auto" w:fill="FFFFFF"/>
+              </w:rPr>
+              <w:t>1.12</w:t>
+            </w:r>
+          </w:p>
+        </w:tc>
+        <w:tc>
+          <w:tcPr>
+            <w:tcW w:w="6133" w:type="dxa"/>
+            <w:tcBorders>
+              <w:top w:val="single" w:sz="6" w:space="0" w:color="000000"/>
+              <w:left w:val="single" w:sz="6" w:space="0" w:color="000000"/>
+              <w:bottom w:val="single" w:sz="6" w:space="0" w:color="000000"/>
+              <w:right w:val="single" w:sz="6" w:space="0" w:color="000000"/>
+            </w:tcBorders>
+            <w:tcMar>
+              <w:top w:w="105" w:type="dxa"/>
+              <w:left w:w="105" w:type="dxa"/>
+              <w:bottom w:w="105" w:type="dxa"/>
+              <w:right w:w="105" w:type="dxa"/>
+            </w:tcMar>
+          </w:tcPr>
+          <w:p>
+            <w:pPr>
+              <w:spacing w:after="0" w:line="0" w:lineRule="atLeast"/>
+              <w:rPr>
+                <w:rFonts w:ascii="Arial" w:eastAsia="Times New Roman" w:hAnsi="Arial" w:cs="Arial"/>
+                <w:color w:val="212121"/>
+                <w:sz w:val="23"/>
+                <w:szCs w:val="23"/>
+                <w:shd w:val="clear" w:color="auto" w:fill="FFFFFF"/>
+              </w:rPr>
+            </w:pPr>
+            <w:r>
+              <w:rPr>
+                <w:rFonts w:ascii="Arial" w:eastAsia="Times New Roman" w:hAnsi="Arial" w:cs="Arial"/>
+                <w:color w:val="212121"/>
+                <w:sz w:val="23"/>
+                <w:szCs w:val="23"/>
+                <w:shd w:val="clear" w:color="auto" w:fill="FFFFFF"/>
+              </w:rPr>
+              <w:t xml:space="preserve">TSS </w:t>
+            </w:r>
+            <w:proofErr w:type="gramStart"/>
+            <w:r>
+              <w:rPr>
+                <w:rFonts w:ascii="Arial" w:eastAsia="Times New Roman" w:hAnsi="Arial" w:cs="Arial"/>
+                <w:color w:val="212121"/>
+                <w:sz w:val="23"/>
+                <w:szCs w:val="23"/>
+                <w:shd w:val="clear" w:color="auto" w:fill="FFFFFF"/>
+              </w:rPr>
+              <w:t>match</w:t>
+            </w:r>
+            <w:proofErr w:type="gramEnd"/>
+            <w:r>
+              <w:rPr>
+                <w:rFonts w:ascii="Arial" w:eastAsia="Times New Roman" w:hAnsi="Arial" w:cs="Arial"/>
+                <w:color w:val="212121"/>
+                <w:sz w:val="23"/>
+                <w:szCs w:val="23"/>
+                <w:shd w:val="clear" w:color="auto" w:fill="FFFFFF"/>
+              </w:rPr>
+              <w:t xml:space="preserve"> similar features from multiple images taken of the same object from different</w:t>
+            </w:r>
+            <w:r>
+              <w:rPr>
+                <w:rFonts w:ascii="Arial" w:eastAsia="Times New Roman" w:hAnsi="Arial" w:cs="Arial"/>
+                <w:color w:val="212121"/>
+                <w:sz w:val="23"/>
+                <w:szCs w:val="23"/>
+                <w:shd w:val="clear" w:color="auto" w:fill="FFFFFF"/>
+              </w:rPr>
+              <w:t xml:space="preserve"> unknown</w:t>
+            </w:r>
+            <w:r>
+              <w:rPr>
+                <w:rFonts w:ascii="Arial" w:eastAsia="Times New Roman" w:hAnsi="Arial" w:cs="Arial"/>
+                <w:color w:val="212121"/>
+                <w:sz w:val="23"/>
+                <w:szCs w:val="23"/>
+                <w:shd w:val="clear" w:color="auto" w:fill="FFFFFF"/>
+              </w:rPr>
+              <w:t xml:space="preserve"> </w:t>
+            </w:r>
+            <w:r>
+              <w:rPr>
+                <w:rFonts w:ascii="Arial" w:eastAsia="Times New Roman" w:hAnsi="Arial" w:cs="Arial"/>
+                <w:color w:val="212121"/>
+                <w:sz w:val="23"/>
+                <w:szCs w:val="23"/>
+                <w:shd w:val="clear" w:color="auto" w:fill="FFFFFF"/>
+              </w:rPr>
+              <w:t>positions</w:t>
+            </w:r>
+            <w:r>
+              <w:rPr>
+                <w:rFonts w:ascii="Arial" w:eastAsia="Times New Roman" w:hAnsi="Arial" w:cs="Arial"/>
+                <w:color w:val="212121"/>
+                <w:sz w:val="23"/>
+                <w:szCs w:val="23"/>
+                <w:shd w:val="clear" w:color="auto" w:fill="FFFFFF"/>
+              </w:rPr>
+              <w:t>.</w:t>
+            </w:r>
+          </w:p>
+        </w:tc>
+        <w:tc>
+          <w:tcPr>
+            <w:tcW w:w="2842" w:type="dxa"/>
+            <w:tcBorders>
+              <w:top w:val="single" w:sz="6" w:space="0" w:color="000000"/>
+              <w:left w:val="single" w:sz="6" w:space="0" w:color="000000"/>
+              <w:bottom w:val="single" w:sz="6" w:space="0" w:color="000000"/>
+              <w:right w:val="single" w:sz="6" w:space="0" w:color="000000"/>
+            </w:tcBorders>
+            <w:tcMar>
+              <w:top w:w="105" w:type="dxa"/>
+              <w:left w:w="105" w:type="dxa"/>
+              <w:bottom w:w="105" w:type="dxa"/>
+              <w:right w:w="105" w:type="dxa"/>
+            </w:tcMar>
+          </w:tcPr>
+          <w:p>
+            <w:pPr>
+              <w:spacing w:after="0" w:line="0" w:lineRule="atLeast"/>
+              <w:rPr>
+                <w:rFonts w:ascii="Times New Roman" w:eastAsia="Times New Roman" w:hAnsi="Times New Roman" w:cs="Times New Roman"/>
+                <w:sz w:val="24"/>
+                <w:szCs w:val="24"/>
+              </w:rPr>
+            </w:pPr>
+            <w:r>
+              <w:rPr>
+                <w:rFonts w:ascii="Times New Roman" w:eastAsia="Times New Roman" w:hAnsi="Times New Roman" w:cs="Times New Roman"/>
+                <w:sz w:val="24"/>
+                <w:szCs w:val="24"/>
+              </w:rPr>
+              <w:t>Wesley</w:t>
+            </w:r>
+          </w:p>
+        </w:tc>
+      </w:tr>
+      <w:tr>
+        <w:tc>
+          <w:tcPr>
+            <w:tcW w:w="0" w:type="auto"/>
+            <w:tcBorders>
+              <w:top w:val="single" w:sz="6" w:space="0" w:color="000000"/>
+              <w:left w:val="single" w:sz="6" w:space="0" w:color="000000"/>
+              <w:bottom w:val="single" w:sz="6" w:space="0" w:color="000000"/>
+              <w:right w:val="single" w:sz="6" w:space="0" w:color="000000"/>
+            </w:tcBorders>
+            <w:tcMar>
+              <w:top w:w="105" w:type="dxa"/>
+              <w:left w:w="105" w:type="dxa"/>
+              <w:bottom w:w="105" w:type="dxa"/>
+              <w:right w:w="105" w:type="dxa"/>
+            </w:tcMar>
+          </w:tcPr>
+          <w:p>
+            <w:pPr>
+              <w:spacing w:after="0" w:line="0" w:lineRule="atLeast"/>
+              <w:rPr>
+                <w:rFonts w:ascii="Arial" w:eastAsia="Times New Roman" w:hAnsi="Arial" w:cs="Arial"/>
+                <w:color w:val="212121"/>
+                <w:sz w:val="23"/>
+                <w:szCs w:val="23"/>
+                <w:shd w:val="clear" w:color="auto" w:fill="FFFFFF"/>
+              </w:rPr>
+            </w:pPr>
+            <w:r>
+              <w:rPr>
+                <w:rFonts w:ascii="Arial" w:eastAsia="Times New Roman" w:hAnsi="Arial" w:cs="Arial"/>
+                <w:color w:val="212121"/>
+                <w:sz w:val="23"/>
+                <w:szCs w:val="23"/>
+                <w:shd w:val="clear" w:color="auto" w:fill="FFFFFF"/>
+              </w:rPr>
+              <w:lastRenderedPageBreak/>
+              <w:t>1.13</w:t>
+            </w:r>
+          </w:p>
+        </w:tc>
+        <w:tc>
+          <w:tcPr>
+            <w:tcW w:w="6133" w:type="dxa"/>
+            <w:tcBorders>
+              <w:top w:val="single" w:sz="6" w:space="0" w:color="000000"/>
+              <w:left w:val="single" w:sz="6" w:space="0" w:color="000000"/>
+              <w:bottom w:val="single" w:sz="6" w:space="0" w:color="000000"/>
+              <w:right w:val="single" w:sz="6" w:space="0" w:color="000000"/>
+            </w:tcBorders>
+            <w:tcMar>
+              <w:top w:w="105" w:type="dxa"/>
+              <w:left w:w="105" w:type="dxa"/>
+              <w:bottom w:w="105" w:type="dxa"/>
+              <w:right w:w="105" w:type="dxa"/>
+            </w:tcMar>
+          </w:tcPr>
+          <w:p>
+            <w:pPr>
+              <w:spacing w:after="0" w:line="0" w:lineRule="atLeast"/>
+              <w:rPr>
+                <w:rFonts w:ascii="Arial" w:eastAsia="Times New Roman" w:hAnsi="Arial" w:cs="Arial"/>
+                <w:color w:val="212121"/>
+                <w:sz w:val="23"/>
+                <w:szCs w:val="23"/>
+                <w:shd w:val="clear" w:color="auto" w:fill="FFFFFF"/>
+              </w:rPr>
+            </w:pPr>
+            <w:r>
+              <w:rPr>
+                <w:rFonts w:ascii="Arial" w:eastAsia="Times New Roman" w:hAnsi="Arial" w:cs="Arial"/>
+                <w:color w:val="212121"/>
+                <w:sz w:val="23"/>
+                <w:szCs w:val="23"/>
+                <w:shd w:val="clear" w:color="auto" w:fill="FFFFFF"/>
+              </w:rPr>
+              <w:t xml:space="preserve">TSS </w:t>
+            </w:r>
+            <w:proofErr w:type="gramStart"/>
+            <w:r>
+              <w:rPr>
+                <w:rFonts w:ascii="Arial" w:eastAsia="Times New Roman" w:hAnsi="Arial" w:cs="Arial"/>
+                <w:color w:val="212121"/>
+                <w:sz w:val="23"/>
+                <w:szCs w:val="23"/>
+                <w:shd w:val="clear" w:color="auto" w:fill="FFFFFF"/>
+              </w:rPr>
+              <w:t>allow</w:t>
+            </w:r>
+            <w:proofErr w:type="gramEnd"/>
+            <w:r>
+              <w:rPr>
+                <w:rFonts w:ascii="Arial" w:eastAsia="Times New Roman" w:hAnsi="Arial" w:cs="Arial"/>
+                <w:color w:val="212121"/>
+                <w:sz w:val="23"/>
+                <w:szCs w:val="23"/>
+                <w:shd w:val="clear" w:color="auto" w:fill="FFFFFF"/>
+              </w:rPr>
+              <w:t xml:space="preserve"> the user to calibrate camera settings.</w:t>
+            </w:r>
+          </w:p>
+        </w:tc>
+        <w:tc>
+          <w:tcPr>
+            <w:tcW w:w="2842" w:type="dxa"/>
             <w:tcBorders>
               <w:top w:val="single" w:sz="6" w:space="0" w:color="000000"/>
               <w:left w:val="single" w:sz="6" w:space="0" w:color="000000"/>
@@ -15650,7 +17067,7 @@
           <w:szCs w:val="24"/>
         </w:rPr>
       </w:pPr>
-      <w:bookmarkStart w:id="39" w:name="_Toc412156030"/>
+      <w:bookmarkStart w:id="38" w:name="_Toc412156030"/>
       <w:r>
         <w:rPr>
           <w:b w:val="0"/>
@@ -15708,7 +17125,7 @@
         </w:rPr>
         <w:t>: Functional Requirement Assignments</w:t>
       </w:r>
-      <w:bookmarkEnd w:id="39"/>
+      <w:bookmarkEnd w:id="38"/>
     </w:p>
     <w:p/>
     <w:tbl>
@@ -16382,7 +17799,6 @@
                 <w:szCs w:val="23"/>
                 <w:shd w:val="clear" w:color="auto" w:fill="FFFFFF"/>
               </w:rPr>
-              <w:lastRenderedPageBreak/>
               <w:t>2.4</w:t>
             </w:r>
           </w:p>
@@ -16713,7 +18129,39 @@
                 <w:szCs w:val="23"/>
                 <w:shd w:val="clear" w:color="auto" w:fill="FFFFFF"/>
               </w:rPr>
-              <w:t>TSS will give dimensional ratios (height, width, and length) within an accuracy of a 10% POE (percent of Error)</w:t>
+              <w:t xml:space="preserve">TSS will give dimensional ratios (height, width, and length) within </w:t>
+            </w:r>
+            <w:proofErr w:type="gramStart"/>
+            <w:r>
+              <w:rPr>
+                <w:rFonts w:ascii="Arial" w:eastAsia="Times New Roman" w:hAnsi="Arial" w:cs="Arial"/>
+                <w:color w:val="212121"/>
+                <w:sz w:val="23"/>
+                <w:szCs w:val="23"/>
+                <w:shd w:val="clear" w:color="auto" w:fill="FFFFFF"/>
+              </w:rPr>
+              <w:t>a</w:t>
+            </w:r>
+            <w:r>
+              <w:rPr>
+                <w:rFonts w:ascii="Arial" w:eastAsia="Times New Roman" w:hAnsi="Arial" w:cs="Arial"/>
+                <w:color w:val="212121"/>
+                <w:sz w:val="23"/>
+                <w:szCs w:val="23"/>
+                <w:shd w:val="clear" w:color="auto" w:fill="FFFFFF"/>
+              </w:rPr>
+              <w:t xml:space="preserve"> to</w:t>
+            </w:r>
+            <w:proofErr w:type="gramEnd"/>
+            <w:r>
+              <w:rPr>
+                <w:rFonts w:ascii="Arial" w:eastAsia="Times New Roman" w:hAnsi="Arial" w:cs="Arial"/>
+                <w:color w:val="212121"/>
+                <w:sz w:val="23"/>
+                <w:szCs w:val="23"/>
+                <w:shd w:val="clear" w:color="auto" w:fill="FFFFFF"/>
+              </w:rPr>
+              <w:t xml:space="preserve"> be determined accuracy.</w:t>
             </w:r>
           </w:p>
         </w:tc>
@@ -16765,7 +18213,7 @@
           <w:szCs w:val="24"/>
         </w:rPr>
       </w:pPr>
-      <w:bookmarkStart w:id="40" w:name="_Toc412156031"/>
+      <w:bookmarkStart w:id="39" w:name="_Toc412156031"/>
       <w:r>
         <w:rPr>
           <w:b w:val="0"/>
@@ -16839,7 +18287,7 @@
         </w:rPr>
         <w:t>Functional Requirement Assignments</w:t>
       </w:r>
-      <w:bookmarkEnd w:id="40"/>
+      <w:bookmarkEnd w:id="39"/>
     </w:p>
     <w:p/>
     <w:p>
@@ -16850,14 +18298,15 @@
           <w:b w:val="0"/>
         </w:rPr>
       </w:pPr>
-      <w:bookmarkStart w:id="41" w:name="_Toc412149074"/>
+      <w:bookmarkStart w:id="40" w:name="_Toc412149074"/>
       <w:r>
         <w:rPr>
           <w:b w:val="0"/>
         </w:rPr>
+        <w:lastRenderedPageBreak/>
         <w:t>4.2 Timeline for Completion</w:t>
       </w:r>
-      <w:bookmarkEnd w:id="41"/>
+      <w:bookmarkEnd w:id="40"/>
     </w:p>
     <w:p>
       <w:r>
@@ -16918,7 +18367,7 @@
           <w:szCs w:val="24"/>
         </w:rPr>
       </w:pPr>
-      <w:bookmarkStart w:id="42" w:name="_Toc412208612"/>
+      <w:bookmarkStart w:id="41" w:name="_Toc412208612"/>
       <w:r>
         <w:rPr>
           <w:b w:val="0"/>
@@ -16994,7 +18443,7 @@
         </w:rPr>
         <w:t xml:space="preserve"> Timeline</w:t>
       </w:r>
-      <w:bookmarkEnd w:id="42"/>
+      <w:bookmarkEnd w:id="41"/>
     </w:p>
     <w:p/>
     <w:p>
@@ -17011,14 +18460,14 @@
         </w:rPr>
         <w:t xml:space="preserve">4.3 </w:t>
       </w:r>
-      <w:bookmarkStart w:id="43" w:name="_Toc412149075"/>
+      <w:bookmarkStart w:id="42" w:name="_Toc412149075"/>
       <w:r>
         <w:rPr>
           <w:b w:val="0"/>
         </w:rPr>
         <w:t>Tasks and Experience</w:t>
       </w:r>
-      <w:bookmarkEnd w:id="43"/>
+      <w:bookmarkEnd w:id="42"/>
     </w:p>
     <w:p>
       <w:r>
@@ -17124,7 +18573,7 @@
           <w:rPr>
             <w:noProof/>
           </w:rPr>
-          <w:t>3</w:t>
+          <w:t>14</w:t>
         </w:r>
         <w:r>
           <w:rPr>
@@ -17961,605 +19410,27 @@
       <w:color w:val="4F81BD" w:themeColor="accent1"/>
     </w:rPr>
   </w:style>
-  <w:style w:type="character" w:default="1" w:styleId="DefaultParagraphFont">
-    <w:name w:val="Default Paragraph Font"/>
-    <w:uiPriority w:val="1"/>
-    <w:semiHidden/>
-    <w:unhideWhenUsed/>
-  </w:style>
-  <w:style w:type="table" w:default="1" w:styleId="TableNormal">
-    <w:name w:val="Normal Table"/>
-    <w:uiPriority w:val="99"/>
-    <w:semiHidden/>
-    <w:unhideWhenUsed/>
-    <w:tblPr>
-      <w:tblInd w:w="0" w:type="dxa"/>
-      <w:tblCellMar>
-        <w:top w:w="0" w:type="dxa"/>
-        <w:left w:w="108" w:type="dxa"/>
-        <w:bottom w:w="0" w:type="dxa"/>
-        <w:right w:w="108" w:type="dxa"/>
-      </w:tblCellMar>
-    </w:tblPr>
-  </w:style>
-  <w:style w:type="numbering" w:default="1" w:styleId="NoList">
-    <w:name w:val="No List"/>
-    <w:uiPriority w:val="99"/>
-    <w:semiHidden/>
-    <w:unhideWhenUsed/>
-  </w:style>
-  <w:style w:type="character" w:customStyle="1" w:styleId="Heading2Char">
-    <w:name w:val="Heading 2 Char"/>
-    <w:basedOn w:val="DefaultParagraphFont"/>
-    <w:link w:val="Heading2"/>
-    <w:uiPriority w:val="9"/>
-    <w:rsid w:val="000B4945"/>
-    <w:rPr>
-      <w:rFonts w:asciiTheme="majorHAnsi" w:eastAsiaTheme="majorEastAsia" w:hAnsiTheme="majorHAnsi" w:cstheme="majorBidi"/>
-      <w:b/>
-      <w:bCs/>
-      <w:color w:val="4F81BD" w:themeColor="accent1"/>
-      <w:sz w:val="26"/>
-      <w:szCs w:val="26"/>
-    </w:rPr>
-  </w:style>
-  <w:style w:type="character" w:customStyle="1" w:styleId="Heading1Char">
-    <w:name w:val="Heading 1 Char"/>
-    <w:basedOn w:val="DefaultParagraphFont"/>
-    <w:link w:val="Heading1"/>
-    <w:uiPriority w:val="9"/>
-    <w:rsid w:val="000B4945"/>
-    <w:rPr>
-      <w:rFonts w:asciiTheme="majorHAnsi" w:eastAsiaTheme="majorEastAsia" w:hAnsiTheme="majorHAnsi" w:cstheme="majorBidi"/>
-      <w:b/>
-      <w:bCs/>
-      <w:color w:val="365F91" w:themeColor="accent1" w:themeShade="BF"/>
-      <w:sz w:val="28"/>
-      <w:szCs w:val="28"/>
-    </w:rPr>
-  </w:style>
-  <w:style w:type="paragraph" w:styleId="Title">
-    <w:name w:val="Title"/>
+  <w:style w:type="paragraph" w:styleId="Heading4">
+    <w:name w:val="heading 4"/>
     <w:basedOn w:val="Normal"/>
     <w:next w:val="Normal"/>
-    <w:link w:val="TitleChar"/>
-    <w:uiPriority w:val="10"/>
-    <w:qFormat/>
-    <w:rsid w:val="000B4945"/>
-    <w:pPr>
-      <w:pBdr>
-        <w:bottom w:val="single" w:sz="8" w:space="4" w:color="4F81BD" w:themeColor="accent1"/>
-      </w:pBdr>
-      <w:spacing w:after="300" w:line="240" w:lineRule="auto"/>
-      <w:contextualSpacing/>
-    </w:pPr>
-    <w:rPr>
-      <w:rFonts w:asciiTheme="majorHAnsi" w:eastAsiaTheme="majorEastAsia" w:hAnsiTheme="majorHAnsi" w:cstheme="majorBidi"/>
-      <w:color w:val="17365D" w:themeColor="text2" w:themeShade="BF"/>
-      <w:spacing w:val="5"/>
-      <w:kern w:val="28"/>
-      <w:sz w:val="52"/>
-      <w:szCs w:val="52"/>
-    </w:rPr>
-  </w:style>
-  <w:style w:type="character" w:customStyle="1" w:styleId="TitleChar">
-    <w:name w:val="Title Char"/>
-    <w:basedOn w:val="DefaultParagraphFont"/>
-    <w:link w:val="Title"/>
-    <w:uiPriority w:val="10"/>
-    <w:rsid w:val="000B4945"/>
-    <w:rPr>
-      <w:rFonts w:asciiTheme="majorHAnsi" w:eastAsiaTheme="majorEastAsia" w:hAnsiTheme="majorHAnsi" w:cstheme="majorBidi"/>
-      <w:color w:val="17365D" w:themeColor="text2" w:themeShade="BF"/>
-      <w:spacing w:val="5"/>
-      <w:kern w:val="28"/>
-      <w:sz w:val="52"/>
-      <w:szCs w:val="52"/>
-    </w:rPr>
-  </w:style>
-  <w:style w:type="character" w:customStyle="1" w:styleId="Heading3Char">
-    <w:name w:val="Heading 3 Char"/>
-    <w:basedOn w:val="DefaultParagraphFont"/>
-    <w:link w:val="Heading3"/>
+    <w:link w:val="Heading4Char"/>
     <w:uiPriority w:val="9"/>
-    <w:rsid w:val="000B4945"/>
-    <w:rPr>
-      <w:rFonts w:asciiTheme="majorHAnsi" w:eastAsiaTheme="majorEastAsia" w:hAnsiTheme="majorHAnsi" w:cstheme="majorBidi"/>
-      <w:b/>
-      <w:bCs/>
-      <w:color w:val="4F81BD" w:themeColor="accent1"/>
-    </w:rPr>
-  </w:style>
-  <w:style w:type="paragraph" w:styleId="NormalWeb">
-    <w:name w:val="Normal (Web)"/>
-    <w:basedOn w:val="Normal"/>
-    <w:uiPriority w:val="99"/>
-    <w:unhideWhenUsed/>
-    <w:rsid w:val="000B4945"/>
-    <w:pPr>
-      <w:spacing w:before="100" w:beforeAutospacing="1" w:after="100" w:afterAutospacing="1" w:line="240" w:lineRule="auto"/>
-    </w:pPr>
-    <w:rPr>
-      <w:rFonts w:ascii="Times New Roman" w:eastAsia="Times New Roman" w:hAnsi="Times New Roman" w:cs="Times New Roman"/>
-      <w:sz w:val="24"/>
-      <w:szCs w:val="24"/>
-    </w:rPr>
-  </w:style>
-  <w:style w:type="paragraph" w:styleId="TOCHeading">
-    <w:name w:val="TOC Heading"/>
-    <w:basedOn w:val="Heading1"/>
-    <w:next w:val="Normal"/>
-    <w:uiPriority w:val="39"/>
     <w:unhideWhenUsed/>
     <w:qFormat/>
-    <w:rsid w:val="000B4945"/>
-    <w:pPr>
-      <w:outlineLvl w:val="9"/>
-    </w:pPr>
-    <w:rPr>
-      <w:lang w:eastAsia="ja-JP"/>
-    </w:rPr>
-  </w:style>
-  <w:style w:type="paragraph" w:styleId="TOC1">
-    <w:name w:val="toc 1"/>
-    <w:basedOn w:val="Normal"/>
-    <w:next w:val="Normal"/>
-    <w:autoRedefine/>
-    <w:uiPriority w:val="39"/>
-    <w:unhideWhenUsed/>
-    <w:qFormat/>
-    <w:rsid w:val="000B4945"/>
-    <w:pPr>
-      <w:spacing w:after="100"/>
-    </w:pPr>
-  </w:style>
-  <w:style w:type="paragraph" w:styleId="TOC2">
-    <w:name w:val="toc 2"/>
-    <w:basedOn w:val="Normal"/>
-    <w:next w:val="Normal"/>
-    <w:autoRedefine/>
-    <w:uiPriority w:val="39"/>
-    <w:unhideWhenUsed/>
-    <w:qFormat/>
-    <w:rsid w:val="000B4945"/>
-    <w:pPr>
-      <w:spacing w:after="100"/>
-      <w:ind w:left="220"/>
-    </w:pPr>
-  </w:style>
-  <w:style w:type="paragraph" w:styleId="TOC3">
-    <w:name w:val="toc 3"/>
-    <w:basedOn w:val="Normal"/>
-    <w:next w:val="Normal"/>
-    <w:autoRedefine/>
-    <w:uiPriority w:val="39"/>
-    <w:unhideWhenUsed/>
-    <w:qFormat/>
-    <w:rsid w:val="000B4945"/>
-    <w:pPr>
-      <w:spacing w:after="100"/>
-      <w:ind w:left="440"/>
-    </w:pPr>
-  </w:style>
-  <w:style w:type="character" w:styleId="Hyperlink">
-    <w:name w:val="Hyperlink"/>
-    <w:basedOn w:val="DefaultParagraphFont"/>
-    <w:uiPriority w:val="99"/>
-    <w:unhideWhenUsed/>
-    <w:rsid w:val="000B4945"/>
-    <w:rPr>
-      <w:color w:val="0000FF" w:themeColor="hyperlink"/>
-      <w:u w:val="single"/>
-    </w:rPr>
-  </w:style>
-  <w:style w:type="paragraph" w:styleId="BalloonText">
-    <w:name w:val="Balloon Text"/>
-    <w:basedOn w:val="Normal"/>
-    <w:link w:val="BalloonTextChar"/>
-    <w:uiPriority w:val="99"/>
-    <w:semiHidden/>
-    <w:unhideWhenUsed/>
-    <w:rsid w:val="000B4945"/>
-    <w:pPr>
-      <w:spacing w:after="0" w:line="240" w:lineRule="auto"/>
-    </w:pPr>
-    <w:rPr>
-      <w:rFonts w:ascii="Tahoma" w:hAnsi="Tahoma" w:cs="Tahoma"/>
-      <w:sz w:val="16"/>
-      <w:szCs w:val="16"/>
-    </w:rPr>
-  </w:style>
-  <w:style w:type="character" w:customStyle="1" w:styleId="BalloonTextChar">
-    <w:name w:val="Balloon Text Char"/>
-    <w:basedOn w:val="DefaultParagraphFont"/>
-    <w:link w:val="BalloonText"/>
-    <w:uiPriority w:val="99"/>
-    <w:semiHidden/>
-    <w:rsid w:val="000B4945"/>
-    <w:rPr>
-      <w:rFonts w:ascii="Tahoma" w:hAnsi="Tahoma" w:cs="Tahoma"/>
-      <w:sz w:val="16"/>
-      <w:szCs w:val="16"/>
-    </w:rPr>
-  </w:style>
-  <w:style w:type="paragraph" w:styleId="ListParagraph">
-    <w:name w:val="List Paragraph"/>
-    <w:basedOn w:val="Normal"/>
-    <w:uiPriority w:val="34"/>
-    <w:qFormat/>
-    <w:rsid w:val="00003E66"/>
-    <w:pPr>
-      <w:ind w:left="720"/>
-      <w:contextualSpacing/>
-    </w:pPr>
-  </w:style>
-  <w:style w:type="character" w:customStyle="1" w:styleId="apple-converted-space">
-    <w:name w:val="apple-converted-space"/>
-    <w:basedOn w:val="DefaultParagraphFont"/>
-    <w:rsid w:val="00003E66"/>
-  </w:style>
-  <w:style w:type="character" w:styleId="Emphasis">
-    <w:name w:val="Emphasis"/>
-    <w:basedOn w:val="DefaultParagraphFont"/>
-    <w:uiPriority w:val="20"/>
-    <w:qFormat/>
-    <w:rsid w:val="00003E66"/>
-    <w:rPr>
-      <w:i/>
-      <w:iCs/>
-    </w:rPr>
-  </w:style>
-  <w:style w:type="paragraph" w:styleId="NoSpacing">
-    <w:name w:val="No Spacing"/>
-    <w:uiPriority w:val="1"/>
-    <w:qFormat/>
-    <w:rsid w:val="00111F0A"/>
-    <w:pPr>
-      <w:spacing w:after="0" w:line="240" w:lineRule="auto"/>
-    </w:pPr>
-  </w:style>
-  <w:style w:type="paragraph" w:styleId="FootnoteText">
-    <w:name w:val="footnote text"/>
-    <w:basedOn w:val="Normal"/>
-    <w:link w:val="FootnoteTextChar"/>
-    <w:uiPriority w:val="99"/>
-    <w:semiHidden/>
-    <w:unhideWhenUsed/>
-    <w:rsid w:val="007D4B22"/>
-    <w:pPr>
-      <w:spacing w:after="0" w:line="240" w:lineRule="auto"/>
-    </w:pPr>
-    <w:rPr>
-      <w:sz w:val="20"/>
-      <w:szCs w:val="20"/>
-    </w:rPr>
-  </w:style>
-  <w:style w:type="character" w:customStyle="1" w:styleId="FootnoteTextChar">
-    <w:name w:val="Footnote Text Char"/>
-    <w:basedOn w:val="DefaultParagraphFont"/>
-    <w:link w:val="FootnoteText"/>
-    <w:uiPriority w:val="99"/>
-    <w:semiHidden/>
-    <w:rsid w:val="007D4B22"/>
-    <w:rPr>
-      <w:sz w:val="20"/>
-      <w:szCs w:val="20"/>
-    </w:rPr>
-  </w:style>
-  <w:style w:type="character" w:styleId="FootnoteReference">
-    <w:name w:val="footnote reference"/>
-    <w:basedOn w:val="DefaultParagraphFont"/>
-    <w:uiPriority w:val="99"/>
-    <w:semiHidden/>
-    <w:unhideWhenUsed/>
-    <w:rsid w:val="007D4B22"/>
-    <w:rPr>
-      <w:vertAlign w:val="superscript"/>
-    </w:rPr>
-  </w:style>
-  <w:style w:type="paragraph" w:styleId="Caption">
-    <w:name w:val="caption"/>
-    <w:basedOn w:val="Normal"/>
-    <w:next w:val="Normal"/>
-    <w:uiPriority w:val="35"/>
-    <w:unhideWhenUsed/>
-    <w:qFormat/>
-    <w:rsid w:val="002B06E9"/>
-    <w:pPr>
-      <w:spacing w:line="240" w:lineRule="auto"/>
-    </w:pPr>
-    <w:rPr>
-      <w:b/>
-      <w:bCs/>
-      <w:color w:val="4F81BD" w:themeColor="accent1"/>
-      <w:sz w:val="18"/>
-      <w:szCs w:val="18"/>
-    </w:rPr>
-  </w:style>
-  <w:style w:type="paragraph" w:styleId="TableofFigures">
-    <w:name w:val="table of figures"/>
-    <w:basedOn w:val="Normal"/>
-    <w:next w:val="Normal"/>
-    <w:uiPriority w:val="99"/>
-    <w:unhideWhenUsed/>
-    <w:rsid w:val="002B06E9"/>
-    <w:pPr>
-      <w:spacing w:after="0"/>
-    </w:pPr>
-  </w:style>
-  <w:style w:type="paragraph" w:styleId="Header">
-    <w:name w:val="header"/>
-    <w:basedOn w:val="Normal"/>
-    <w:link w:val="HeaderChar"/>
-    <w:uiPriority w:val="99"/>
-    <w:unhideWhenUsed/>
-    <w:rsid w:val="0012435F"/>
-    <w:pPr>
-      <w:tabs>
-        <w:tab w:val="center" w:pos="4680"/>
-        <w:tab w:val="right" w:pos="9360"/>
-      </w:tabs>
-      <w:spacing w:after="0" w:line="240" w:lineRule="auto"/>
-    </w:pPr>
-  </w:style>
-  <w:style w:type="character" w:customStyle="1" w:styleId="HeaderChar">
-    <w:name w:val="Header Char"/>
-    <w:basedOn w:val="DefaultParagraphFont"/>
-    <w:link w:val="Header"/>
-    <w:uiPriority w:val="99"/>
-    <w:rsid w:val="0012435F"/>
-  </w:style>
-  <w:style w:type="paragraph" w:styleId="Footer">
-    <w:name w:val="footer"/>
-    <w:basedOn w:val="Normal"/>
-    <w:link w:val="FooterChar"/>
-    <w:uiPriority w:val="99"/>
-    <w:unhideWhenUsed/>
-    <w:rsid w:val="0012435F"/>
-    <w:pPr>
-      <w:tabs>
-        <w:tab w:val="center" w:pos="4680"/>
-        <w:tab w:val="right" w:pos="9360"/>
-      </w:tabs>
-      <w:spacing w:after="0" w:line="240" w:lineRule="auto"/>
-    </w:pPr>
-  </w:style>
-  <w:style w:type="character" w:customStyle="1" w:styleId="FooterChar">
-    <w:name w:val="Footer Char"/>
-    <w:basedOn w:val="DefaultParagraphFont"/>
-    <w:link w:val="Footer"/>
-    <w:uiPriority w:val="99"/>
-    <w:rsid w:val="0012435F"/>
-  </w:style>
-</w:styles>
-</file>
-
-<file path=word/stylesWithEffects.xml><?xml version="1.0" encoding="utf-8"?>
-<w:styles xmlns:wpc="http://schemas.microsoft.com/office/word/2010/wordprocessingCanvas" xmlns:mc="http://schemas.openxmlformats.org/markup-compatibility/2006" xmlns:o="urn:schemas-microsoft-com:office:office" xmlns:r="http://schemas.openxmlformats.org/officeDocument/2006/relationships" xmlns:m="http://schemas.openxmlformats.org/officeDocument/2006/math" xmlns:v="urn:schemas-microsoft-com:vml" xmlns:wp14="http://schemas.microsoft.com/office/word/2010/wordprocessingDrawing" xmlns:wp="http://schemas.openxmlformats.org/drawingml/2006/wordprocessingDrawing" xmlns:w10="urn:schemas-microsoft-com:office:word" xmlns:w="http://schemas.openxmlformats.org/wordprocessingml/2006/main" xmlns:w14="http://schemas.microsoft.com/office/word/2010/wordml" xmlns:wpg="http://schemas.microsoft.com/office/word/2010/wordprocessingGroup" xmlns:wpi="http://schemas.microsoft.com/office/word/2010/wordprocessingInk" xmlns:wne="http://schemas.microsoft.com/office/word/2006/wordml" xmlns:wps="http://schemas.microsoft.com/office/word/2010/wordprocessingShape" mc:Ignorable="w14 wp14">
-  <w:docDefaults>
-    <w:rPrDefault>
-      <w:rPr>
-        <w:rFonts w:asciiTheme="minorHAnsi" w:eastAsiaTheme="minorHAnsi" w:hAnsiTheme="minorHAnsi" w:cstheme="minorBidi"/>
-        <w:sz w:val="22"/>
-        <w:szCs w:val="22"/>
-        <w:lang w:val="en-US" w:eastAsia="en-US" w:bidi="ar-SA"/>
-      </w:rPr>
-    </w:rPrDefault>
-    <w:pPrDefault>
-      <w:pPr>
-        <w:spacing w:after="200" w:line="276" w:lineRule="auto"/>
-      </w:pPr>
-    </w:pPrDefault>
-  </w:docDefaults>
-  <w:latentStyles w:defLockedState="0" w:defUIPriority="99" w:defSemiHidden="1" w:defUnhideWhenUsed="1" w:defQFormat="0" w:count="267">
-    <w:lsdException w:name="Normal" w:semiHidden="0" w:uiPriority="0" w:unhideWhenUsed="0" w:qFormat="1"/>
-    <w:lsdException w:name="heading 1" w:semiHidden="0" w:uiPriority="9" w:unhideWhenUsed="0" w:qFormat="1"/>
-    <w:lsdException w:name="heading 2" w:uiPriority="9" w:qFormat="1"/>
-    <w:lsdException w:name="heading 3" w:uiPriority="9" w:qFormat="1"/>
-    <w:lsdException w:name="heading 4" w:uiPriority="9" w:qFormat="1"/>
-    <w:lsdException w:name="heading 5" w:uiPriority="9" w:qFormat="1"/>
-    <w:lsdException w:name="heading 6" w:uiPriority="9" w:qFormat="1"/>
-    <w:lsdException w:name="heading 7" w:uiPriority="9" w:qFormat="1"/>
-    <w:lsdException w:name="heading 8" w:uiPriority="9" w:qFormat="1"/>
-    <w:lsdException w:name="heading 9" w:uiPriority="9" w:qFormat="1"/>
-    <w:lsdException w:name="toc 1" w:uiPriority="39" w:qFormat="1"/>
-    <w:lsdException w:name="toc 2" w:uiPriority="39" w:qFormat="1"/>
-    <w:lsdException w:name="toc 3" w:uiPriority="39" w:qFormat="1"/>
-    <w:lsdException w:name="toc 4" w:uiPriority="39"/>
-    <w:lsdException w:name="toc 5" w:uiPriority="39"/>
-    <w:lsdException w:name="toc 6" w:uiPriority="39"/>
-    <w:lsdException w:name="toc 7" w:uiPriority="39"/>
-    <w:lsdException w:name="toc 8" w:uiPriority="39"/>
-    <w:lsdException w:name="toc 9" w:uiPriority="39"/>
-    <w:lsdException w:name="caption" w:uiPriority="35" w:qFormat="1"/>
-    <w:lsdException w:name="Title" w:semiHidden="0" w:uiPriority="10" w:unhideWhenUsed="0" w:qFormat="1"/>
-    <w:lsdException w:name="Default Paragraph Font" w:uiPriority="1"/>
-    <w:lsdException w:name="Subtitle" w:semiHidden="0" w:uiPriority="11" w:unhideWhenUsed="0" w:qFormat="1"/>
-    <w:lsdException w:name="Strong" w:semiHidden="0" w:uiPriority="22" w:unhideWhenUsed="0" w:qFormat="1"/>
-    <w:lsdException w:name="Emphasis" w:semiHidden="0" w:uiPriority="20" w:unhideWhenUsed="0" w:qFormat="1"/>
-    <w:lsdException w:name="Table Grid" w:semiHidden="0" w:uiPriority="59" w:unhideWhenUsed="0"/>
-    <w:lsdException w:name="Placeholder Text" w:unhideWhenUsed="0"/>
-    <w:lsdException w:name="No Spacing" w:semiHidden="0" w:uiPriority="1" w:unhideWhenUsed="0" w:qFormat="1"/>
-    <w:lsdException w:name="Light Shading" w:semiHidden="0" w:uiPriority="60" w:unhideWhenUsed="0"/>
-    <w:lsdException w:name="Light List" w:semiHidden="0" w:uiPriority="61" w:unhideWhenUsed="0"/>
-    <w:lsdException w:name="Light Grid" w:semiHidden="0" w:uiPriority="62" w:unhideWhenUsed="0"/>
-    <w:lsdException w:name="Medium Shading 1" w:semiHidden="0" w:uiPriority="63" w:unhideWhenUsed="0"/>
-    <w:lsdException w:name="Medium Shading 2" w:semiHidden="0" w:uiPriority="64" w:unhideWhenUsed="0"/>
-    <w:lsdException w:name="Medium List 1" w:semiHidden="0" w:uiPriority="65" w:unhideWhenUsed="0"/>
-    <w:lsdException w:name="Medium List 2" w:semiHidden="0" w:uiPriority="66" w:unhideWhenUsed="0"/>
-    <w:lsdException w:name="Medium Grid 1" w:semiHidden="0" w:uiPriority="67" w:unhideWhenUsed="0"/>
-    <w:lsdException w:name="Medium Grid 2" w:semiHidden="0" w:uiPriority="68" w:unhideWhenUsed="0"/>
-    <w:lsdException w:name="Medium Grid 3" w:semiHidden="0" w:uiPriority="69" w:unhideWhenUsed="0"/>
-    <w:lsdException w:name="Dark List" w:semiHidden="0" w:uiPriority="70" w:unhideWhenUsed="0"/>
-    <w:lsdException w:name="Colorful Shading" w:semiHidden="0" w:uiPriority="71" w:unhideWhenUsed="0"/>
-    <w:lsdException w:name="Colorful List" w:semiHidden="0" w:uiPriority="72" w:unhideWhenUsed="0"/>
-    <w:lsdException w:name="Colorful Grid" w:semiHidden="0" w:uiPriority="73" w:unhideWhenUsed="0"/>
-    <w:lsdException w:name="Light Shading Accent 1" w:semiHidden="0" w:uiPriority="60" w:unhideWhenUsed="0"/>
-    <w:lsdException w:name="Light List Accent 1" w:semiHidden="0" w:uiPriority="61" w:unhideWhenUsed="0"/>
-    <w:lsdException w:name="Light Grid Accent 1" w:semiHidden="0" w:uiPriority="62" w:unhideWhenUsed="0"/>
-    <w:lsdException w:name="Medium Shading 1 Accent 1" w:semiHidden="0" w:uiPriority="63" w:unhideWhenUsed="0"/>
-    <w:lsdException w:name="Medium Shading 2 Accent 1" w:semiHidden="0" w:uiPriority="64" w:unhideWhenUsed="0"/>
-    <w:lsdException w:name="Medium List 1 Accent 1" w:semiHidden="0" w:uiPriority="65" w:unhideWhenUsed="0"/>
-    <w:lsdException w:name="Revision" w:unhideWhenUsed="0"/>
-    <w:lsdException w:name="List Paragraph" w:semiHidden="0" w:uiPriority="34" w:unhideWhenUsed="0" w:qFormat="1"/>
-    <w:lsdException w:name="Quote" w:semiHidden="0" w:uiPriority="29" w:unhideWhenUsed="0" w:qFormat="1"/>
-    <w:lsdException w:name="Intense Quote" w:semiHidden="0" w:uiPriority="30" w:unhideWhenUsed="0" w:qFormat="1"/>
-    <w:lsdException w:name="Medium List 2 Accent 1" w:semiHidden="0" w:uiPriority="66" w:unhideWhenUsed="0"/>
-    <w:lsdException w:name="Medium Grid 1 Accent 1" w:semiHidden="0" w:uiPriority="67" w:unhideWhenUsed="0"/>
-    <w:lsdException w:name="Medium Grid 2 Accent 1" w:semiHidden="0" w:uiPriority="68" w:unhideWhenUsed="0"/>
-    <w:lsdException w:name="Medium Grid 3 Accent 1" w:semiHidden="0" w:uiPriority="69" w:unhideWhenUsed="0"/>
-    <w:lsdException w:name="Dark List Accent 1" w:semiHidden="0" w:uiPriority="70" w:unhideWhenUsed="0"/>
-    <w:lsdException w:name="Colorful Shading Accent 1" w:semiHidden="0" w:uiPriority="71" w:unhideWhenUsed="0"/>
-    <w:lsdException w:name="Colorful List Accent 1" w:semiHidden="0" w:uiPriority="72" w:unhideWhenUsed="0"/>
-    <w:lsdException w:name="Colorful Grid Accent 1" w:semiHidden="0" w:uiPriority="73" w:unhideWhenUsed="0"/>
-    <w:lsdException w:name="Light Shading Accent 2" w:semiHidden="0" w:uiPriority="60" w:unhideWhenUsed="0"/>
-    <w:lsdException w:name="Light List Accent 2" w:semiHidden="0" w:uiPriority="61" w:unhideWhenUsed="0"/>
-    <w:lsdException w:name="Light Grid Accent 2" w:semiHidden="0" w:uiPriority="62" w:unhideWhenUsed="0"/>
-    <w:lsdException w:name="Medium Shading 1 Accent 2" w:semiHidden="0" w:uiPriority="63" w:unhideWhenUsed="0"/>
-    <w:lsdException w:name="Medium Shading 2 Accent 2" w:semiHidden="0" w:uiPriority="64" w:unhideWhenUsed="0"/>
-    <w:lsdException w:name="Medium List 1 Accent 2" w:semiHidden="0" w:uiPriority="65" w:unhideWhenUsed="0"/>
-    <w:lsdException w:name="Medium List 2 Accent 2" w:semiHidden="0" w:uiPriority="66" w:unhideWhenUsed="0"/>
-    <w:lsdException w:name="Medium Grid 1 Accent 2" w:semiHidden="0" w:uiPriority="67" w:unhideWhenUsed="0"/>
-    <w:lsdException w:name="Medium Grid 2 Accent 2" w:semiHidden="0" w:uiPriority="68" w:unhideWhenUsed="0"/>
-    <w:lsdException w:name="Medium Grid 3 Accent 2" w:semiHidden="0" w:uiPriority="69" w:unhideWhenUsed="0"/>
-    <w:lsdException w:name="Dark List Accent 2" w:semiHidden="0" w:uiPriority="70" w:unhideWhenUsed="0"/>
-    <w:lsdException w:name="Colorful Shading Accent 2" w:semiHidden="0" w:uiPriority="71" w:unhideWhenUsed="0"/>
-    <w:lsdException w:name="Colorful List Accent 2" w:semiHidden="0" w:uiPriority="72" w:unhideWhenUsed="0"/>
-    <w:lsdException w:name="Colorful Grid Accent 2" w:semiHidden="0" w:uiPriority="73" w:unhideWhenUsed="0"/>
-    <w:lsdException w:name="Light Shading Accent 3" w:semiHidden="0" w:uiPriority="60" w:unhideWhenUsed="0"/>
-    <w:lsdException w:name="Light List Accent 3" w:semiHidden="0" w:uiPriority="61" w:unhideWhenUsed="0"/>
-    <w:lsdException w:name="Light Grid Accent 3" w:semiHidden="0" w:uiPriority="62" w:unhideWhenUsed="0"/>
-    <w:lsdException w:name="Medium Shading 1 Accent 3" w:semiHidden="0" w:uiPriority="63" w:unhideWhenUsed="0"/>
-    <w:lsdException w:name="Medium Shading 2 Accent 3" w:semiHidden="0" w:uiPriority="64" w:unhideWhenUsed="0"/>
-    <w:lsdException w:name="Medium List 1 Accent 3" w:semiHidden="0" w:uiPriority="65" w:unhideWhenUsed="0"/>
-    <w:lsdException w:name="Medium List 2 Accent 3" w:semiHidden="0" w:uiPriority="66" w:unhideWhenUsed="0"/>
-    <w:lsdException w:name="Medium Grid 1 Accent 3" w:semiHidden="0" w:uiPriority="67" w:unhideWhenUsed="0"/>
-    <w:lsdException w:name="Medium Grid 2 Accent 3" w:semiHidden="0" w:uiPriority="68" w:unhideWhenUsed="0"/>
-    <w:lsdException w:name="Medium Grid 3 Accent 3" w:semiHidden="0" w:uiPriority="69" w:unhideWhenUsed="0"/>
-    <w:lsdException w:name="Dark List Accent 3" w:semiHidden="0" w:uiPriority="70" w:unhideWhenUsed="0"/>
-    <w:lsdException w:name="Colorful Shading Accent 3" w:semiHidden="0" w:uiPriority="71" w:unhideWhenUsed="0"/>
-    <w:lsdException w:name="Colorful List Accent 3" w:semiHidden="0" w:uiPriority="72" w:unhideWhenUsed="0"/>
-    <w:lsdException w:name="Colorful Grid Accent 3" w:semiHidden="0" w:uiPriority="73" w:unhideWhenUsed="0"/>
-    <w:lsdException w:name="Light Shading Accent 4" w:semiHidden="0" w:uiPriority="60" w:unhideWhenUsed="0"/>
-    <w:lsdException w:name="Light List Accent 4" w:semiHidden="0" w:uiPriority="61" w:unhideWhenUsed="0"/>
-    <w:lsdException w:name="Light Grid Accent 4" w:semiHidden="0" w:uiPriority="62" w:unhideWhenUsed="0"/>
-    <w:lsdException w:name="Medium Shading 1 Accent 4" w:semiHidden="0" w:uiPriority="63" w:unhideWhenUsed="0"/>
-    <w:lsdException w:name="Medium Shading 2 Accent 4" w:semiHidden="0" w:uiPriority="64" w:unhideWhenUsed="0"/>
-    <w:lsdException w:name="Medium List 1 Accent 4" w:semiHidden="0" w:uiPriority="65" w:unhideWhenUsed="0"/>
-    <w:lsdException w:name="Medium List 2 Accent 4" w:semiHidden="0" w:uiPriority="66" w:unhideWhenUsed="0"/>
-    <w:lsdException w:name="Medium Grid 1 Accent 4" w:semiHidden="0" w:uiPriority="67" w:unhideWhenUsed="0"/>
-    <w:lsdException w:name="Medium Grid 2 Accent 4" w:semiHidden="0" w:uiPriority="68" w:unhideWhenUsed="0"/>
-    <w:lsdException w:name="Medium Grid 3 Accent 4" w:semiHidden="0" w:uiPriority="69" w:unhideWhenUsed="0"/>
-    <w:lsdException w:name="Dark List Accent 4" w:semiHidden="0" w:uiPriority="70" w:unhideWhenUsed="0"/>
-    <w:lsdException w:name="Colorful Shading Accent 4" w:semiHidden="0" w:uiPriority="71" w:unhideWhenUsed="0"/>
-    <w:lsdException w:name="Colorful List Accent 4" w:semiHidden="0" w:uiPriority="72" w:unhideWhenUsed="0"/>
-    <w:lsdException w:name="Colorful Grid Accent 4" w:semiHidden="0" w:uiPriority="73" w:unhideWhenUsed="0"/>
-    <w:lsdException w:name="Light Shading Accent 5" w:semiHidden="0" w:uiPriority="60" w:unhideWhenUsed="0"/>
-    <w:lsdException w:name="Light List Accent 5" w:semiHidden="0" w:uiPriority="61" w:unhideWhenUsed="0"/>
-    <w:lsdException w:name="Light Grid Accent 5" w:semiHidden="0" w:uiPriority="62" w:unhideWhenUsed="0"/>
-    <w:lsdException w:name="Medium Shading 1 Accent 5" w:semiHidden="0" w:uiPriority="63" w:unhideWhenUsed="0"/>
-    <w:lsdException w:name="Medium Shading 2 Accent 5" w:semiHidden="0" w:uiPriority="64" w:unhideWhenUsed="0"/>
-    <w:lsdException w:name="Medium List 1 Accent 5" w:semiHidden="0" w:uiPriority="65" w:unhideWhenUsed="0"/>
-    <w:lsdException w:name="Medium List 2 Accent 5" w:semiHidden="0" w:uiPriority="66" w:unhideWhenUsed="0"/>
-    <w:lsdException w:name="Medium Grid 1 Accent 5" w:semiHidden="0" w:uiPriority="67" w:unhideWhenUsed="0"/>
-    <w:lsdException w:name="Medium Grid 2 Accent 5" w:semiHidden="0" w:uiPriority="68" w:unhideWhenUsed="0"/>
-    <w:lsdException w:name="Medium Grid 3 Accent 5" w:semiHidden="0" w:uiPriority="69" w:unhideWhenUsed="0"/>
-    <w:lsdException w:name="Dark List Accent 5" w:semiHidden="0" w:uiPriority="70" w:unhideWhenUsed="0"/>
-    <w:lsdException w:name="Colorful Shading Accent 5" w:semiHidden="0" w:uiPriority="71" w:unhideWhenUsed="0"/>
-    <w:lsdException w:name="Colorful List Accent 5" w:semiHidden="0" w:uiPriority="72" w:unhideWhenUsed="0"/>
-    <w:lsdException w:name="Colorful Grid Accent 5" w:semiHidden="0" w:uiPriority="73" w:unhideWhenUsed="0"/>
-    <w:lsdException w:name="Light Shading Accent 6" w:semiHidden="0" w:uiPriority="60" w:unhideWhenUsed="0"/>
-    <w:lsdException w:name="Light List Accent 6" w:semiHidden="0" w:uiPriority="61" w:unhideWhenUsed="0"/>
-    <w:lsdException w:name="Light Grid Accent 6" w:semiHidden="0" w:uiPriority="62" w:unhideWhenUsed="0"/>
-    <w:lsdException w:name="Medium Shading 1 Accent 6" w:semiHidden="0" w:uiPriority="63" w:unhideWhenUsed="0"/>
-    <w:lsdException w:name="Medium Shading 2 Accent 6" w:semiHidden="0" w:uiPriority="64" w:unhideWhenUsed="0"/>
-    <w:lsdException w:name="Medium List 1 Accent 6" w:semiHidden="0" w:uiPriority="65" w:unhideWhenUsed="0"/>
-    <w:lsdException w:name="Medium List 2 Accent 6" w:semiHidden="0" w:uiPriority="66" w:unhideWhenUsed="0"/>
-    <w:lsdException w:name="Medium Grid 1 Accent 6" w:semiHidden="0" w:uiPriority="67" w:unhideWhenUsed="0"/>
-    <w:lsdException w:name="Medium Grid 2 Accent 6" w:semiHidden="0" w:uiPriority="68" w:unhideWhenUsed="0"/>
-    <w:lsdException w:name="Medium Grid 3 Accent 6" w:semiHidden="0" w:uiPriority="69" w:unhideWhenUsed="0"/>
-    <w:lsdException w:name="Dark List Accent 6" w:semiHidden="0" w:uiPriority="70" w:unhideWhenUsed="0"/>
-    <w:lsdException w:name="Colorful Shading Accent 6" w:semiHidden="0" w:uiPriority="71" w:unhideWhenUsed="0"/>
-    <w:lsdException w:name="Colorful List Accent 6" w:semiHidden="0" w:uiPriority="72" w:unhideWhenUsed="0"/>
-    <w:lsdException w:name="Colorful Grid Accent 6" w:semiHidden="0" w:uiPriority="73" w:unhideWhenUsed="0"/>
-    <w:lsdException w:name="Subtle Emphasis" w:semiHidden="0" w:uiPriority="19" w:unhideWhenUsed="0" w:qFormat="1"/>
-    <w:lsdException w:name="Intense Emphasis" w:semiHidden="0" w:uiPriority="21" w:unhideWhenUsed="0" w:qFormat="1"/>
-    <w:lsdException w:name="Subtle Reference" w:semiHidden="0" w:uiPriority="31" w:unhideWhenUsed="0" w:qFormat="1"/>
-    <w:lsdException w:name="Intense Reference" w:semiHidden="0" w:uiPriority="32" w:unhideWhenUsed="0" w:qFormat="1"/>
-    <w:lsdException w:name="Book Title" w:semiHidden="0" w:uiPriority="33" w:unhideWhenUsed="0" w:qFormat="1"/>
-    <w:lsdException w:name="Bibliography" w:uiPriority="37"/>
-    <w:lsdException w:name="TOC Heading" w:uiPriority="39" w:qFormat="1"/>
-  </w:latentStyles>
-  <w:style w:type="paragraph" w:default="1" w:styleId="Normal">
-    <w:name w:val="Normal"/>
-    <w:qFormat/>
-  </w:style>
-  <w:style w:type="paragraph" w:styleId="Heading1">
-    <w:name w:val="heading 1"/>
-    <w:basedOn w:val="Normal"/>
-    <w:next w:val="Normal"/>
-    <w:link w:val="Heading1Char"/>
-    <w:uiPriority w:val="9"/>
-    <w:qFormat/>
-    <w:rsid w:val="000B4945"/>
+    <w:rsid w:val="00452A19"/>
     <w:pPr>
       <w:keepNext/>
       <w:keepLines/>
-      <w:spacing w:before="480" w:after="0"/>
-      <w:outlineLvl w:val="0"/>
+      <w:spacing w:before="200" w:after="0"/>
+      <w:outlineLvl w:val="3"/>
     </w:pPr>
     <w:rPr>
       <w:rFonts w:asciiTheme="majorHAnsi" w:eastAsiaTheme="majorEastAsia" w:hAnsiTheme="majorHAnsi" w:cstheme="majorBidi"/>
       <w:b/>
       <w:bCs/>
-      <w:color w:val="365F91" w:themeColor="accent1" w:themeShade="BF"/>
-      <w:sz w:val="28"/>
-      <w:szCs w:val="28"/>
-    </w:rPr>
-  </w:style>
-  <w:style w:type="paragraph" w:styleId="Heading2">
-    <w:name w:val="heading 2"/>
-    <w:basedOn w:val="Normal"/>
-    <w:next w:val="Normal"/>
-    <w:link w:val="Heading2Char"/>
-    <w:uiPriority w:val="9"/>
-    <w:unhideWhenUsed/>
-    <w:qFormat/>
-    <w:rsid w:val="000B4945"/>
-    <w:pPr>
-      <w:keepNext/>
-      <w:keepLines/>
-      <w:spacing w:before="200" w:after="0"/>
-      <w:outlineLvl w:val="1"/>
-    </w:pPr>
-    <w:rPr>
-      <w:rFonts w:asciiTheme="majorHAnsi" w:eastAsiaTheme="majorEastAsia" w:hAnsiTheme="majorHAnsi" w:cstheme="majorBidi"/>
-      <w:b/>
-      <w:bCs/>
-      <w:color w:val="4F81BD" w:themeColor="accent1"/>
-      <w:sz w:val="26"/>
-      <w:szCs w:val="26"/>
-    </w:rPr>
-  </w:style>
-  <w:style w:type="paragraph" w:styleId="Heading3">
-    <w:name w:val="heading 3"/>
-    <w:basedOn w:val="Normal"/>
-    <w:next w:val="Normal"/>
-    <w:link w:val="Heading3Char"/>
-    <w:uiPriority w:val="9"/>
-    <w:unhideWhenUsed/>
-    <w:qFormat/>
-    <w:rsid w:val="000B4945"/>
-    <w:pPr>
-      <w:keepNext/>
-      <w:keepLines/>
-      <w:spacing w:before="200" w:after="0"/>
-      <w:outlineLvl w:val="2"/>
-    </w:pPr>
-    <w:rPr>
-      <w:rFonts w:asciiTheme="majorHAnsi" w:eastAsiaTheme="majorEastAsia" w:hAnsiTheme="majorHAnsi" w:cstheme="majorBidi"/>
-      <w:b/>
-      <w:bCs/>
+      <w:i/>
+      <w:iCs/>
       <w:color w:val="4F81BD" w:themeColor="accent1"/>
     </w:rPr>
   </w:style>
@@ -18933,6 +19804,662 @@
     <w:uiPriority w:val="99"/>
     <w:rsid w:val="0012435F"/>
   </w:style>
+  <w:style w:type="character" w:customStyle="1" w:styleId="Heading4Char">
+    <w:name w:val="Heading 4 Char"/>
+    <w:basedOn w:val="DefaultParagraphFont"/>
+    <w:link w:val="Heading4"/>
+    <w:uiPriority w:val="9"/>
+    <w:rsid w:val="00452A19"/>
+    <w:rPr>
+      <w:rFonts w:asciiTheme="majorHAnsi" w:eastAsiaTheme="majorEastAsia" w:hAnsiTheme="majorHAnsi" w:cstheme="majorBidi"/>
+      <w:b/>
+      <w:bCs/>
+      <w:i/>
+      <w:iCs/>
+      <w:color w:val="4F81BD" w:themeColor="accent1"/>
+    </w:rPr>
+  </w:style>
+</w:styles>
+</file>
+
+<file path=word/stylesWithEffects.xml><?xml version="1.0" encoding="utf-8"?>
+<w:styles xmlns:wpc="http://schemas.microsoft.com/office/word/2010/wordprocessingCanvas" xmlns:mc="http://schemas.openxmlformats.org/markup-compatibility/2006" xmlns:o="urn:schemas-microsoft-com:office:office" xmlns:r="http://schemas.openxmlformats.org/officeDocument/2006/relationships" xmlns:m="http://schemas.openxmlformats.org/officeDocument/2006/math" xmlns:v="urn:schemas-microsoft-com:vml" xmlns:wp14="http://schemas.microsoft.com/office/word/2010/wordprocessingDrawing" xmlns:wp="http://schemas.openxmlformats.org/drawingml/2006/wordprocessingDrawing" xmlns:w10="urn:schemas-microsoft-com:office:word" xmlns:w="http://schemas.openxmlformats.org/wordprocessingml/2006/main" xmlns:w14="http://schemas.microsoft.com/office/word/2010/wordml" xmlns:wpg="http://schemas.microsoft.com/office/word/2010/wordprocessingGroup" xmlns:wpi="http://schemas.microsoft.com/office/word/2010/wordprocessingInk" xmlns:wne="http://schemas.microsoft.com/office/word/2006/wordml" xmlns:wps="http://schemas.microsoft.com/office/word/2010/wordprocessingShape" mc:Ignorable="w14 wp14">
+  <w:docDefaults>
+    <w:rPrDefault>
+      <w:rPr>
+        <w:rFonts w:asciiTheme="minorHAnsi" w:eastAsiaTheme="minorHAnsi" w:hAnsiTheme="minorHAnsi" w:cstheme="minorBidi"/>
+        <w:sz w:val="22"/>
+        <w:szCs w:val="22"/>
+        <w:lang w:val="en-US" w:eastAsia="en-US" w:bidi="ar-SA"/>
+      </w:rPr>
+    </w:rPrDefault>
+    <w:pPrDefault>
+      <w:pPr>
+        <w:spacing w:after="200" w:line="276" w:lineRule="auto"/>
+      </w:pPr>
+    </w:pPrDefault>
+  </w:docDefaults>
+  <w:latentStyles w:defLockedState="0" w:defUIPriority="99" w:defSemiHidden="1" w:defUnhideWhenUsed="1" w:defQFormat="0" w:count="267">
+    <w:lsdException w:name="Normal" w:semiHidden="0" w:uiPriority="0" w:unhideWhenUsed="0" w:qFormat="1"/>
+    <w:lsdException w:name="heading 1" w:semiHidden="0" w:uiPriority="9" w:unhideWhenUsed="0" w:qFormat="1"/>
+    <w:lsdException w:name="heading 2" w:uiPriority="9" w:qFormat="1"/>
+    <w:lsdException w:name="heading 3" w:uiPriority="9" w:qFormat="1"/>
+    <w:lsdException w:name="heading 4" w:uiPriority="9" w:qFormat="1"/>
+    <w:lsdException w:name="heading 5" w:uiPriority="9" w:qFormat="1"/>
+    <w:lsdException w:name="heading 6" w:uiPriority="9" w:qFormat="1"/>
+    <w:lsdException w:name="heading 7" w:uiPriority="9" w:qFormat="1"/>
+    <w:lsdException w:name="heading 8" w:uiPriority="9" w:qFormat="1"/>
+    <w:lsdException w:name="heading 9" w:uiPriority="9" w:qFormat="1"/>
+    <w:lsdException w:name="toc 1" w:uiPriority="39" w:qFormat="1"/>
+    <w:lsdException w:name="toc 2" w:uiPriority="39" w:qFormat="1"/>
+    <w:lsdException w:name="toc 3" w:uiPriority="39" w:qFormat="1"/>
+    <w:lsdException w:name="toc 4" w:uiPriority="39"/>
+    <w:lsdException w:name="toc 5" w:uiPriority="39"/>
+    <w:lsdException w:name="toc 6" w:uiPriority="39"/>
+    <w:lsdException w:name="toc 7" w:uiPriority="39"/>
+    <w:lsdException w:name="toc 8" w:uiPriority="39"/>
+    <w:lsdException w:name="toc 9" w:uiPriority="39"/>
+    <w:lsdException w:name="caption" w:uiPriority="35" w:qFormat="1"/>
+    <w:lsdException w:name="Title" w:semiHidden="0" w:uiPriority="10" w:unhideWhenUsed="0" w:qFormat="1"/>
+    <w:lsdException w:name="Default Paragraph Font" w:uiPriority="1"/>
+    <w:lsdException w:name="Subtitle" w:semiHidden="0" w:uiPriority="11" w:unhideWhenUsed="0" w:qFormat="1"/>
+    <w:lsdException w:name="Strong" w:semiHidden="0" w:uiPriority="22" w:unhideWhenUsed="0" w:qFormat="1"/>
+    <w:lsdException w:name="Emphasis" w:semiHidden="0" w:uiPriority="20" w:unhideWhenUsed="0" w:qFormat="1"/>
+    <w:lsdException w:name="Table Grid" w:semiHidden="0" w:uiPriority="59" w:unhideWhenUsed="0"/>
+    <w:lsdException w:name="Placeholder Text" w:unhideWhenUsed="0"/>
+    <w:lsdException w:name="No Spacing" w:semiHidden="0" w:uiPriority="1" w:unhideWhenUsed="0" w:qFormat="1"/>
+    <w:lsdException w:name="Light Shading" w:semiHidden="0" w:uiPriority="60" w:unhideWhenUsed="0"/>
+    <w:lsdException w:name="Light List" w:semiHidden="0" w:uiPriority="61" w:unhideWhenUsed="0"/>
+    <w:lsdException w:name="Light Grid" w:semiHidden="0" w:uiPriority="62" w:unhideWhenUsed="0"/>
+    <w:lsdException w:name="Medium Shading 1" w:semiHidden="0" w:uiPriority="63" w:unhideWhenUsed="0"/>
+    <w:lsdException w:name="Medium Shading 2" w:semiHidden="0" w:uiPriority="64" w:unhideWhenUsed="0"/>
+    <w:lsdException w:name="Medium List 1" w:semiHidden="0" w:uiPriority="65" w:unhideWhenUsed="0"/>
+    <w:lsdException w:name="Medium List 2" w:semiHidden="0" w:uiPriority="66" w:unhideWhenUsed="0"/>
+    <w:lsdException w:name="Medium Grid 1" w:semiHidden="0" w:uiPriority="67" w:unhideWhenUsed="0"/>
+    <w:lsdException w:name="Medium Grid 2" w:semiHidden="0" w:uiPriority="68" w:unhideWhenUsed="0"/>
+    <w:lsdException w:name="Medium Grid 3" w:semiHidden="0" w:uiPriority="69" w:unhideWhenUsed="0"/>
+    <w:lsdException w:name="Dark List" w:semiHidden="0" w:uiPriority="70" w:unhideWhenUsed="0"/>
+    <w:lsdException w:name="Colorful Shading" w:semiHidden="0" w:uiPriority="71" w:unhideWhenUsed="0"/>
+    <w:lsdException w:name="Colorful List" w:semiHidden="0" w:uiPriority="72" w:unhideWhenUsed="0"/>
+    <w:lsdException w:name="Colorful Grid" w:semiHidden="0" w:uiPriority="73" w:unhideWhenUsed="0"/>
+    <w:lsdException w:name="Light Shading Accent 1" w:semiHidden="0" w:uiPriority="60" w:unhideWhenUsed="0"/>
+    <w:lsdException w:name="Light List Accent 1" w:semiHidden="0" w:uiPriority="61" w:unhideWhenUsed="0"/>
+    <w:lsdException w:name="Light Grid Accent 1" w:semiHidden="0" w:uiPriority="62" w:unhideWhenUsed="0"/>
+    <w:lsdException w:name="Medium Shading 1 Accent 1" w:semiHidden="0" w:uiPriority="63" w:unhideWhenUsed="0"/>
+    <w:lsdException w:name="Medium Shading 2 Accent 1" w:semiHidden="0" w:uiPriority="64" w:unhideWhenUsed="0"/>
+    <w:lsdException w:name="Medium List 1 Accent 1" w:semiHidden="0" w:uiPriority="65" w:unhideWhenUsed="0"/>
+    <w:lsdException w:name="Revision" w:unhideWhenUsed="0"/>
+    <w:lsdException w:name="List Paragraph" w:semiHidden="0" w:uiPriority="34" w:unhideWhenUsed="0" w:qFormat="1"/>
+    <w:lsdException w:name="Quote" w:semiHidden="0" w:uiPriority="29" w:unhideWhenUsed="0" w:qFormat="1"/>
+    <w:lsdException w:name="Intense Quote" w:semiHidden="0" w:uiPriority="30" w:unhideWhenUsed="0" w:qFormat="1"/>
+    <w:lsdException w:name="Medium List 2 Accent 1" w:semiHidden="0" w:uiPriority="66" w:unhideWhenUsed="0"/>
+    <w:lsdException w:name="Medium Grid 1 Accent 1" w:semiHidden="0" w:uiPriority="67" w:unhideWhenUsed="0"/>
+    <w:lsdException w:name="Medium Grid 2 Accent 1" w:semiHidden="0" w:uiPriority="68" w:unhideWhenUsed="0"/>
+    <w:lsdException w:name="Medium Grid 3 Accent 1" w:semiHidden="0" w:uiPriority="69" w:unhideWhenUsed="0"/>
+    <w:lsdException w:name="Dark List Accent 1" w:semiHidden="0" w:uiPriority="70" w:unhideWhenUsed="0"/>
+    <w:lsdException w:name="Colorful Shading Accent 1" w:semiHidden="0" w:uiPriority="71" w:unhideWhenUsed="0"/>
+    <w:lsdException w:name="Colorful List Accent 1" w:semiHidden="0" w:uiPriority="72" w:unhideWhenUsed="0"/>
+    <w:lsdException w:name="Colorful Grid Accent 1" w:semiHidden="0" w:uiPriority="73" w:unhideWhenUsed="0"/>
+    <w:lsdException w:name="Light Shading Accent 2" w:semiHidden="0" w:uiPriority="60" w:unhideWhenUsed="0"/>
+    <w:lsdException w:name="Light List Accent 2" w:semiHidden="0" w:uiPriority="61" w:unhideWhenUsed="0"/>
+    <w:lsdException w:name="Light Grid Accent 2" w:semiHidden="0" w:uiPriority="62" w:unhideWhenUsed="0"/>
+    <w:lsdException w:name="Medium Shading 1 Accent 2" w:semiHidden="0" w:uiPriority="63" w:unhideWhenUsed="0"/>
+    <w:lsdException w:name="Medium Shading 2 Accent 2" w:semiHidden="0" w:uiPriority="64" w:unhideWhenUsed="0"/>
+    <w:lsdException w:name="Medium List 1 Accent 2" w:semiHidden="0" w:uiPriority="65" w:unhideWhenUsed="0"/>
+    <w:lsdException w:name="Medium List 2 Accent 2" w:semiHidden="0" w:uiPriority="66" w:unhideWhenUsed="0"/>
+    <w:lsdException w:name="Medium Grid 1 Accent 2" w:semiHidden="0" w:uiPriority="67" w:unhideWhenUsed="0"/>
+    <w:lsdException w:name="Medium Grid 2 Accent 2" w:semiHidden="0" w:uiPriority="68" w:unhideWhenUsed="0"/>
+    <w:lsdException w:name="Medium Grid 3 Accent 2" w:semiHidden="0" w:uiPriority="69" w:unhideWhenUsed="0"/>
+    <w:lsdException w:name="Dark List Accent 2" w:semiHidden="0" w:uiPriority="70" w:unhideWhenUsed="0"/>
+    <w:lsdException w:name="Colorful Shading Accent 2" w:semiHidden="0" w:uiPriority="71" w:unhideWhenUsed="0"/>
+    <w:lsdException w:name="Colorful List Accent 2" w:semiHidden="0" w:uiPriority="72" w:unhideWhenUsed="0"/>
+    <w:lsdException w:name="Colorful Grid Accent 2" w:semiHidden="0" w:uiPriority="73" w:unhideWhenUsed="0"/>
+    <w:lsdException w:name="Light Shading Accent 3" w:semiHidden="0" w:uiPriority="60" w:unhideWhenUsed="0"/>
+    <w:lsdException w:name="Light List Accent 3" w:semiHidden="0" w:uiPriority="61" w:unhideWhenUsed="0"/>
+    <w:lsdException w:name="Light Grid Accent 3" w:semiHidden="0" w:uiPriority="62" w:unhideWhenUsed="0"/>
+    <w:lsdException w:name="Medium Shading 1 Accent 3" w:semiHidden="0" w:uiPriority="63" w:unhideWhenUsed="0"/>
+    <w:lsdException w:name="Medium Shading 2 Accent 3" w:semiHidden="0" w:uiPriority="64" w:unhideWhenUsed="0"/>
+    <w:lsdException w:name="Medium List 1 Accent 3" w:semiHidden="0" w:uiPriority="65" w:unhideWhenUsed="0"/>
+    <w:lsdException w:name="Medium List 2 Accent 3" w:semiHidden="0" w:uiPriority="66" w:unhideWhenUsed="0"/>
+    <w:lsdException w:name="Medium Grid 1 Accent 3" w:semiHidden="0" w:uiPriority="67" w:unhideWhenUsed="0"/>
+    <w:lsdException w:name="Medium Grid 2 Accent 3" w:semiHidden="0" w:uiPriority="68" w:unhideWhenUsed="0"/>
+    <w:lsdException w:name="Medium Grid 3 Accent 3" w:semiHidden="0" w:uiPriority="69" w:unhideWhenUsed="0"/>
+    <w:lsdException w:name="Dark List Accent 3" w:semiHidden="0" w:uiPriority="70" w:unhideWhenUsed="0"/>
+    <w:lsdException w:name="Colorful Shading Accent 3" w:semiHidden="0" w:uiPriority="71" w:unhideWhenUsed="0"/>
+    <w:lsdException w:name="Colorful List Accent 3" w:semiHidden="0" w:uiPriority="72" w:unhideWhenUsed="0"/>
+    <w:lsdException w:name="Colorful Grid Accent 3" w:semiHidden="0" w:uiPriority="73" w:unhideWhenUsed="0"/>
+    <w:lsdException w:name="Light Shading Accent 4" w:semiHidden="0" w:uiPriority="60" w:unhideWhenUsed="0"/>
+    <w:lsdException w:name="Light List Accent 4" w:semiHidden="0" w:uiPriority="61" w:unhideWhenUsed="0"/>
+    <w:lsdException w:name="Light Grid Accent 4" w:semiHidden="0" w:uiPriority="62" w:unhideWhenUsed="0"/>
+    <w:lsdException w:name="Medium Shading 1 Accent 4" w:semiHidden="0" w:uiPriority="63" w:unhideWhenUsed="0"/>
+    <w:lsdException w:name="Medium Shading 2 Accent 4" w:semiHidden="0" w:uiPriority="64" w:unhideWhenUsed="0"/>
+    <w:lsdException w:name="Medium List 1 Accent 4" w:semiHidden="0" w:uiPriority="65" w:unhideWhenUsed="0"/>
+    <w:lsdException w:name="Medium List 2 Accent 4" w:semiHidden="0" w:uiPriority="66" w:unhideWhenUsed="0"/>
+    <w:lsdException w:name="Medium Grid 1 Accent 4" w:semiHidden="0" w:uiPriority="67" w:unhideWhenUsed="0"/>
+    <w:lsdException w:name="Medium Grid 2 Accent 4" w:semiHidden="0" w:uiPriority="68" w:unhideWhenUsed="0"/>
+    <w:lsdException w:name="Medium Grid 3 Accent 4" w:semiHidden="0" w:uiPriority="69" w:unhideWhenUsed="0"/>
+    <w:lsdException w:name="Dark List Accent 4" w:semiHidden="0" w:uiPriority="70" w:unhideWhenUsed="0"/>
+    <w:lsdException w:name="Colorful Shading Accent 4" w:semiHidden="0" w:uiPriority="71" w:unhideWhenUsed="0"/>
+    <w:lsdException w:name="Colorful List Accent 4" w:semiHidden="0" w:uiPriority="72" w:unhideWhenUsed="0"/>
+    <w:lsdException w:name="Colorful Grid Accent 4" w:semiHidden="0" w:uiPriority="73" w:unhideWhenUsed="0"/>
+    <w:lsdException w:name="Light Shading Accent 5" w:semiHidden="0" w:uiPriority="60" w:unhideWhenUsed="0"/>
+    <w:lsdException w:name="Light List Accent 5" w:semiHidden="0" w:uiPriority="61" w:unhideWhenUsed="0"/>
+    <w:lsdException w:name="Light Grid Accent 5" w:semiHidden="0" w:uiPriority="62" w:unhideWhenUsed="0"/>
+    <w:lsdException w:name="Medium Shading 1 Accent 5" w:semiHidden="0" w:uiPriority="63" w:unhideWhenUsed="0"/>
+    <w:lsdException w:name="Medium Shading 2 Accent 5" w:semiHidden="0" w:uiPriority="64" w:unhideWhenUsed="0"/>
+    <w:lsdException w:name="Medium List 1 Accent 5" w:semiHidden="0" w:uiPriority="65" w:unhideWhenUsed="0"/>
+    <w:lsdException w:name="Medium List 2 Accent 5" w:semiHidden="0" w:uiPriority="66" w:unhideWhenUsed="0"/>
+    <w:lsdException w:name="Medium Grid 1 Accent 5" w:semiHidden="0" w:uiPriority="67" w:unhideWhenUsed="0"/>
+    <w:lsdException w:name="Medium Grid 2 Accent 5" w:semiHidden="0" w:uiPriority="68" w:unhideWhenUsed="0"/>
+    <w:lsdException w:name="Medium Grid 3 Accent 5" w:semiHidden="0" w:uiPriority="69" w:unhideWhenUsed="0"/>
+    <w:lsdException w:name="Dark List Accent 5" w:semiHidden="0" w:uiPriority="70" w:unhideWhenUsed="0"/>
+    <w:lsdException w:name="Colorful Shading Accent 5" w:semiHidden="0" w:uiPriority="71" w:unhideWhenUsed="0"/>
+    <w:lsdException w:name="Colorful List Accent 5" w:semiHidden="0" w:uiPriority="72" w:unhideWhenUsed="0"/>
+    <w:lsdException w:name="Colorful Grid Accent 5" w:semiHidden="0" w:uiPriority="73" w:unhideWhenUsed="0"/>
+    <w:lsdException w:name="Light Shading Accent 6" w:semiHidden="0" w:uiPriority="60" w:unhideWhenUsed="0"/>
+    <w:lsdException w:name="Light List Accent 6" w:semiHidden="0" w:uiPriority="61" w:unhideWhenUsed="0"/>
+    <w:lsdException w:name="Light Grid Accent 6" w:semiHidden="0" w:uiPriority="62" w:unhideWhenUsed="0"/>
+    <w:lsdException w:name="Medium Shading 1 Accent 6" w:semiHidden="0" w:uiPriority="63" w:unhideWhenUsed="0"/>
+    <w:lsdException w:name="Medium Shading 2 Accent 6" w:semiHidden="0" w:uiPriority="64" w:unhideWhenUsed="0"/>
+    <w:lsdException w:name="Medium List 1 Accent 6" w:semiHidden="0" w:uiPriority="65" w:unhideWhenUsed="0"/>
+    <w:lsdException w:name="Medium List 2 Accent 6" w:semiHidden="0" w:uiPriority="66" w:unhideWhenUsed="0"/>
+    <w:lsdException w:name="Medium Grid 1 Accent 6" w:semiHidden="0" w:uiPriority="67" w:unhideWhenUsed="0"/>
+    <w:lsdException w:name="Medium Grid 2 Accent 6" w:semiHidden="0" w:uiPriority="68" w:unhideWhenUsed="0"/>
+    <w:lsdException w:name="Medium Grid 3 Accent 6" w:semiHidden="0" w:uiPriority="69" w:unhideWhenUsed="0"/>
+    <w:lsdException w:name="Dark List Accent 6" w:semiHidden="0" w:uiPriority="70" w:unhideWhenUsed="0"/>
+    <w:lsdException w:name="Colorful Shading Accent 6" w:semiHidden="0" w:uiPriority="71" w:unhideWhenUsed="0"/>
+    <w:lsdException w:name="Colorful List Accent 6" w:semiHidden="0" w:uiPriority="72" w:unhideWhenUsed="0"/>
+    <w:lsdException w:name="Colorful Grid Accent 6" w:semiHidden="0" w:uiPriority="73" w:unhideWhenUsed="0"/>
+    <w:lsdException w:name="Subtle Emphasis" w:semiHidden="0" w:uiPriority="19" w:unhideWhenUsed="0" w:qFormat="1"/>
+    <w:lsdException w:name="Intense Emphasis" w:semiHidden="0" w:uiPriority="21" w:unhideWhenUsed="0" w:qFormat="1"/>
+    <w:lsdException w:name="Subtle Reference" w:semiHidden="0" w:uiPriority="31" w:unhideWhenUsed="0" w:qFormat="1"/>
+    <w:lsdException w:name="Intense Reference" w:semiHidden="0" w:uiPriority="32" w:unhideWhenUsed="0" w:qFormat="1"/>
+    <w:lsdException w:name="Book Title" w:semiHidden="0" w:uiPriority="33" w:unhideWhenUsed="0" w:qFormat="1"/>
+    <w:lsdException w:name="Bibliography" w:uiPriority="37"/>
+    <w:lsdException w:name="TOC Heading" w:uiPriority="39" w:qFormat="1"/>
+  </w:latentStyles>
+  <w:style w:type="paragraph" w:default="1" w:styleId="Normal">
+    <w:name w:val="Normal"/>
+    <w:qFormat/>
+  </w:style>
+  <w:style w:type="paragraph" w:styleId="Heading1">
+    <w:name w:val="heading 1"/>
+    <w:basedOn w:val="Normal"/>
+    <w:next w:val="Normal"/>
+    <w:link w:val="Heading1Char"/>
+    <w:uiPriority w:val="9"/>
+    <w:qFormat/>
+    <w:rsid w:val="000B4945"/>
+    <w:pPr>
+      <w:keepNext/>
+      <w:keepLines/>
+      <w:spacing w:before="480" w:after="0"/>
+      <w:outlineLvl w:val="0"/>
+    </w:pPr>
+    <w:rPr>
+      <w:rFonts w:asciiTheme="majorHAnsi" w:eastAsiaTheme="majorEastAsia" w:hAnsiTheme="majorHAnsi" w:cstheme="majorBidi"/>
+      <w:b/>
+      <w:bCs/>
+      <w:color w:val="365F91" w:themeColor="accent1" w:themeShade="BF"/>
+      <w:sz w:val="28"/>
+      <w:szCs w:val="28"/>
+    </w:rPr>
+  </w:style>
+  <w:style w:type="paragraph" w:styleId="Heading2">
+    <w:name w:val="heading 2"/>
+    <w:basedOn w:val="Normal"/>
+    <w:next w:val="Normal"/>
+    <w:link w:val="Heading2Char"/>
+    <w:uiPriority w:val="9"/>
+    <w:unhideWhenUsed/>
+    <w:qFormat/>
+    <w:rsid w:val="000B4945"/>
+    <w:pPr>
+      <w:keepNext/>
+      <w:keepLines/>
+      <w:spacing w:before="200" w:after="0"/>
+      <w:outlineLvl w:val="1"/>
+    </w:pPr>
+    <w:rPr>
+      <w:rFonts w:asciiTheme="majorHAnsi" w:eastAsiaTheme="majorEastAsia" w:hAnsiTheme="majorHAnsi" w:cstheme="majorBidi"/>
+      <w:b/>
+      <w:bCs/>
+      <w:color w:val="4F81BD" w:themeColor="accent1"/>
+      <w:sz w:val="26"/>
+      <w:szCs w:val="26"/>
+    </w:rPr>
+  </w:style>
+  <w:style w:type="paragraph" w:styleId="Heading3">
+    <w:name w:val="heading 3"/>
+    <w:basedOn w:val="Normal"/>
+    <w:next w:val="Normal"/>
+    <w:link w:val="Heading3Char"/>
+    <w:uiPriority w:val="9"/>
+    <w:unhideWhenUsed/>
+    <w:qFormat/>
+    <w:rsid w:val="000B4945"/>
+    <w:pPr>
+      <w:keepNext/>
+      <w:keepLines/>
+      <w:spacing w:before="200" w:after="0"/>
+      <w:outlineLvl w:val="2"/>
+    </w:pPr>
+    <w:rPr>
+      <w:rFonts w:asciiTheme="majorHAnsi" w:eastAsiaTheme="majorEastAsia" w:hAnsiTheme="majorHAnsi" w:cstheme="majorBidi"/>
+      <w:b/>
+      <w:bCs/>
+      <w:color w:val="4F81BD" w:themeColor="accent1"/>
+    </w:rPr>
+  </w:style>
+  <w:style w:type="paragraph" w:styleId="Heading4">
+    <w:name w:val="heading 4"/>
+    <w:basedOn w:val="Normal"/>
+    <w:next w:val="Normal"/>
+    <w:link w:val="Heading4Char"/>
+    <w:uiPriority w:val="9"/>
+    <w:unhideWhenUsed/>
+    <w:qFormat/>
+    <w:rsid w:val="00452A19"/>
+    <w:pPr>
+      <w:keepNext/>
+      <w:keepLines/>
+      <w:spacing w:before="200" w:after="0"/>
+      <w:outlineLvl w:val="3"/>
+    </w:pPr>
+    <w:rPr>
+      <w:rFonts w:asciiTheme="majorHAnsi" w:eastAsiaTheme="majorEastAsia" w:hAnsiTheme="majorHAnsi" w:cstheme="majorBidi"/>
+      <w:b/>
+      <w:bCs/>
+      <w:i/>
+      <w:iCs/>
+      <w:color w:val="4F81BD" w:themeColor="accent1"/>
+    </w:rPr>
+  </w:style>
+  <w:style w:type="character" w:default="1" w:styleId="DefaultParagraphFont">
+    <w:name w:val="Default Paragraph Font"/>
+    <w:uiPriority w:val="1"/>
+    <w:semiHidden/>
+    <w:unhideWhenUsed/>
+  </w:style>
+  <w:style w:type="table" w:default="1" w:styleId="TableNormal">
+    <w:name w:val="Normal Table"/>
+    <w:uiPriority w:val="99"/>
+    <w:semiHidden/>
+    <w:unhideWhenUsed/>
+    <w:tblPr>
+      <w:tblInd w:w="0" w:type="dxa"/>
+      <w:tblCellMar>
+        <w:top w:w="0" w:type="dxa"/>
+        <w:left w:w="108" w:type="dxa"/>
+        <w:bottom w:w="0" w:type="dxa"/>
+        <w:right w:w="108" w:type="dxa"/>
+      </w:tblCellMar>
+    </w:tblPr>
+  </w:style>
+  <w:style w:type="numbering" w:default="1" w:styleId="NoList">
+    <w:name w:val="No List"/>
+    <w:uiPriority w:val="99"/>
+    <w:semiHidden/>
+    <w:unhideWhenUsed/>
+  </w:style>
+  <w:style w:type="character" w:customStyle="1" w:styleId="Heading2Char">
+    <w:name w:val="Heading 2 Char"/>
+    <w:basedOn w:val="DefaultParagraphFont"/>
+    <w:link w:val="Heading2"/>
+    <w:uiPriority w:val="9"/>
+    <w:rsid w:val="000B4945"/>
+    <w:rPr>
+      <w:rFonts w:asciiTheme="majorHAnsi" w:eastAsiaTheme="majorEastAsia" w:hAnsiTheme="majorHAnsi" w:cstheme="majorBidi"/>
+      <w:b/>
+      <w:bCs/>
+      <w:color w:val="4F81BD" w:themeColor="accent1"/>
+      <w:sz w:val="26"/>
+      <w:szCs w:val="26"/>
+    </w:rPr>
+  </w:style>
+  <w:style w:type="character" w:customStyle="1" w:styleId="Heading1Char">
+    <w:name w:val="Heading 1 Char"/>
+    <w:basedOn w:val="DefaultParagraphFont"/>
+    <w:link w:val="Heading1"/>
+    <w:uiPriority w:val="9"/>
+    <w:rsid w:val="000B4945"/>
+    <w:rPr>
+      <w:rFonts w:asciiTheme="majorHAnsi" w:eastAsiaTheme="majorEastAsia" w:hAnsiTheme="majorHAnsi" w:cstheme="majorBidi"/>
+      <w:b/>
+      <w:bCs/>
+      <w:color w:val="365F91" w:themeColor="accent1" w:themeShade="BF"/>
+      <w:sz w:val="28"/>
+      <w:szCs w:val="28"/>
+    </w:rPr>
+  </w:style>
+  <w:style w:type="paragraph" w:styleId="Title">
+    <w:name w:val="Title"/>
+    <w:basedOn w:val="Normal"/>
+    <w:next w:val="Normal"/>
+    <w:link w:val="TitleChar"/>
+    <w:uiPriority w:val="10"/>
+    <w:qFormat/>
+    <w:rsid w:val="000B4945"/>
+    <w:pPr>
+      <w:pBdr>
+        <w:bottom w:val="single" w:sz="8" w:space="4" w:color="4F81BD" w:themeColor="accent1"/>
+      </w:pBdr>
+      <w:spacing w:after="300" w:line="240" w:lineRule="auto"/>
+      <w:contextualSpacing/>
+    </w:pPr>
+    <w:rPr>
+      <w:rFonts w:asciiTheme="majorHAnsi" w:eastAsiaTheme="majorEastAsia" w:hAnsiTheme="majorHAnsi" w:cstheme="majorBidi"/>
+      <w:color w:val="17365D" w:themeColor="text2" w:themeShade="BF"/>
+      <w:spacing w:val="5"/>
+      <w:kern w:val="28"/>
+      <w:sz w:val="52"/>
+      <w:szCs w:val="52"/>
+    </w:rPr>
+  </w:style>
+  <w:style w:type="character" w:customStyle="1" w:styleId="TitleChar">
+    <w:name w:val="Title Char"/>
+    <w:basedOn w:val="DefaultParagraphFont"/>
+    <w:link w:val="Title"/>
+    <w:uiPriority w:val="10"/>
+    <w:rsid w:val="000B4945"/>
+    <w:rPr>
+      <w:rFonts w:asciiTheme="majorHAnsi" w:eastAsiaTheme="majorEastAsia" w:hAnsiTheme="majorHAnsi" w:cstheme="majorBidi"/>
+      <w:color w:val="17365D" w:themeColor="text2" w:themeShade="BF"/>
+      <w:spacing w:val="5"/>
+      <w:kern w:val="28"/>
+      <w:sz w:val="52"/>
+      <w:szCs w:val="52"/>
+    </w:rPr>
+  </w:style>
+  <w:style w:type="character" w:customStyle="1" w:styleId="Heading3Char">
+    <w:name w:val="Heading 3 Char"/>
+    <w:basedOn w:val="DefaultParagraphFont"/>
+    <w:link w:val="Heading3"/>
+    <w:uiPriority w:val="9"/>
+    <w:rsid w:val="000B4945"/>
+    <w:rPr>
+      <w:rFonts w:asciiTheme="majorHAnsi" w:eastAsiaTheme="majorEastAsia" w:hAnsiTheme="majorHAnsi" w:cstheme="majorBidi"/>
+      <w:b/>
+      <w:bCs/>
+      <w:color w:val="4F81BD" w:themeColor="accent1"/>
+    </w:rPr>
+  </w:style>
+  <w:style w:type="paragraph" w:styleId="NormalWeb">
+    <w:name w:val="Normal (Web)"/>
+    <w:basedOn w:val="Normal"/>
+    <w:uiPriority w:val="99"/>
+    <w:unhideWhenUsed/>
+    <w:rsid w:val="000B4945"/>
+    <w:pPr>
+      <w:spacing w:before="100" w:beforeAutospacing="1" w:after="100" w:afterAutospacing="1" w:line="240" w:lineRule="auto"/>
+    </w:pPr>
+    <w:rPr>
+      <w:rFonts w:ascii="Times New Roman" w:eastAsia="Times New Roman" w:hAnsi="Times New Roman" w:cs="Times New Roman"/>
+      <w:sz w:val="24"/>
+      <w:szCs w:val="24"/>
+    </w:rPr>
+  </w:style>
+  <w:style w:type="paragraph" w:styleId="TOCHeading">
+    <w:name w:val="TOC Heading"/>
+    <w:basedOn w:val="Heading1"/>
+    <w:next w:val="Normal"/>
+    <w:uiPriority w:val="39"/>
+    <w:unhideWhenUsed/>
+    <w:qFormat/>
+    <w:rsid w:val="000B4945"/>
+    <w:pPr>
+      <w:outlineLvl w:val="9"/>
+    </w:pPr>
+    <w:rPr>
+      <w:lang w:eastAsia="ja-JP"/>
+    </w:rPr>
+  </w:style>
+  <w:style w:type="paragraph" w:styleId="TOC1">
+    <w:name w:val="toc 1"/>
+    <w:basedOn w:val="Normal"/>
+    <w:next w:val="Normal"/>
+    <w:autoRedefine/>
+    <w:uiPriority w:val="39"/>
+    <w:unhideWhenUsed/>
+    <w:qFormat/>
+    <w:rsid w:val="000B4945"/>
+    <w:pPr>
+      <w:spacing w:after="100"/>
+    </w:pPr>
+  </w:style>
+  <w:style w:type="paragraph" w:styleId="TOC2">
+    <w:name w:val="toc 2"/>
+    <w:basedOn w:val="Normal"/>
+    <w:next w:val="Normal"/>
+    <w:autoRedefine/>
+    <w:uiPriority w:val="39"/>
+    <w:unhideWhenUsed/>
+    <w:qFormat/>
+    <w:rsid w:val="000B4945"/>
+    <w:pPr>
+      <w:spacing w:after="100"/>
+      <w:ind w:left="220"/>
+    </w:pPr>
+  </w:style>
+  <w:style w:type="paragraph" w:styleId="TOC3">
+    <w:name w:val="toc 3"/>
+    <w:basedOn w:val="Normal"/>
+    <w:next w:val="Normal"/>
+    <w:autoRedefine/>
+    <w:uiPriority w:val="39"/>
+    <w:unhideWhenUsed/>
+    <w:qFormat/>
+    <w:rsid w:val="000B4945"/>
+    <w:pPr>
+      <w:spacing w:after="100"/>
+      <w:ind w:left="440"/>
+    </w:pPr>
+  </w:style>
+  <w:style w:type="character" w:styleId="Hyperlink">
+    <w:name w:val="Hyperlink"/>
+    <w:basedOn w:val="DefaultParagraphFont"/>
+    <w:uiPriority w:val="99"/>
+    <w:unhideWhenUsed/>
+    <w:rsid w:val="000B4945"/>
+    <w:rPr>
+      <w:color w:val="0000FF" w:themeColor="hyperlink"/>
+      <w:u w:val="single"/>
+    </w:rPr>
+  </w:style>
+  <w:style w:type="paragraph" w:styleId="BalloonText">
+    <w:name w:val="Balloon Text"/>
+    <w:basedOn w:val="Normal"/>
+    <w:link w:val="BalloonTextChar"/>
+    <w:uiPriority w:val="99"/>
+    <w:semiHidden/>
+    <w:unhideWhenUsed/>
+    <w:rsid w:val="000B4945"/>
+    <w:pPr>
+      <w:spacing w:after="0" w:line="240" w:lineRule="auto"/>
+    </w:pPr>
+    <w:rPr>
+      <w:rFonts w:ascii="Tahoma" w:hAnsi="Tahoma" w:cs="Tahoma"/>
+      <w:sz w:val="16"/>
+      <w:szCs w:val="16"/>
+    </w:rPr>
+  </w:style>
+  <w:style w:type="character" w:customStyle="1" w:styleId="BalloonTextChar">
+    <w:name w:val="Balloon Text Char"/>
+    <w:basedOn w:val="DefaultParagraphFont"/>
+    <w:link w:val="BalloonText"/>
+    <w:uiPriority w:val="99"/>
+    <w:semiHidden/>
+    <w:rsid w:val="000B4945"/>
+    <w:rPr>
+      <w:rFonts w:ascii="Tahoma" w:hAnsi="Tahoma" w:cs="Tahoma"/>
+      <w:sz w:val="16"/>
+      <w:szCs w:val="16"/>
+    </w:rPr>
+  </w:style>
+  <w:style w:type="paragraph" w:styleId="ListParagraph">
+    <w:name w:val="List Paragraph"/>
+    <w:basedOn w:val="Normal"/>
+    <w:uiPriority w:val="34"/>
+    <w:qFormat/>
+    <w:rsid w:val="00003E66"/>
+    <w:pPr>
+      <w:ind w:left="720"/>
+      <w:contextualSpacing/>
+    </w:pPr>
+  </w:style>
+  <w:style w:type="character" w:customStyle="1" w:styleId="apple-converted-space">
+    <w:name w:val="apple-converted-space"/>
+    <w:basedOn w:val="DefaultParagraphFont"/>
+    <w:rsid w:val="00003E66"/>
+  </w:style>
+  <w:style w:type="character" w:styleId="Emphasis">
+    <w:name w:val="Emphasis"/>
+    <w:basedOn w:val="DefaultParagraphFont"/>
+    <w:uiPriority w:val="20"/>
+    <w:qFormat/>
+    <w:rsid w:val="00003E66"/>
+    <w:rPr>
+      <w:i/>
+      <w:iCs/>
+    </w:rPr>
+  </w:style>
+  <w:style w:type="paragraph" w:styleId="NoSpacing">
+    <w:name w:val="No Spacing"/>
+    <w:uiPriority w:val="1"/>
+    <w:qFormat/>
+    <w:rsid w:val="00111F0A"/>
+    <w:pPr>
+      <w:spacing w:after="0" w:line="240" w:lineRule="auto"/>
+    </w:pPr>
+  </w:style>
+  <w:style w:type="paragraph" w:styleId="FootnoteText">
+    <w:name w:val="footnote text"/>
+    <w:basedOn w:val="Normal"/>
+    <w:link w:val="FootnoteTextChar"/>
+    <w:uiPriority w:val="99"/>
+    <w:semiHidden/>
+    <w:unhideWhenUsed/>
+    <w:rsid w:val="007D4B22"/>
+    <w:pPr>
+      <w:spacing w:after="0" w:line="240" w:lineRule="auto"/>
+    </w:pPr>
+    <w:rPr>
+      <w:sz w:val="20"/>
+      <w:szCs w:val="20"/>
+    </w:rPr>
+  </w:style>
+  <w:style w:type="character" w:customStyle="1" w:styleId="FootnoteTextChar">
+    <w:name w:val="Footnote Text Char"/>
+    <w:basedOn w:val="DefaultParagraphFont"/>
+    <w:link w:val="FootnoteText"/>
+    <w:uiPriority w:val="99"/>
+    <w:semiHidden/>
+    <w:rsid w:val="007D4B22"/>
+    <w:rPr>
+      <w:sz w:val="20"/>
+      <w:szCs w:val="20"/>
+    </w:rPr>
+  </w:style>
+  <w:style w:type="character" w:styleId="FootnoteReference">
+    <w:name w:val="footnote reference"/>
+    <w:basedOn w:val="DefaultParagraphFont"/>
+    <w:uiPriority w:val="99"/>
+    <w:semiHidden/>
+    <w:unhideWhenUsed/>
+    <w:rsid w:val="007D4B22"/>
+    <w:rPr>
+      <w:vertAlign w:val="superscript"/>
+    </w:rPr>
+  </w:style>
+  <w:style w:type="paragraph" w:styleId="Caption">
+    <w:name w:val="caption"/>
+    <w:basedOn w:val="Normal"/>
+    <w:next w:val="Normal"/>
+    <w:uiPriority w:val="35"/>
+    <w:unhideWhenUsed/>
+    <w:qFormat/>
+    <w:rsid w:val="002B06E9"/>
+    <w:pPr>
+      <w:spacing w:line="240" w:lineRule="auto"/>
+    </w:pPr>
+    <w:rPr>
+      <w:b/>
+      <w:bCs/>
+      <w:color w:val="4F81BD" w:themeColor="accent1"/>
+      <w:sz w:val="18"/>
+      <w:szCs w:val="18"/>
+    </w:rPr>
+  </w:style>
+  <w:style w:type="paragraph" w:styleId="TableofFigures">
+    <w:name w:val="table of figures"/>
+    <w:basedOn w:val="Normal"/>
+    <w:next w:val="Normal"/>
+    <w:uiPriority w:val="99"/>
+    <w:unhideWhenUsed/>
+    <w:rsid w:val="002B06E9"/>
+    <w:pPr>
+      <w:spacing w:after="0"/>
+    </w:pPr>
+  </w:style>
+  <w:style w:type="paragraph" w:styleId="Header">
+    <w:name w:val="header"/>
+    <w:basedOn w:val="Normal"/>
+    <w:link w:val="HeaderChar"/>
+    <w:uiPriority w:val="99"/>
+    <w:unhideWhenUsed/>
+    <w:rsid w:val="0012435F"/>
+    <w:pPr>
+      <w:tabs>
+        <w:tab w:val="center" w:pos="4680"/>
+        <w:tab w:val="right" w:pos="9360"/>
+      </w:tabs>
+      <w:spacing w:after="0" w:line="240" w:lineRule="auto"/>
+    </w:pPr>
+  </w:style>
+  <w:style w:type="character" w:customStyle="1" w:styleId="HeaderChar">
+    <w:name w:val="Header Char"/>
+    <w:basedOn w:val="DefaultParagraphFont"/>
+    <w:link w:val="Header"/>
+    <w:uiPriority w:val="99"/>
+    <w:rsid w:val="0012435F"/>
+  </w:style>
+  <w:style w:type="paragraph" w:styleId="Footer">
+    <w:name w:val="footer"/>
+    <w:basedOn w:val="Normal"/>
+    <w:link w:val="FooterChar"/>
+    <w:uiPriority w:val="99"/>
+    <w:unhideWhenUsed/>
+    <w:rsid w:val="0012435F"/>
+    <w:pPr>
+      <w:tabs>
+        <w:tab w:val="center" w:pos="4680"/>
+        <w:tab w:val="right" w:pos="9360"/>
+      </w:tabs>
+      <w:spacing w:after="0" w:line="240" w:lineRule="auto"/>
+    </w:pPr>
+  </w:style>
+  <w:style w:type="character" w:customStyle="1" w:styleId="FooterChar">
+    <w:name w:val="Footer Char"/>
+    <w:basedOn w:val="DefaultParagraphFont"/>
+    <w:link w:val="Footer"/>
+    <w:uiPriority w:val="99"/>
+    <w:rsid w:val="0012435F"/>
+  </w:style>
+  <w:style w:type="character" w:customStyle="1" w:styleId="Heading4Char">
+    <w:name w:val="Heading 4 Char"/>
+    <w:basedOn w:val="DefaultParagraphFont"/>
+    <w:link w:val="Heading4"/>
+    <w:uiPriority w:val="9"/>
+    <w:rsid w:val="00452A19"/>
+    <w:rPr>
+      <w:rFonts w:asciiTheme="majorHAnsi" w:eastAsiaTheme="majorEastAsia" w:hAnsiTheme="majorHAnsi" w:cstheme="majorBidi"/>
+      <w:b/>
+      <w:bCs/>
+      <w:i/>
+      <w:iCs/>
+      <w:color w:val="4F81BD" w:themeColor="accent1"/>
+    </w:rPr>
+  </w:style>
 </w:styles>
 </file>
 
@@ -19226,7 +20753,7 @@
 </file>
 
 <file path=customXml/itemProps1.xml><?xml version="1.0" encoding="utf-8"?>
-<ds:datastoreItem xmlns:ds="http://schemas.openxmlformats.org/officeDocument/2006/customXml" ds:itemID="{D8070EA2-CD88-4366-A462-B2520AF19DE8}">
+<ds:datastoreItem xmlns:ds="http://schemas.openxmlformats.org/officeDocument/2006/customXml" ds:itemID="{8A09481F-46C2-45BB-9B16-8AB83F1A4536}">
   <ds:schemaRefs>
     <ds:schemaRef ds:uri="http://schemas.openxmlformats.org/officeDocument/2006/bibliography"/>
   </ds:schemaRefs>

</xml_diff>